<commit_message>
Changed formatting in documents
</commit_message>
<xml_diff>
--- a/Documents/Technical Design Document.docx
+++ b/Documents/Technical Design Document.docx
@@ -1,6 +1,6 @@
 
 <file path=word/document.xml><?xml version="1.0" encoding="utf-8"?>
-<w:document xmlns:wpc="http://schemas.microsoft.com/office/word/2010/wordprocessingCanvas" xmlns:cx="http://schemas.microsoft.com/office/drawing/2014/chartex" xmlns:cx1="http://schemas.microsoft.com/office/drawing/2015/9/8/chartex" xmlns:cx2="http://schemas.microsoft.com/office/drawing/2015/10/21/chartex" xmlns:cx3="http://schemas.microsoft.com/office/drawing/2016/5/9/chartex" xmlns:cx4="http://schemas.microsoft.com/office/drawing/2016/5/10/chartex" xmlns:cx5="http://schemas.microsoft.com/office/drawing/2016/5/11/chartex" xmlns:cx6="http://schemas.microsoft.com/office/drawing/2016/5/12/chartex" xmlns:cx7="http://schemas.microsoft.com/office/drawing/2016/5/13/chartex" xmlns:cx8="http://schemas.microsoft.com/office/drawing/2016/5/14/chartex" xmlns:mc="http://schemas.openxmlformats.org/markup-compatibility/2006" xmlns:aink="http://schemas.microsoft.com/office/drawing/2016/ink" xmlns:am3d="http://schemas.microsoft.com/office/drawing/2017/model3d" xmlns:o="urn:schemas-microsoft-com:office:office" xmlns:r="http://schemas.openxmlformats.org/officeDocument/2006/relationships" xmlns:m="http://schemas.openxmlformats.org/officeDocument/2006/math" xmlns:v="urn:schemas-microsoft-com:vml" xmlns:wp14="http://schemas.microsoft.com/office/word/2010/wordprocessingDrawing" xmlns:wp="http://schemas.openxmlformats.org/drawingml/2006/wordprocessingDrawing" xmlns:w10="urn:schemas-microsoft-com:office:word" xmlns:w="http://schemas.openxmlformats.org/wordprocessingml/2006/main" xmlns:w14="http://schemas.microsoft.com/office/word/2010/wordml" xmlns:w15="http://schemas.microsoft.com/office/word/2012/wordml" xmlns:w16cex="http://schemas.microsoft.com/office/word/2018/wordml/cex" xmlns:w16cid="http://schemas.microsoft.com/office/word/2016/wordml/cid" xmlns:w16="http://schemas.microsoft.com/office/word/2018/wordml" xmlns:w16sdtdh="http://schemas.microsoft.com/office/word/2020/wordml/sdtdatahash" xmlns:w16se="http://schemas.microsoft.com/office/word/2015/wordml/symex" xmlns:wpg="http://schemas.microsoft.com/office/word/2010/wordprocessingGroup" xmlns:wpi="http://schemas.microsoft.com/office/word/2010/wordprocessingInk" xmlns:wne="http://schemas.microsoft.com/office/word/2006/wordml" xmlns:wps="http://schemas.microsoft.com/office/word/2010/wordprocessingShape" mc:Ignorable="w14 w15 w16se w16cid w16 w16cex w16sdtdh wp14">
+<w:document xmlns:wpc="http://schemas.microsoft.com/office/word/2010/wordprocessingCanvas" xmlns:cx="http://schemas.microsoft.com/office/drawing/2014/chartex" xmlns:cx1="http://schemas.microsoft.com/office/drawing/2015/9/8/chartex" xmlns:cx2="http://schemas.microsoft.com/office/drawing/2015/10/21/chartex" xmlns:cx3="http://schemas.microsoft.com/office/drawing/2016/5/9/chartex" xmlns:cx4="http://schemas.microsoft.com/office/drawing/2016/5/10/chartex" xmlns:cx5="http://schemas.microsoft.com/office/drawing/2016/5/11/chartex" xmlns:cx6="http://schemas.microsoft.com/office/drawing/2016/5/12/chartex" xmlns:cx7="http://schemas.microsoft.com/office/drawing/2016/5/13/chartex" xmlns:cx8="http://schemas.microsoft.com/office/drawing/2016/5/14/chartex" xmlns:mc="http://schemas.openxmlformats.org/markup-compatibility/2006" xmlns:aink="http://schemas.microsoft.com/office/drawing/2016/ink" xmlns:am3d="http://schemas.microsoft.com/office/drawing/2017/model3d" xmlns:o="urn:schemas-microsoft-com:office:office" xmlns:r="http://schemas.openxmlformats.org/officeDocument/2006/relationships" xmlns:m="http://schemas.openxmlformats.org/officeDocument/2006/math" xmlns:v="urn:schemas-microsoft-com:vml" xmlns:wp14="http://schemas.microsoft.com/office/word/2010/wordprocessingDrawing" xmlns:wp="http://schemas.openxmlformats.org/drawingml/2006/wordprocessingDrawing" xmlns:w10="urn:schemas-microsoft-com:office:word" xmlns:w="http://schemas.openxmlformats.org/wordprocessingml/2006/main" xmlns:w14="http://schemas.microsoft.com/office/word/2010/wordml" xmlns:w15="http://schemas.microsoft.com/office/word/2012/wordml" xmlns:w16cid="http://schemas.microsoft.com/office/word/2016/wordml/cid" xmlns:w16se="http://schemas.microsoft.com/office/word/2015/wordml/symex" xmlns:wpg="http://schemas.microsoft.com/office/word/2010/wordprocessingGroup" xmlns:wpi="http://schemas.microsoft.com/office/word/2010/wordprocessingInk" xmlns:wne="http://schemas.microsoft.com/office/word/2006/wordml" xmlns:wps="http://schemas.microsoft.com/office/word/2010/wordprocessingShape" mc:Ignorable="w14 w15 w16se w16cid wp14">
   <w:body>
     <w:p>
       <w:pPr>
@@ -202,7 +202,6 @@
     <w:p>
       <w:pPr>
         <w:pStyle w:val="Heading1"/>
-        <w:jc w:val="center"/>
         <w:rPr>
           <w:lang w:val="ga-IE"/>
         </w:rPr>
@@ -211,7 +210,6 @@
     <w:p>
       <w:pPr>
         <w:pStyle w:val="Heading1"/>
-        <w:jc w:val="center"/>
         <w:rPr>
           <w:lang w:val="ga-IE"/>
         </w:rPr>
@@ -220,7 +218,6 @@
     <w:p>
       <w:pPr>
         <w:pStyle w:val="Heading1"/>
-        <w:jc w:val="center"/>
         <w:rPr>
           <w:lang w:val="ga-IE"/>
         </w:rPr>
@@ -229,34 +226,6 @@
     <w:p>
       <w:pPr>
         <w:pStyle w:val="Heading1"/>
-        <w:jc w:val="center"/>
-        <w:rPr>
-          <w:lang w:val="ga-IE"/>
-        </w:rPr>
-      </w:pPr>
-    </w:p>
-    <w:p>
-      <w:pPr>
-        <w:pStyle w:val="Heading1"/>
-        <w:jc w:val="center"/>
-        <w:rPr>
-          <w:lang w:val="ga-IE"/>
-        </w:rPr>
-      </w:pPr>
-    </w:p>
-    <w:p>
-      <w:pPr>
-        <w:pStyle w:val="Heading1"/>
-        <w:jc w:val="center"/>
-        <w:rPr>
-          <w:lang w:val="ga-IE"/>
-        </w:rPr>
-      </w:pPr>
-    </w:p>
-    <w:p>
-      <w:pPr>
-        <w:pStyle w:val="Heading1"/>
-        <w:jc w:val="center"/>
         <w:rPr>
           <w:lang w:val="ga-IE"/>
         </w:rPr>
@@ -272,6 +241,27 @@
     </w:p>
     <w:p>
       <w:pPr>
+        <w:rPr>
+          <w:lang w:val="ga-IE"/>
+        </w:rPr>
+      </w:pPr>
+    </w:p>
+    <w:p>
+      <w:pPr>
+        <w:rPr>
+          <w:lang w:val="ga-IE"/>
+        </w:rPr>
+      </w:pPr>
+    </w:p>
+    <w:p>
+      <w:pPr>
+        <w:rPr>
+          <w:lang w:val="ga-IE"/>
+        </w:rPr>
+      </w:pPr>
+    </w:p>
+    <w:p>
+      <w:pPr>
         <w:pStyle w:val="Subtitle"/>
       </w:pPr>
       <w:bookmarkStart w:id="3" w:name="_Toc101127204"/>
@@ -285,17 +275,17 @@
         <w:t>form to be attached]</w:t>
       </w:r>
       <w:bookmarkEnd w:id="3"/>
-    </w:p>
-    <w:p>
-      <w:pPr>
-        <w:pStyle w:val="Heading1"/>
-      </w:pPr>
       <w:r>
         <w:br w:type="page"/>
       </w:r>
     </w:p>
     <w:sdt>
       <w:sdtPr>
+        <w:rPr>
+          <w:rFonts w:eastAsia="Arial"/>
+          <w:szCs w:val="22"/>
+          <w:lang w:val="en-IE"/>
+        </w:rPr>
         <w:id w:val="-434749371"/>
         <w:docPartObj>
           <w:docPartGallery w:val="Table of Contents"/>
@@ -304,12 +294,11 @@
       </w:sdtPr>
       <w:sdtEndPr>
         <w:rPr>
-          <w:rFonts w:eastAsia="Arial"/>
+          <w:rFonts w:ascii="Times New Roman" w:hAnsi="Times New Roman" w:cs="Times New Roman"/>
           <w:b/>
           <w:bCs/>
           <w:noProof/>
-          <w:szCs w:val="22"/>
-          <w:lang w:val="en-IE"/>
+          <w:sz w:val="24"/>
         </w:rPr>
       </w:sdtEndPr>
       <w:sdtContent>
@@ -1302,7 +1291,16 @@
     </w:p>
     <w:p>
       <w:r>
-        <w:t>The purpose of this project is to determine both the viability and the efficacy of using deep reinforcement learning (DRL) to solve multi-dimensional bin packing problems. To achieve this, the codebase was split into TWO categories:</w:t>
+        <w:t xml:space="preserve">The purpose of this project is to determine both the </w:t>
+      </w:r>
+      <w:r>
+        <w:rPr>
+          <w:sz w:val="22"/>
+        </w:rPr>
+        <w:t xml:space="preserve">viability </w:t>
+      </w:r>
+      <w:r>
+        <w:t>and the efficacy of using deep reinforcement learning (DRL) to solve multi-dimensional bin packing problems. To achieve this, the codebase was split into TWO categories:</w:t>
       </w:r>
     </w:p>
     <w:p>
@@ -1339,7 +1337,23 @@
           <w:i/>
           <w:iCs/>
         </w:rPr>
-        <w:t>python (.py)</w:t>
+        <w:t>python (.</w:t>
+      </w:r>
+      <w:proofErr w:type="spellStart"/>
+      <w:r>
+        <w:rPr>
+          <w:i/>
+          <w:iCs/>
+        </w:rPr>
+        <w:t>py</w:t>
+      </w:r>
+      <w:proofErr w:type="spellEnd"/>
+      <w:r>
+        <w:rPr>
+          <w:i/>
+          <w:iCs/>
+        </w:rPr>
+        <w:t>)</w:t>
       </w:r>
       <w:r>
         <w:t xml:space="preserve"> file.</w:t>
@@ -1374,23 +1388,58 @@
         <w:t xml:space="preserve"> </w:t>
       </w:r>
       <w:r>
-        <w:t xml:space="preserve">This is the code that instantiates the environments described above, and trains DRL models on the same. Each environment will have it’s own driver code, which will be contained in a </w:t>
-      </w:r>
+        <w:t xml:space="preserve">This is the code that instantiates the environments described above, and trains DRL models on the same. Each environment will have </w:t>
+      </w:r>
+      <w:proofErr w:type="spellStart"/>
+      <w:r>
+        <w:t>it’s</w:t>
+      </w:r>
+      <w:proofErr w:type="spellEnd"/>
+      <w:r>
+        <w:t xml:space="preserve"> own driver code, which will be contained in a </w:t>
+      </w:r>
+      <w:proofErr w:type="spellStart"/>
       <w:r>
         <w:rPr>
           <w:i/>
           <w:iCs/>
         </w:rPr>
-        <w:t xml:space="preserve">Jupyter Notebook </w:t>
-      </w:r>
-      <w:proofErr w:type="gramStart"/>
+        <w:t>Jupyter</w:t>
+      </w:r>
+      <w:proofErr w:type="spellEnd"/>
       <w:r>
         <w:rPr>
           <w:i/>
           <w:iCs/>
         </w:rPr>
-        <w:t>(.ipynb</w:t>
-      </w:r>
+        <w:t xml:space="preserve"> Notebook </w:t>
+      </w:r>
+      <w:proofErr w:type="gramStart"/>
+      <w:r>
+        <w:rPr>
+          <w:i/>
+          <w:iCs/>
+        </w:rPr>
+        <w:t>(.</w:t>
+      </w:r>
+      <w:proofErr w:type="spellStart"/>
+      <w:r>
+        <w:rPr>
+          <w:i/>
+          <w:iCs/>
+        </w:rPr>
+        <w:t>ipyn</w:t>
+      </w:r>
+      <w:bookmarkStart w:id="7" w:name="_GoBack"/>
+      <w:bookmarkEnd w:id="7"/>
+      <w:r>
+        <w:rPr>
+          <w:i/>
+          <w:iCs/>
+        </w:rPr>
+        <w:t>b</w:t>
+      </w:r>
+      <w:proofErr w:type="spellEnd"/>
       <w:proofErr w:type="gramEnd"/>
       <w:r>
         <w:rPr>
@@ -1412,11 +1461,11 @@
       <w:pPr>
         <w:pStyle w:val="Heading2"/>
       </w:pPr>
-      <w:bookmarkStart w:id="7" w:name="_Toc101127207"/>
+      <w:bookmarkStart w:id="8" w:name="_Toc101127207"/>
       <w:r>
         <w:t>Environments</w:t>
       </w:r>
-      <w:bookmarkEnd w:id="7"/>
+      <w:bookmarkEnd w:id="8"/>
     </w:p>
     <w:p>
       <w:r>
@@ -1427,18 +1476,15 @@
       <w:pPr>
         <w:pStyle w:val="Heading3"/>
       </w:pPr>
-      <w:bookmarkStart w:id="8" w:name="_Toc101127208"/>
+      <w:bookmarkStart w:id="9" w:name="_Toc101127208"/>
       <w:r>
         <w:t>1-Dimensional Bin Packing</w:t>
       </w:r>
-      <w:bookmarkEnd w:id="8"/>
+      <w:bookmarkEnd w:id="9"/>
     </w:p>
     <w:p>
       <w:pPr>
         <w:pStyle w:val="Heading4"/>
-        <w:rPr>
-          <w:lang w:val="en-GB"/>
-        </w:rPr>
       </w:pPr>
       <w:r>
         <w:t>Overview</w:t>
@@ -1678,7 +1724,11 @@
         <w:t xml:space="preserve">-1 </w:t>
       </w:r>
       <w:r>
-        <w:t xml:space="preserve">contained integers representing the remaining capacity of each bin, and index </w:t>
+        <w:t xml:space="preserve">contained integers representing the remaining capacity of </w:t>
+      </w:r>
+      <w:r>
+        <w:lastRenderedPageBreak/>
+        <w:t xml:space="preserve">each bin, and index </w:t>
       </w:r>
       <w:r>
         <w:rPr>
@@ -1705,11 +1755,7 @@
         <w:t xml:space="preserve"> </w:t>
       </w:r>
       <w:r>
-        <w:t xml:space="preserve">For example, </w:t>
-      </w:r>
-      <w:r>
-        <w:lastRenderedPageBreak/>
-        <w:t>if we had 5 bins of capacity 10, and the next item to place was of size 3, then our array would be as follows:</w:t>
+        <w:t>For example, if we had 5 bins of capacity 10, and the next item to place was of size 3, then our array would be as follows:</w:t>
       </w:r>
     </w:p>
     <w:p>
@@ -1743,11 +1789,9 @@
       <w:r>
         <w:t xml:space="preserve">The action we take on this environment, then, is denoted by an integer value in the range of our array length. If the action value is in the </w:t>
       </w:r>
-      <w:proofErr w:type="gramStart"/>
       <w:r>
         <w:t>range</w:t>
       </w:r>
-      <w:proofErr w:type="gramEnd"/>
       <w:r>
         <w:t xml:space="preserve"> </w:t>
       </w:r>
@@ -1854,13 +1898,8 @@
     </w:p>
     <w:p/>
     <w:p>
-      <w:proofErr w:type="gramStart"/>
-      <w:r>
-        <w:t>A new item</w:t>
-      </w:r>
-      <w:proofErr w:type="gramEnd"/>
-      <w:r>
-        <w:t xml:space="preserve"> will then be created with a value in the range specified; in this case, </w:t>
+      <w:r>
+        <w:t xml:space="preserve">A new item will then be created with a value in the range specified; in this case, </w:t>
       </w:r>
       <m:oMath>
         <m:d>
@@ -1936,11 +1975,11 @@
       <w:pPr>
         <w:pStyle w:val="Heading3"/>
       </w:pPr>
-      <w:bookmarkStart w:id="9" w:name="_Toc101127209"/>
+      <w:bookmarkStart w:id="10" w:name="_Toc101127209"/>
       <w:r>
         <w:t>1-Dimensional Knapsack</w:t>
       </w:r>
-      <w:bookmarkEnd w:id="9"/>
+      <w:bookmarkEnd w:id="10"/>
     </w:p>
     <w:p>
       <w:pPr>
@@ -2045,14 +2084,7 @@
                           <w:rFonts w:ascii="Cambria Math" w:hAnsi="Cambria Math"/>
                           <w:szCs w:val="24"/>
                         </w:rPr>
-                        <m:t>,</m:t>
-                      </m:r>
-                      <m:r>
-                        <w:rPr>
-                          <w:rFonts w:ascii="Cambria Math" w:hAnsi="Cambria Math"/>
-                          <w:szCs w:val="24"/>
-                        </w:rPr>
-                        <m:t xml:space="preserve">…, </m:t>
+                        <m:t xml:space="preserve">,…, </m:t>
                       </m:r>
                       <m:sSub>
                         <m:sSubPr>
@@ -2115,14 +2147,7 @@
                               <w:rFonts w:ascii="Cambria Math" w:hAnsi="Cambria Math"/>
                               <w:szCs w:val="24"/>
                             </w:rPr>
-                            <m:t>ne</m:t>
-                          </m:r>
-                          <m:r>
-                            <w:rPr>
-                              <w:rFonts w:ascii="Cambria Math" w:hAnsi="Cambria Math"/>
-                              <w:szCs w:val="24"/>
-                            </w:rPr>
-                            <m:t>xt</m:t>
+                            <m:t>next</m:t>
                           </m:r>
                         </m:sub>
                       </m:sSub>
@@ -2261,14 +2286,7 @@
                               <w:rFonts w:ascii="Cambria Math" w:hAnsi="Cambria Math"/>
                               <w:szCs w:val="24"/>
                             </w:rPr>
-                            <m:t>ne</m:t>
-                          </m:r>
-                          <m:r>
-                            <w:rPr>
-                              <w:rFonts w:ascii="Cambria Math" w:hAnsi="Cambria Math"/>
-                              <w:szCs w:val="24"/>
-                            </w:rPr>
-                            <m:t>xt</m:t>
+                            <m:t>next</m:t>
                           </m:r>
                         </m:sub>
                       </m:sSub>
@@ -2315,11 +2333,11 @@
       <w:pPr>
         <w:pStyle w:val="Heading3"/>
       </w:pPr>
-      <w:bookmarkStart w:id="10" w:name="_Toc101127210"/>
+      <w:bookmarkStart w:id="11" w:name="_Toc101127210"/>
       <w:r>
         <w:t>2-Dimensional Bin Packing</w:t>
       </w:r>
-      <w:bookmarkEnd w:id="10"/>
+      <w:bookmarkEnd w:id="11"/>
     </w:p>
     <w:p>
       <w:pPr>
@@ -2624,19 +2642,7 @@
                             <w:rPr>
                               <w:rFonts w:ascii="Cambria Math" w:hAnsi="Cambria Math"/>
                             </w:rPr>
-                            <m:t>n</m:t>
-                          </m:r>
-                          <m:r>
-                            <w:rPr>
-                              <w:rFonts w:ascii="Cambria Math" w:hAnsi="Cambria Math"/>
-                            </w:rPr>
-                            <m:t>e</m:t>
-                          </m:r>
-                          <m:r>
-                            <w:rPr>
-                              <w:rFonts w:ascii="Cambria Math" w:hAnsi="Cambria Math"/>
-                            </w:rPr>
-                            <m:t>xt</m:t>
+                            <m:t>next</m:t>
                           </m:r>
                         </m:sub>
                       </m:sSub>
@@ -2754,20 +2760,7 @@
                   <w:szCs w:val="21"/>
                   <w:shd w:val="clear" w:color="auto" w:fill="FFFFFF"/>
                 </w:rPr>
-                <m:t>∧</m:t>
-              </m:r>
-              <m:r>
-                <m:rPr>
-                  <m:sty m:val="b"/>
-                </m:rPr>
-                <w:rPr>
-                  <w:rFonts w:ascii="Cambria Math" w:hAnsi="Cambria Math" w:cs="Cambria Math"/>
-                  <w:color w:val="202124"/>
-                  <w:sz w:val="21"/>
-                  <w:szCs w:val="21"/>
-                  <w:shd w:val="clear" w:color="auto" w:fill="FFFFFF"/>
-                </w:rPr>
-                <m:t xml:space="preserve"> </m:t>
+                <m:t xml:space="preserve">∧ </m:t>
               </m:r>
               <m:r>
                 <w:rPr>
@@ -2839,11 +2832,11 @@
       <w:pPr>
         <w:pStyle w:val="Heading3"/>
       </w:pPr>
-      <w:bookmarkStart w:id="11" w:name="_Toc101127211"/>
+      <w:bookmarkStart w:id="12" w:name="_Toc101127211"/>
       <w:r>
         <w:t>2-Dimensional Knapsack</w:t>
       </w:r>
-      <w:bookmarkEnd w:id="11"/>
+      <w:bookmarkEnd w:id="12"/>
     </w:p>
     <w:p>
       <w:pPr>
@@ -2866,11 +2859,11 @@
       <w:pPr>
         <w:pStyle w:val="Heading3"/>
       </w:pPr>
-      <w:bookmarkStart w:id="12" w:name="_Toc101127212"/>
+      <w:bookmarkStart w:id="13" w:name="_Toc101127212"/>
       <w:r>
         <w:t>3-Dimensional Knapsack w/ Real Data</w:t>
       </w:r>
-      <w:bookmarkEnd w:id="12"/>
+      <w:bookmarkEnd w:id="13"/>
     </w:p>
     <w:p>
       <w:pPr>
@@ -2903,15 +2896,7 @@
         <w:t xml:space="preserve">The purpose of this document is </w:t>
       </w:r>
       <w:r>
-        <w:t xml:space="preserve">to </w:t>
-      </w:r>
-      <w:proofErr w:type="gramStart"/>
-      <w:r>
-        <w:t>communicate effectively</w:t>
-      </w:r>
-      <w:proofErr w:type="gramEnd"/>
-      <w:r>
-        <w:t xml:space="preserve"> the technical details and design decisions of the system/algorithm to </w:t>
+        <w:t xml:space="preserve">to communicate effectively the technical details and design decisions of the system/algorithm to </w:t>
       </w:r>
       <w:r>
         <w:t>the</w:t>
@@ -2946,13 +2931,13 @@
           <w:lang w:val="ga-IE"/>
         </w:rPr>
       </w:pPr>
-      <w:bookmarkStart w:id="13" w:name="_Toc54713657"/>
-      <w:bookmarkStart w:id="14" w:name="_Toc101127213"/>
+      <w:bookmarkStart w:id="14" w:name="_Toc54713657"/>
+      <w:bookmarkStart w:id="15" w:name="_Toc101127213"/>
       <w:r>
         <w:t>References</w:t>
       </w:r>
-      <w:bookmarkEnd w:id="13"/>
       <w:bookmarkEnd w:id="14"/>
+      <w:bookmarkEnd w:id="15"/>
     </w:p>
     <w:p>
       <w:r>
@@ -3100,16 +3085,11 @@
       </w:r>
     </w:p>
     <w:p>
-      <w:proofErr w:type="gramStart"/>
       <w:r>
         <w:t>Web-</w:t>
       </w:r>
       <w:r>
-        <w:t>site</w:t>
-      </w:r>
-      <w:proofErr w:type="gramEnd"/>
-      <w:r>
-        <w:t xml:space="preserve"> </w:t>
+        <w:t xml:space="preserve">site </w:t>
       </w:r>
     </w:p>
     <w:p>
@@ -3135,8 +3115,13 @@
         <w:t xml:space="preserve">[4] </w:t>
       </w:r>
       <w:r>
-        <w:t>de Valk</w:t>
-      </w:r>
+        <w:t xml:space="preserve">de </w:t>
+      </w:r>
+      <w:proofErr w:type="spellStart"/>
+      <w:r>
+        <w:t>Valk</w:t>
+      </w:r>
+      <w:proofErr w:type="spellEnd"/>
       <w:r>
         <w:t xml:space="preserve">, </w:t>
       </w:r>
@@ -3220,13 +3205,14 @@
 </file>
 
 <file path=word/endnotes.xml><?xml version="1.0" encoding="utf-8"?>
-<w:endnotes xmlns:wpc="http://schemas.microsoft.com/office/word/2010/wordprocessingCanvas" xmlns:cx="http://schemas.microsoft.com/office/drawing/2014/chartex" xmlns:cx1="http://schemas.microsoft.com/office/drawing/2015/9/8/chartex" xmlns:cx2="http://schemas.microsoft.com/office/drawing/2015/10/21/chartex" xmlns:cx3="http://schemas.microsoft.com/office/drawing/2016/5/9/chartex" xmlns:cx4="http://schemas.microsoft.com/office/drawing/2016/5/10/chartex" xmlns:cx5="http://schemas.microsoft.com/office/drawing/2016/5/11/chartex" xmlns:cx6="http://schemas.microsoft.com/office/drawing/2016/5/12/chartex" xmlns:cx7="http://schemas.microsoft.com/office/drawing/2016/5/13/chartex" xmlns:cx8="http://schemas.microsoft.com/office/drawing/2016/5/14/chartex" xmlns:mc="http://schemas.openxmlformats.org/markup-compatibility/2006" xmlns:aink="http://schemas.microsoft.com/office/drawing/2016/ink" xmlns:am3d="http://schemas.microsoft.com/office/drawing/2017/model3d" xmlns:o="urn:schemas-microsoft-com:office:office" xmlns:r="http://schemas.openxmlformats.org/officeDocument/2006/relationships" xmlns:m="http://schemas.openxmlformats.org/officeDocument/2006/math" xmlns:v="urn:schemas-microsoft-com:vml" xmlns:wp14="http://schemas.microsoft.com/office/word/2010/wordprocessingDrawing" xmlns:wp="http://schemas.openxmlformats.org/drawingml/2006/wordprocessingDrawing" xmlns:w10="urn:schemas-microsoft-com:office:word" xmlns:w="http://schemas.openxmlformats.org/wordprocessingml/2006/main" xmlns:w14="http://schemas.microsoft.com/office/word/2010/wordml" xmlns:w15="http://schemas.microsoft.com/office/word/2012/wordml" xmlns:w16cex="http://schemas.microsoft.com/office/word/2018/wordml/cex" xmlns:w16cid="http://schemas.microsoft.com/office/word/2016/wordml/cid" xmlns:w16="http://schemas.microsoft.com/office/word/2018/wordml" xmlns:w16sdtdh="http://schemas.microsoft.com/office/word/2020/wordml/sdtdatahash" xmlns:w16se="http://schemas.microsoft.com/office/word/2015/wordml/symex" xmlns:wpg="http://schemas.microsoft.com/office/word/2010/wordprocessingGroup" xmlns:wpi="http://schemas.microsoft.com/office/word/2010/wordprocessingInk" xmlns:wne="http://schemas.microsoft.com/office/word/2006/wordml" xmlns:wps="http://schemas.microsoft.com/office/word/2010/wordprocessingShape" mc:Ignorable="w14 w15 w16se w16cid w16 w16cex w16sdtdh wp14">
+<w:endnotes xmlns:wpc="http://schemas.microsoft.com/office/word/2010/wordprocessingCanvas" xmlns:cx="http://schemas.microsoft.com/office/drawing/2014/chartex" xmlns:cx1="http://schemas.microsoft.com/office/drawing/2015/9/8/chartex" xmlns:cx2="http://schemas.microsoft.com/office/drawing/2015/10/21/chartex" xmlns:cx3="http://schemas.microsoft.com/office/drawing/2016/5/9/chartex" xmlns:cx4="http://schemas.microsoft.com/office/drawing/2016/5/10/chartex" xmlns:cx5="http://schemas.microsoft.com/office/drawing/2016/5/11/chartex" xmlns:cx6="http://schemas.microsoft.com/office/drawing/2016/5/12/chartex" xmlns:cx7="http://schemas.microsoft.com/office/drawing/2016/5/13/chartex" xmlns:cx8="http://schemas.microsoft.com/office/drawing/2016/5/14/chartex" xmlns:mc="http://schemas.openxmlformats.org/markup-compatibility/2006" xmlns:aink="http://schemas.microsoft.com/office/drawing/2016/ink" xmlns:am3d="http://schemas.microsoft.com/office/drawing/2017/model3d" xmlns:o="urn:schemas-microsoft-com:office:office" xmlns:r="http://schemas.openxmlformats.org/officeDocument/2006/relationships" xmlns:m="http://schemas.openxmlformats.org/officeDocument/2006/math" xmlns:v="urn:schemas-microsoft-com:vml" xmlns:wp14="http://schemas.microsoft.com/office/word/2010/wordprocessingDrawing" xmlns:wp="http://schemas.openxmlformats.org/drawingml/2006/wordprocessingDrawing" xmlns:w10="urn:schemas-microsoft-com:office:word" xmlns:w="http://schemas.openxmlformats.org/wordprocessingml/2006/main" xmlns:w14="http://schemas.microsoft.com/office/word/2010/wordml" xmlns:w15="http://schemas.microsoft.com/office/word/2012/wordml" xmlns:w16cid="http://schemas.microsoft.com/office/word/2016/wordml/cid" xmlns:w16se="http://schemas.microsoft.com/office/word/2015/wordml/symex" xmlns:wpg="http://schemas.microsoft.com/office/word/2010/wordprocessingGroup" xmlns:wpi="http://schemas.microsoft.com/office/word/2010/wordprocessingInk" xmlns:wne="http://schemas.microsoft.com/office/word/2006/wordml" xmlns:wps="http://schemas.microsoft.com/office/word/2010/wordprocessingShape" mc:Ignorable="w14 w15 w16se w16cid wp14">
   <w:endnote w:type="separator" w:id="-1">
     <w:p>
       <w:r>
         <w:separator/>
       </w:r>
     </w:p>
+    <w:p/>
   </w:endnote>
   <w:endnote w:type="continuationSeparator" w:id="0">
     <w:p>
@@ -3234,12 +3220,13 @@
         <w:continuationSeparator/>
       </w:r>
     </w:p>
+    <w:p/>
   </w:endnote>
 </w:endnotes>
 </file>
 
 <file path=word/footer1.xml><?xml version="1.0" encoding="utf-8"?>
-<w:ftr xmlns:wpc="http://schemas.microsoft.com/office/word/2010/wordprocessingCanvas" xmlns:cx="http://schemas.microsoft.com/office/drawing/2014/chartex" xmlns:cx1="http://schemas.microsoft.com/office/drawing/2015/9/8/chartex" xmlns:cx2="http://schemas.microsoft.com/office/drawing/2015/10/21/chartex" xmlns:cx3="http://schemas.microsoft.com/office/drawing/2016/5/9/chartex" xmlns:cx4="http://schemas.microsoft.com/office/drawing/2016/5/10/chartex" xmlns:cx5="http://schemas.microsoft.com/office/drawing/2016/5/11/chartex" xmlns:cx6="http://schemas.microsoft.com/office/drawing/2016/5/12/chartex" xmlns:cx7="http://schemas.microsoft.com/office/drawing/2016/5/13/chartex" xmlns:cx8="http://schemas.microsoft.com/office/drawing/2016/5/14/chartex" xmlns:mc="http://schemas.openxmlformats.org/markup-compatibility/2006" xmlns:aink="http://schemas.microsoft.com/office/drawing/2016/ink" xmlns:am3d="http://schemas.microsoft.com/office/drawing/2017/model3d" xmlns:o="urn:schemas-microsoft-com:office:office" xmlns:r="http://schemas.openxmlformats.org/officeDocument/2006/relationships" xmlns:m="http://schemas.openxmlformats.org/officeDocument/2006/math" xmlns:v="urn:schemas-microsoft-com:vml" xmlns:wp14="http://schemas.microsoft.com/office/word/2010/wordprocessingDrawing" xmlns:wp="http://schemas.openxmlformats.org/drawingml/2006/wordprocessingDrawing" xmlns:w10="urn:schemas-microsoft-com:office:word" xmlns:w="http://schemas.openxmlformats.org/wordprocessingml/2006/main" xmlns:w14="http://schemas.microsoft.com/office/word/2010/wordml" xmlns:w15="http://schemas.microsoft.com/office/word/2012/wordml" xmlns:w16cex="http://schemas.microsoft.com/office/word/2018/wordml/cex" xmlns:w16cid="http://schemas.microsoft.com/office/word/2016/wordml/cid" xmlns:w16="http://schemas.microsoft.com/office/word/2018/wordml" xmlns:w16sdtdh="http://schemas.microsoft.com/office/word/2020/wordml/sdtdatahash" xmlns:w16se="http://schemas.microsoft.com/office/word/2015/wordml/symex" xmlns:wpg="http://schemas.microsoft.com/office/word/2010/wordprocessingGroup" xmlns:wpi="http://schemas.microsoft.com/office/word/2010/wordprocessingInk" xmlns:wne="http://schemas.microsoft.com/office/word/2006/wordml" xmlns:wps="http://schemas.microsoft.com/office/word/2010/wordprocessingShape" mc:Ignorable="w14 w15 w16se w16cid w16 w16cex w16sdtdh wp14">
+<w:ftr xmlns:wpc="http://schemas.microsoft.com/office/word/2010/wordprocessingCanvas" xmlns:cx="http://schemas.microsoft.com/office/drawing/2014/chartex" xmlns:cx1="http://schemas.microsoft.com/office/drawing/2015/9/8/chartex" xmlns:cx2="http://schemas.microsoft.com/office/drawing/2015/10/21/chartex" xmlns:cx3="http://schemas.microsoft.com/office/drawing/2016/5/9/chartex" xmlns:cx4="http://schemas.microsoft.com/office/drawing/2016/5/10/chartex" xmlns:cx5="http://schemas.microsoft.com/office/drawing/2016/5/11/chartex" xmlns:cx6="http://schemas.microsoft.com/office/drawing/2016/5/12/chartex" xmlns:cx7="http://schemas.microsoft.com/office/drawing/2016/5/13/chartex" xmlns:cx8="http://schemas.microsoft.com/office/drawing/2016/5/14/chartex" xmlns:mc="http://schemas.openxmlformats.org/markup-compatibility/2006" xmlns:aink="http://schemas.microsoft.com/office/drawing/2016/ink" xmlns:am3d="http://schemas.microsoft.com/office/drawing/2017/model3d" xmlns:o="urn:schemas-microsoft-com:office:office" xmlns:r="http://schemas.openxmlformats.org/officeDocument/2006/relationships" xmlns:m="http://schemas.openxmlformats.org/officeDocument/2006/math" xmlns:v="urn:schemas-microsoft-com:vml" xmlns:wp14="http://schemas.microsoft.com/office/word/2010/wordprocessingDrawing" xmlns:wp="http://schemas.openxmlformats.org/drawingml/2006/wordprocessingDrawing" xmlns:w10="urn:schemas-microsoft-com:office:word" xmlns:w="http://schemas.openxmlformats.org/wordprocessingml/2006/main" xmlns:w14="http://schemas.microsoft.com/office/word/2010/wordml" xmlns:w15="http://schemas.microsoft.com/office/word/2012/wordml" xmlns:w16cid="http://schemas.microsoft.com/office/word/2016/wordml/cid" xmlns:w16se="http://schemas.microsoft.com/office/word/2015/wordml/symex" xmlns:wpg="http://schemas.microsoft.com/office/word/2010/wordprocessingGroup" xmlns:wpi="http://schemas.microsoft.com/office/word/2010/wordprocessingInk" xmlns:wne="http://schemas.microsoft.com/office/word/2006/wordml" xmlns:wps="http://schemas.microsoft.com/office/word/2010/wordprocessingShape" mc:Ignorable="w14 w15 w16se w16cid wp14">
   <w:p>
     <w:pPr>
       <w:pStyle w:val="Footer"/>
@@ -3292,17 +3279,19 @@
       <w:pStyle w:val="Footer"/>
     </w:pPr>
   </w:p>
+  <w:p/>
 </w:ftr>
 </file>
 
 <file path=word/footnotes.xml><?xml version="1.0" encoding="utf-8"?>
-<w:footnotes xmlns:wpc="http://schemas.microsoft.com/office/word/2010/wordprocessingCanvas" xmlns:cx="http://schemas.microsoft.com/office/drawing/2014/chartex" xmlns:cx1="http://schemas.microsoft.com/office/drawing/2015/9/8/chartex" xmlns:cx2="http://schemas.microsoft.com/office/drawing/2015/10/21/chartex" xmlns:cx3="http://schemas.microsoft.com/office/drawing/2016/5/9/chartex" xmlns:cx4="http://schemas.microsoft.com/office/drawing/2016/5/10/chartex" xmlns:cx5="http://schemas.microsoft.com/office/drawing/2016/5/11/chartex" xmlns:cx6="http://schemas.microsoft.com/office/drawing/2016/5/12/chartex" xmlns:cx7="http://schemas.microsoft.com/office/drawing/2016/5/13/chartex" xmlns:cx8="http://schemas.microsoft.com/office/drawing/2016/5/14/chartex" xmlns:mc="http://schemas.openxmlformats.org/markup-compatibility/2006" xmlns:aink="http://schemas.microsoft.com/office/drawing/2016/ink" xmlns:am3d="http://schemas.microsoft.com/office/drawing/2017/model3d" xmlns:o="urn:schemas-microsoft-com:office:office" xmlns:r="http://schemas.openxmlformats.org/officeDocument/2006/relationships" xmlns:m="http://schemas.openxmlformats.org/officeDocument/2006/math" xmlns:v="urn:schemas-microsoft-com:vml" xmlns:wp14="http://schemas.microsoft.com/office/word/2010/wordprocessingDrawing" xmlns:wp="http://schemas.openxmlformats.org/drawingml/2006/wordprocessingDrawing" xmlns:w10="urn:schemas-microsoft-com:office:word" xmlns:w="http://schemas.openxmlformats.org/wordprocessingml/2006/main" xmlns:w14="http://schemas.microsoft.com/office/word/2010/wordml" xmlns:w15="http://schemas.microsoft.com/office/word/2012/wordml" xmlns:w16cex="http://schemas.microsoft.com/office/word/2018/wordml/cex" xmlns:w16cid="http://schemas.microsoft.com/office/word/2016/wordml/cid" xmlns:w16="http://schemas.microsoft.com/office/word/2018/wordml" xmlns:w16sdtdh="http://schemas.microsoft.com/office/word/2020/wordml/sdtdatahash" xmlns:w16se="http://schemas.microsoft.com/office/word/2015/wordml/symex" xmlns:wpg="http://schemas.microsoft.com/office/word/2010/wordprocessingGroup" xmlns:wpi="http://schemas.microsoft.com/office/word/2010/wordprocessingInk" xmlns:wne="http://schemas.microsoft.com/office/word/2006/wordml" xmlns:wps="http://schemas.microsoft.com/office/word/2010/wordprocessingShape" mc:Ignorable="w14 w15 w16se w16cid w16 w16cex w16sdtdh wp14">
+<w:footnotes xmlns:wpc="http://schemas.microsoft.com/office/word/2010/wordprocessingCanvas" xmlns:cx="http://schemas.microsoft.com/office/drawing/2014/chartex" xmlns:cx1="http://schemas.microsoft.com/office/drawing/2015/9/8/chartex" xmlns:cx2="http://schemas.microsoft.com/office/drawing/2015/10/21/chartex" xmlns:cx3="http://schemas.microsoft.com/office/drawing/2016/5/9/chartex" xmlns:cx4="http://schemas.microsoft.com/office/drawing/2016/5/10/chartex" xmlns:cx5="http://schemas.microsoft.com/office/drawing/2016/5/11/chartex" xmlns:cx6="http://schemas.microsoft.com/office/drawing/2016/5/12/chartex" xmlns:cx7="http://schemas.microsoft.com/office/drawing/2016/5/13/chartex" xmlns:cx8="http://schemas.microsoft.com/office/drawing/2016/5/14/chartex" xmlns:mc="http://schemas.openxmlformats.org/markup-compatibility/2006" xmlns:aink="http://schemas.microsoft.com/office/drawing/2016/ink" xmlns:am3d="http://schemas.microsoft.com/office/drawing/2017/model3d" xmlns:o="urn:schemas-microsoft-com:office:office" xmlns:r="http://schemas.openxmlformats.org/officeDocument/2006/relationships" xmlns:m="http://schemas.openxmlformats.org/officeDocument/2006/math" xmlns:v="urn:schemas-microsoft-com:vml" xmlns:wp14="http://schemas.microsoft.com/office/word/2010/wordprocessingDrawing" xmlns:wp="http://schemas.openxmlformats.org/drawingml/2006/wordprocessingDrawing" xmlns:w10="urn:schemas-microsoft-com:office:word" xmlns:w="http://schemas.openxmlformats.org/wordprocessingml/2006/main" xmlns:w14="http://schemas.microsoft.com/office/word/2010/wordml" xmlns:w15="http://schemas.microsoft.com/office/word/2012/wordml" xmlns:w16cid="http://schemas.microsoft.com/office/word/2016/wordml/cid" xmlns:w16se="http://schemas.microsoft.com/office/word/2015/wordml/symex" xmlns:wpg="http://schemas.microsoft.com/office/word/2010/wordprocessingGroup" xmlns:wpi="http://schemas.microsoft.com/office/word/2010/wordprocessingInk" xmlns:wne="http://schemas.microsoft.com/office/word/2006/wordml" xmlns:wps="http://schemas.microsoft.com/office/word/2010/wordprocessingShape" mc:Ignorable="w14 w15 w16se w16cid wp14">
   <w:footnote w:type="separator" w:id="-1">
     <w:p>
       <w:r>
         <w:separator/>
       </w:r>
     </w:p>
+    <w:p/>
   </w:footnote>
   <w:footnote w:type="continuationSeparator" w:id="0">
     <w:p>
@@ -3310,12 +3299,13 @@
         <w:continuationSeparator/>
       </w:r>
     </w:p>
+    <w:p/>
   </w:footnote>
 </w:footnotes>
 </file>
 
 <file path=word/numbering.xml><?xml version="1.0" encoding="utf-8"?>
-<w:numbering xmlns:wpc="http://schemas.microsoft.com/office/word/2010/wordprocessingCanvas" xmlns:cx="http://schemas.microsoft.com/office/drawing/2014/chartex" xmlns:cx1="http://schemas.microsoft.com/office/drawing/2015/9/8/chartex" xmlns:cx2="http://schemas.microsoft.com/office/drawing/2015/10/21/chartex" xmlns:cx3="http://schemas.microsoft.com/office/drawing/2016/5/9/chartex" xmlns:cx4="http://schemas.microsoft.com/office/drawing/2016/5/10/chartex" xmlns:cx5="http://schemas.microsoft.com/office/drawing/2016/5/11/chartex" xmlns:cx6="http://schemas.microsoft.com/office/drawing/2016/5/12/chartex" xmlns:cx7="http://schemas.microsoft.com/office/drawing/2016/5/13/chartex" xmlns:cx8="http://schemas.microsoft.com/office/drawing/2016/5/14/chartex" xmlns:mc="http://schemas.openxmlformats.org/markup-compatibility/2006" xmlns:aink="http://schemas.microsoft.com/office/drawing/2016/ink" xmlns:am3d="http://schemas.microsoft.com/office/drawing/2017/model3d" xmlns:o="urn:schemas-microsoft-com:office:office" xmlns:r="http://schemas.openxmlformats.org/officeDocument/2006/relationships" xmlns:m="http://schemas.openxmlformats.org/officeDocument/2006/math" xmlns:v="urn:schemas-microsoft-com:vml" xmlns:wp14="http://schemas.microsoft.com/office/word/2010/wordprocessingDrawing" xmlns:wp="http://schemas.openxmlformats.org/drawingml/2006/wordprocessingDrawing" xmlns:w10="urn:schemas-microsoft-com:office:word" xmlns:w="http://schemas.openxmlformats.org/wordprocessingml/2006/main" xmlns:w14="http://schemas.microsoft.com/office/word/2010/wordml" xmlns:w15="http://schemas.microsoft.com/office/word/2012/wordml" xmlns:w16cex="http://schemas.microsoft.com/office/word/2018/wordml/cex" xmlns:w16cid="http://schemas.microsoft.com/office/word/2016/wordml/cid" xmlns:w16="http://schemas.microsoft.com/office/word/2018/wordml" xmlns:w16sdtdh="http://schemas.microsoft.com/office/word/2020/wordml/sdtdatahash" xmlns:w16se="http://schemas.microsoft.com/office/word/2015/wordml/symex" xmlns:wpg="http://schemas.microsoft.com/office/word/2010/wordprocessingGroup" xmlns:wpi="http://schemas.microsoft.com/office/word/2010/wordprocessingInk" xmlns:wne="http://schemas.microsoft.com/office/word/2006/wordml" xmlns:wps="http://schemas.microsoft.com/office/word/2010/wordprocessingShape" mc:Ignorable="w14 w15 w16se w16cid w16 w16cex w16sdtdh wp14">
+<w:numbering xmlns:wpc="http://schemas.microsoft.com/office/word/2010/wordprocessingCanvas" xmlns:cx="http://schemas.microsoft.com/office/drawing/2014/chartex" xmlns:cx1="http://schemas.microsoft.com/office/drawing/2015/9/8/chartex" xmlns:cx2="http://schemas.microsoft.com/office/drawing/2015/10/21/chartex" xmlns:cx3="http://schemas.microsoft.com/office/drawing/2016/5/9/chartex" xmlns:cx4="http://schemas.microsoft.com/office/drawing/2016/5/10/chartex" xmlns:cx5="http://schemas.microsoft.com/office/drawing/2016/5/11/chartex" xmlns:cx6="http://schemas.microsoft.com/office/drawing/2016/5/12/chartex" xmlns:cx7="http://schemas.microsoft.com/office/drawing/2016/5/13/chartex" xmlns:cx8="http://schemas.microsoft.com/office/drawing/2016/5/14/chartex" xmlns:mc="http://schemas.openxmlformats.org/markup-compatibility/2006" xmlns:aink="http://schemas.microsoft.com/office/drawing/2016/ink" xmlns:am3d="http://schemas.microsoft.com/office/drawing/2017/model3d" xmlns:o="urn:schemas-microsoft-com:office:office" xmlns:r="http://schemas.openxmlformats.org/officeDocument/2006/relationships" xmlns:m="http://schemas.openxmlformats.org/officeDocument/2006/math" xmlns:v="urn:schemas-microsoft-com:vml" xmlns:wp14="http://schemas.microsoft.com/office/word/2010/wordprocessingDrawing" xmlns:wp="http://schemas.openxmlformats.org/drawingml/2006/wordprocessingDrawing" xmlns:w10="urn:schemas-microsoft-com:office:word" xmlns:w="http://schemas.openxmlformats.org/wordprocessingml/2006/main" xmlns:w14="http://schemas.microsoft.com/office/word/2010/wordml" xmlns:w15="http://schemas.microsoft.com/office/word/2012/wordml" xmlns:w16cid="http://schemas.microsoft.com/office/word/2016/wordml/cid" xmlns:w16se="http://schemas.microsoft.com/office/word/2015/wordml/symex" xmlns:wpg="http://schemas.microsoft.com/office/word/2010/wordprocessingGroup" xmlns:wpi="http://schemas.microsoft.com/office/word/2010/wordprocessingInk" xmlns:wne="http://schemas.microsoft.com/office/word/2006/wordml" xmlns:wps="http://schemas.microsoft.com/office/word/2010/wordprocessingShape" mc:Ignorable="w14 w15 w16se w16cid wp14">
   <w:abstractNum w:abstractNumId="0" w15:restartNumberingAfterBreak="0">
     <w:nsid w:val="068E2B0A"/>
     <w:multiLevelType w:val="hybridMultilevel"/>
@@ -5410,7 +5400,7 @@
 </file>
 
 <file path=word/styles.xml><?xml version="1.0" encoding="utf-8"?>
-<w:styles xmlns:mc="http://schemas.openxmlformats.org/markup-compatibility/2006" xmlns:r="http://schemas.openxmlformats.org/officeDocument/2006/relationships" xmlns:w="http://schemas.openxmlformats.org/wordprocessingml/2006/main" xmlns:w14="http://schemas.microsoft.com/office/word/2010/wordml" xmlns:w15="http://schemas.microsoft.com/office/word/2012/wordml" xmlns:w16cex="http://schemas.microsoft.com/office/word/2018/wordml/cex" xmlns:w16cid="http://schemas.microsoft.com/office/word/2016/wordml/cid" xmlns:w16="http://schemas.microsoft.com/office/word/2018/wordml" xmlns:w16sdtdh="http://schemas.microsoft.com/office/word/2020/wordml/sdtdatahash" xmlns:w16se="http://schemas.microsoft.com/office/word/2015/wordml/symex" mc:Ignorable="w14 w15 w16se w16cid w16 w16cex w16sdtdh">
+<w:styles xmlns:mc="http://schemas.openxmlformats.org/markup-compatibility/2006" xmlns:r="http://schemas.openxmlformats.org/officeDocument/2006/relationships" xmlns:w="http://schemas.openxmlformats.org/wordprocessingml/2006/main" xmlns:w14="http://schemas.microsoft.com/office/word/2010/wordml" xmlns:w15="http://schemas.microsoft.com/office/word/2012/wordml" xmlns:w16cid="http://schemas.microsoft.com/office/word/2016/wordml/cid" xmlns:w16se="http://schemas.microsoft.com/office/word/2015/wordml/symex" mc:Ignorable="w14 w15 w16se w16cid">
   <w:docDefaults>
     <w:rPrDefault>
       <w:rPr>
@@ -5420,7 +5410,7 @@
     </w:rPrDefault>
     <w:pPrDefault/>
   </w:docDefaults>
-  <w:latentStyles w:defLockedState="0" w:defUIPriority="99" w:defSemiHidden="0" w:defUnhideWhenUsed="0" w:defQFormat="0" w:count="376">
+  <w:latentStyles w:defLockedState="0" w:defUIPriority="99" w:defSemiHidden="0" w:defUnhideWhenUsed="0" w:defQFormat="0" w:count="375">
     <w:lsdException w:name="Normal" w:uiPriority="0" w:qFormat="1"/>
     <w:lsdException w:name="heading 1" w:uiPriority="9" w:qFormat="1"/>
     <w:lsdException w:name="heading 2" w:semiHidden="1" w:uiPriority="9" w:unhideWhenUsed="1" w:qFormat="1"/>
@@ -5796,7 +5786,6 @@
     <w:lsdException w:name="Smart Hyperlink" w:semiHidden="1" w:unhideWhenUsed="1"/>
     <w:lsdException w:name="Hashtag" w:semiHidden="1" w:unhideWhenUsed="1"/>
     <w:lsdException w:name="Unresolved Mention" w:semiHidden="1" w:unhideWhenUsed="1"/>
-    <w:lsdException w:name="Smart Link" w:semiHidden="1" w:unhideWhenUsed="1"/>
   </w:latentStyles>
   <w:style w:type="paragraph" w:default="1" w:styleId="Normal">
     <w:name w:val="Normal"/>
@@ -5820,17 +5809,18 @@
     <w:link w:val="Heading1Char"/>
     <w:uiPriority w:val="9"/>
     <w:qFormat/>
-    <w:rsid w:val="00B16F88"/>
+    <w:rsid w:val="001A46C6"/>
     <w:pPr>
       <w:keepNext/>
       <w:spacing w:before="240" w:after="60"/>
       <w:outlineLvl w:val="0"/>
     </w:pPr>
     <w:rPr>
-      <w:rFonts w:eastAsia="Times New Roman"/>
+      <w:rFonts w:asciiTheme="minorHAnsi" w:eastAsia="Times New Roman" w:hAnsiTheme="minorHAnsi" w:cstheme="minorHAnsi"/>
       <w:b/>
       <w:bCs/>
       <w:kern w:val="32"/>
+      <w:sz w:val="36"/>
       <w:szCs w:val="24"/>
     </w:rPr>
   </w:style>
@@ -5842,18 +5832,18 @@
     <w:uiPriority w:val="9"/>
     <w:unhideWhenUsed/>
     <w:qFormat/>
-    <w:rsid w:val="00B16F88"/>
+    <w:rsid w:val="001A46C6"/>
     <w:pPr>
       <w:keepNext/>
       <w:spacing w:before="240" w:after="60"/>
       <w:outlineLvl w:val="1"/>
     </w:pPr>
     <w:rPr>
-      <w:rFonts w:eastAsia="Times New Roman"/>
+      <w:rFonts w:ascii="Cambria" w:eastAsia="Times New Roman" w:hAnsi="Cambria"/>
       <w:b/>
       <w:bCs/>
-      <w:i/>
       <w:iCs/>
+      <w:sz w:val="28"/>
       <w:szCs w:val="24"/>
     </w:rPr>
   </w:style>
@@ -5865,7 +5855,7 @@
     <w:uiPriority w:val="9"/>
     <w:unhideWhenUsed/>
     <w:qFormat/>
-    <w:rsid w:val="00B16F88"/>
+    <w:rsid w:val="001A46C6"/>
     <w:pPr>
       <w:keepNext/>
       <w:spacing w:before="240" w:after="60"/>
@@ -5875,8 +5865,6 @@
       <w:rFonts w:ascii="Cambria" w:eastAsia="Times New Roman" w:hAnsi="Cambria"/>
       <w:b/>
       <w:bCs/>
-      <w:i/>
-      <w:sz w:val="22"/>
     </w:rPr>
   </w:style>
   <w:style w:type="paragraph" w:styleId="Heading4">
@@ -5887,23 +5875,24 @@
     <w:uiPriority w:val="9"/>
     <w:unhideWhenUsed/>
     <w:qFormat/>
-    <w:rsid w:val="00DC5897"/>
+    <w:rsid w:val="001A46C6"/>
     <w:pPr>
       <w:keepNext/>
       <w:spacing w:before="240" w:after="60"/>
       <w:outlineLvl w:val="3"/>
     </w:pPr>
     <w:rPr>
-      <w:rFonts w:asciiTheme="minorHAnsi" w:eastAsiaTheme="minorEastAsia" w:hAnsiTheme="minorHAnsi" w:cstheme="minorBidi"/>
+      <w:rFonts w:ascii="Cambria" w:eastAsiaTheme="minorEastAsia" w:hAnsi="Cambria" w:cstheme="minorBidi"/>
       <w:b/>
       <w:bCs/>
-      <w:sz w:val="28"/>
+      <w:i/>
       <w:szCs w:val="28"/>
     </w:rPr>
   </w:style>
   <w:style w:type="character" w:default="1" w:styleId="DefaultParagraphFont">
     <w:name w:val="Default Paragraph Font"/>
     <w:uiPriority w:val="1"/>
+    <w:semiHidden/>
     <w:unhideWhenUsed/>
   </w:style>
   <w:style w:type="table" w:default="1" w:styleId="TableNormal">
@@ -6039,15 +6028,15 @@
     <w:name w:val="Heading 1 Char"/>
     <w:link w:val="Heading1"/>
     <w:uiPriority w:val="9"/>
-    <w:rsid w:val="00B16F88"/>
+    <w:rsid w:val="001A46C6"/>
     <w:rPr>
-      <w:rFonts w:ascii="Times New Roman" w:eastAsia="Times New Roman" w:hAnsi="Times New Roman"/>
+      <w:rFonts w:asciiTheme="minorHAnsi" w:eastAsia="Times New Roman" w:hAnsiTheme="minorHAnsi" w:cstheme="minorHAnsi"/>
       <w:b/>
       <w:bCs/>
       <w:kern w:val="32"/>
-      <w:sz w:val="24"/>
+      <w:sz w:val="36"/>
       <w:szCs w:val="24"/>
-      <w:lang w:eastAsia="en-US"/>
+      <w:lang w:val="en-IE" w:eastAsia="en-US"/>
     </w:rPr>
   </w:style>
   <w:style w:type="paragraph" w:customStyle="1" w:styleId="ReportGuidelines">
@@ -6061,16 +6050,15 @@
     <w:name w:val="Heading 2 Char"/>
     <w:link w:val="Heading2"/>
     <w:uiPriority w:val="9"/>
-    <w:rsid w:val="00B16F88"/>
+    <w:rsid w:val="001A46C6"/>
     <w:rPr>
-      <w:rFonts w:ascii="Times New Roman" w:eastAsia="Times New Roman" w:hAnsi="Times New Roman"/>
+      <w:rFonts w:ascii="Cambria" w:eastAsia="Times New Roman" w:hAnsi="Cambria"/>
       <w:b/>
       <w:bCs/>
-      <w:i/>
       <w:iCs/>
-      <w:sz w:val="24"/>
+      <w:sz w:val="28"/>
       <w:szCs w:val="24"/>
-      <w:lang w:eastAsia="en-US"/>
+      <w:lang w:val="en-IE" w:eastAsia="en-US"/>
     </w:rPr>
   </w:style>
   <w:style w:type="character" w:customStyle="1" w:styleId="ReportGuidelinesChar">
@@ -6195,15 +6183,14 @@
     <w:name w:val="Heading 3 Char"/>
     <w:link w:val="Heading3"/>
     <w:uiPriority w:val="9"/>
-    <w:rsid w:val="00B16F88"/>
+    <w:rsid w:val="001A46C6"/>
     <w:rPr>
-      <w:rFonts w:ascii="Cambria" w:eastAsia="Times New Roman" w:hAnsi="Cambria" w:cs="Times New Roman"/>
+      <w:rFonts w:ascii="Cambria" w:eastAsia="Times New Roman" w:hAnsi="Cambria"/>
       <w:b/>
       <w:bCs/>
-      <w:i/>
-      <w:sz w:val="22"/>
+      <w:sz w:val="24"/>
       <w:szCs w:val="22"/>
-      <w:lang w:eastAsia="en-US"/>
+      <w:lang w:val="en-IE" w:eastAsia="en-US"/>
     </w:rPr>
   </w:style>
   <w:style w:type="paragraph" w:styleId="TOC3">
@@ -6223,12 +6210,13 @@
     <w:basedOn w:val="DefaultParagraphFont"/>
     <w:link w:val="Heading4"/>
     <w:uiPriority w:val="9"/>
-    <w:rsid w:val="00DC5897"/>
+    <w:rsid w:val="001A46C6"/>
     <w:rPr>
-      <w:rFonts w:asciiTheme="minorHAnsi" w:eastAsiaTheme="minorEastAsia" w:hAnsiTheme="minorHAnsi" w:cstheme="minorBidi"/>
+      <w:rFonts w:ascii="Cambria" w:eastAsiaTheme="minorEastAsia" w:hAnsi="Cambria" w:cstheme="minorBidi"/>
       <w:b/>
       <w:bCs/>
-      <w:sz w:val="28"/>
+      <w:i/>
+      <w:sz w:val="24"/>
       <w:szCs w:val="28"/>
       <w:lang w:val="en-IE" w:eastAsia="en-US"/>
     </w:rPr>
@@ -6542,19 +6530,12 @@
 </file>
 
 <file path=customXml/item1.xml><?xml version="1.0" encoding="utf-8"?>
-<?mso-contentType ?>
-<FormTemplates xmlns="http://schemas.microsoft.com/sharepoint/v3/contenttype/forms">
-  <Display>DocumentLibraryForm</Display>
-  <Edit>DocumentLibraryForm</Edit>
-  <New>DocumentLibraryForm</New>
-</FormTemplates>
+<p:properties xmlns:p="http://schemas.microsoft.com/office/2006/metadata/properties" xmlns:xsi="http://www.w3.org/2001/XMLSchema-instance" xmlns:pc="http://schemas.microsoft.com/office/infopath/2007/PartnerControls">
+  <documentManagement/>
+</p:properties>
 </file>
 
 <file path=customXml/item2.xml><?xml version="1.0" encoding="utf-8"?>
-<b:Sources xmlns:b="http://schemas.openxmlformats.org/officeDocument/2006/bibliography" xmlns="http://schemas.openxmlformats.org/officeDocument/2006/bibliography" SelectedStyle="\APASixthEditionOfficeOnline.xsl" StyleName="APA" Version="6"/>
-</file>
-
-<file path=customXml/item3.xml><?xml version="1.0" encoding="utf-8"?>
 <ct:contentTypeSchema xmlns:ct="http://schemas.microsoft.com/office/2006/metadata/contentType" xmlns:ma="http://schemas.microsoft.com/office/2006/metadata/properties/metaAttributes" ct:_="" ma:_="" ma:contentTypeName="Document" ma:contentTypeID="0x010100B4B3963D136B89489C303B1F134CDEFE" ma:contentTypeVersion="0" ma:contentTypeDescription="Create a new document." ma:contentTypeScope="" ma:versionID="026fdfc35e331994e9a8b4247b4178a8">
   <xsd:schema xmlns:xsd="http://www.w3.org/2001/XMLSchema" xmlns:xs="http://www.w3.org/2001/XMLSchema" xmlns:p="http://schemas.microsoft.com/office/2006/metadata/properties" targetNamespace="http://schemas.microsoft.com/office/2006/metadata/properties" ma:root="true" ma:fieldsID="b80b5e096eff2bc8f947cf8b52ef8442">
     <xsd:element name="properties">
@@ -6668,29 +6649,48 @@
 </ct:contentTypeSchema>
 </file>
 
+<file path=customXml/item3.xml><?xml version="1.0" encoding="utf-8"?>
+<?mso-contentType ?>
+<FormTemplates xmlns="http://schemas.microsoft.com/sharepoint/v3/contenttype/forms">
+  <Display>DocumentLibraryForm</Display>
+  <Edit>DocumentLibraryForm</Edit>
+  <New>DocumentLibraryForm</New>
+</FormTemplates>
+</file>
+
 <file path=customXml/item4.xml><?xml version="1.0" encoding="utf-8"?>
-<p:properties xmlns:p="http://schemas.microsoft.com/office/2006/metadata/properties" xmlns:xsi="http://www.w3.org/2001/XMLSchema-instance" xmlns:pc="http://schemas.microsoft.com/office/infopath/2007/PartnerControls">
-  <documentManagement/>
-</p:properties>
+<b:Sources xmlns:b="http://schemas.openxmlformats.org/officeDocument/2006/bibliography" xmlns="http://schemas.openxmlformats.org/officeDocument/2006/bibliography" SelectedStyle="\HarvardAnglia2008OfficeOnline.xsl" StyleName="Harvard - Anglia" Version="2008">
+  <b:Source>
+    <b:Tag>Ben22</b:Tag>
+    <b:SourceType>Book</b:SourceType>
+    <b:Guid>{727A94F9-B49C-455E-A9A1-377B6C0595F6}</b:Guid>
+    <b:Author>
+      <b:Author>
+        <b:NameList>
+          <b:Person>
+            <b:Last>milalr</b:Last>
+            <b:First>Ben</b:First>
+          </b:Person>
+        </b:NameList>
+      </b:Author>
+    </b:Author>
+    <b:Title>I wrtoe shit</b:Title>
+    <b:Year>2022</b:Year>
+    <b:RefOrder>1</b:RefOrder>
+  </b:Source>
+</b:Sources>
 </file>
 
 <file path=customXml/itemProps1.xml><?xml version="1.0" encoding="utf-8"?>
-<ds:datastoreItem xmlns:ds="http://schemas.openxmlformats.org/officeDocument/2006/customXml" ds:itemID="{53CEE206-AAC0-4B67-96AF-4DDD537A33D8}">
+<ds:datastoreItem xmlns:ds="http://schemas.openxmlformats.org/officeDocument/2006/customXml" ds:itemID="{849D8D16-8B43-4EFD-BF16-6CC4DB463C86}">
   <ds:schemaRefs>
-    <ds:schemaRef ds:uri="http://schemas.microsoft.com/sharepoint/v3/contenttype/forms"/>
+    <ds:schemaRef ds:uri="http://schemas.microsoft.com/office/2006/metadata/properties"/>
+    <ds:schemaRef ds:uri="http://schemas.microsoft.com/office/infopath/2007/PartnerControls"/>
   </ds:schemaRefs>
 </ds:datastoreItem>
 </file>
 
 <file path=customXml/itemProps2.xml><?xml version="1.0" encoding="utf-8"?>
-<ds:datastoreItem xmlns:ds="http://schemas.openxmlformats.org/officeDocument/2006/customXml" ds:itemID="{233D1498-FC24-E143-AA3D-A1D97BF7BE0A}">
-  <ds:schemaRefs>
-    <ds:schemaRef ds:uri="http://schemas.openxmlformats.org/officeDocument/2006/bibliography"/>
-  </ds:schemaRefs>
-</ds:datastoreItem>
-</file>
-
-<file path=customXml/itemProps3.xml><?xml version="1.0" encoding="utf-8"?>
 <ds:datastoreItem xmlns:ds="http://schemas.openxmlformats.org/officeDocument/2006/customXml" ds:itemID="{307509E4-CEFD-4EA4-B4E2-DD85C972A378}">
   <ds:schemaRefs>
     <ds:schemaRef ds:uri="http://schemas.microsoft.com/office/2006/metadata/contentType"/>
@@ -6706,11 +6706,18 @@
 </ds:datastoreItem>
 </file>
 
+<file path=customXml/itemProps3.xml><?xml version="1.0" encoding="utf-8"?>
+<ds:datastoreItem xmlns:ds="http://schemas.openxmlformats.org/officeDocument/2006/customXml" ds:itemID="{53CEE206-AAC0-4B67-96AF-4DDD537A33D8}">
+  <ds:schemaRefs>
+    <ds:schemaRef ds:uri="http://schemas.microsoft.com/sharepoint/v3/contenttype/forms"/>
+  </ds:schemaRefs>
+</ds:datastoreItem>
+</file>
+
 <file path=customXml/itemProps4.xml><?xml version="1.0" encoding="utf-8"?>
-<ds:datastoreItem xmlns:ds="http://schemas.openxmlformats.org/officeDocument/2006/customXml" ds:itemID="{849D8D16-8B43-4EFD-BF16-6CC4DB463C86}">
+<ds:datastoreItem xmlns:ds="http://schemas.openxmlformats.org/officeDocument/2006/customXml" ds:itemID="{7BA78C95-F4C4-478F-AB93-ED37C1FA8F0B}">
   <ds:schemaRefs>
-    <ds:schemaRef ds:uri="http://schemas.microsoft.com/office/2006/metadata/properties"/>
-    <ds:schemaRef ds:uri="http://schemas.microsoft.com/office/infopath/2007/PartnerControls"/>
+    <ds:schemaRef ds:uri="http://schemas.openxmlformats.org/officeDocument/2006/bibliography"/>
   </ds:schemaRefs>
 </ds:datastoreItem>
 </file>
</xml_diff>

<commit_message>
Added code examples to TDD
</commit_message>
<xml_diff>
--- a/Documents/Technical Design Document.docx
+++ b/Documents/Technical Design Document.docx
@@ -1,6 +1,6 @@
 
 <file path=word/document.xml><?xml version="1.0" encoding="utf-8"?>
-<w:document xmlns:wpc="http://schemas.microsoft.com/office/word/2010/wordprocessingCanvas" xmlns:cx="http://schemas.microsoft.com/office/drawing/2014/chartex" xmlns:cx1="http://schemas.microsoft.com/office/drawing/2015/9/8/chartex" xmlns:cx2="http://schemas.microsoft.com/office/drawing/2015/10/21/chartex" xmlns:cx3="http://schemas.microsoft.com/office/drawing/2016/5/9/chartex" xmlns:cx4="http://schemas.microsoft.com/office/drawing/2016/5/10/chartex" xmlns:cx5="http://schemas.microsoft.com/office/drawing/2016/5/11/chartex" xmlns:cx6="http://schemas.microsoft.com/office/drawing/2016/5/12/chartex" xmlns:cx7="http://schemas.microsoft.com/office/drawing/2016/5/13/chartex" xmlns:cx8="http://schemas.microsoft.com/office/drawing/2016/5/14/chartex" xmlns:mc="http://schemas.openxmlformats.org/markup-compatibility/2006" xmlns:aink="http://schemas.microsoft.com/office/drawing/2016/ink" xmlns:am3d="http://schemas.microsoft.com/office/drawing/2017/model3d" xmlns:o="urn:schemas-microsoft-com:office:office" xmlns:r="http://schemas.openxmlformats.org/officeDocument/2006/relationships" xmlns:m="http://schemas.openxmlformats.org/officeDocument/2006/math" xmlns:v="urn:schemas-microsoft-com:vml" xmlns:wp14="http://schemas.microsoft.com/office/word/2010/wordprocessingDrawing" xmlns:wp="http://schemas.openxmlformats.org/drawingml/2006/wordprocessingDrawing" xmlns:w10="urn:schemas-microsoft-com:office:word" xmlns:w="http://schemas.openxmlformats.org/wordprocessingml/2006/main" xmlns:w14="http://schemas.microsoft.com/office/word/2010/wordml" xmlns:w15="http://schemas.microsoft.com/office/word/2012/wordml" xmlns:w16cex="http://schemas.microsoft.com/office/word/2018/wordml/cex" xmlns:w16cid="http://schemas.microsoft.com/office/word/2016/wordml/cid" xmlns:w16="http://schemas.microsoft.com/office/word/2018/wordml" xmlns:w16sdtdh="http://schemas.microsoft.com/office/word/2020/wordml/sdtdatahash" xmlns:w16se="http://schemas.microsoft.com/office/word/2015/wordml/symex" xmlns:wpg="http://schemas.microsoft.com/office/word/2010/wordprocessingGroup" xmlns:wpi="http://schemas.microsoft.com/office/word/2010/wordprocessingInk" xmlns:wne="http://schemas.microsoft.com/office/word/2006/wordml" xmlns:wps="http://schemas.microsoft.com/office/word/2010/wordprocessingShape" mc:Ignorable="w14 w15 w16se w16cid w16 w16cex w16sdtdh wp14">
+<w:document xmlns:wpc="http://schemas.microsoft.com/office/word/2010/wordprocessingCanvas" xmlns:cx="http://schemas.microsoft.com/office/drawing/2014/chartex" xmlns:cx1="http://schemas.microsoft.com/office/drawing/2015/9/8/chartex" xmlns:cx2="http://schemas.microsoft.com/office/drawing/2015/10/21/chartex" xmlns:cx3="http://schemas.microsoft.com/office/drawing/2016/5/9/chartex" xmlns:cx4="http://schemas.microsoft.com/office/drawing/2016/5/10/chartex" xmlns:cx5="http://schemas.microsoft.com/office/drawing/2016/5/11/chartex" xmlns:cx6="http://schemas.microsoft.com/office/drawing/2016/5/12/chartex" xmlns:cx7="http://schemas.microsoft.com/office/drawing/2016/5/13/chartex" xmlns:cx8="http://schemas.microsoft.com/office/drawing/2016/5/14/chartex" xmlns:mc="http://schemas.openxmlformats.org/markup-compatibility/2006" xmlns:aink="http://schemas.microsoft.com/office/drawing/2016/ink" xmlns:am3d="http://schemas.microsoft.com/office/drawing/2017/model3d" xmlns:o="urn:schemas-microsoft-com:office:office" xmlns:r="http://schemas.openxmlformats.org/officeDocument/2006/relationships" xmlns:m="http://schemas.openxmlformats.org/officeDocument/2006/math" xmlns:v="urn:schemas-microsoft-com:vml" xmlns:wp14="http://schemas.microsoft.com/office/word/2010/wordprocessingDrawing" xmlns:wp="http://schemas.openxmlformats.org/drawingml/2006/wordprocessingDrawing" xmlns:w10="urn:schemas-microsoft-com:office:word" xmlns:w="http://schemas.openxmlformats.org/wordprocessingml/2006/main" xmlns:w14="http://schemas.microsoft.com/office/word/2010/wordml" xmlns:w15="http://schemas.microsoft.com/office/word/2012/wordml" xmlns:w16cid="http://schemas.microsoft.com/office/word/2016/wordml/cid" xmlns:w16se="http://schemas.microsoft.com/office/word/2015/wordml/symex" xmlns:wpg="http://schemas.microsoft.com/office/word/2010/wordprocessingGroup" xmlns:wpi="http://schemas.microsoft.com/office/word/2010/wordprocessingInk" xmlns:wne="http://schemas.microsoft.com/office/word/2006/wordml" xmlns:wps="http://schemas.microsoft.com/office/word/2010/wordprocessingShape" mc:Ignorable="w14 w15 w16se w16cid wp14">
   <w:body>
     <w:p>
       <w:pPr>
@@ -144,7 +144,7 @@
                 <w:szCs w:val="36"/>
               </w:rPr>
             </w:pPr>
-            <w:bookmarkStart w:id="0" w:name="_Toc101127201"/>
+            <w:bookmarkStart w:id="0" w:name="_Toc101971542"/>
             <w:r>
               <w:rPr>
                 <w:sz w:val="36"/>
@@ -162,7 +162,7 @@
                 <w:szCs w:val="36"/>
               </w:rPr>
             </w:pPr>
-            <w:bookmarkStart w:id="1" w:name="_Toc101127202"/>
+            <w:bookmarkStart w:id="1" w:name="_Toc101971543"/>
             <w:r>
               <w:rPr>
                 <w:sz w:val="36"/>
@@ -186,7 +186,7 @@
             <w:pPr>
               <w:pStyle w:val="Subtitle"/>
             </w:pPr>
-            <w:bookmarkStart w:id="2" w:name="_Toc101127203"/>
+            <w:bookmarkStart w:id="2" w:name="_Toc101971544"/>
             <w:r>
               <w:rPr>
                 <w:sz w:val="36"/>
@@ -278,7 +278,7 @@
       <w:pPr>
         <w:pStyle w:val="Subtitle"/>
       </w:pPr>
-      <w:bookmarkStart w:id="3" w:name="_Toc101127204"/>
+      <w:bookmarkStart w:id="3" w:name="_Toc101971545"/>
       <w:r>
         <w:t xml:space="preserve">[Declaration </w:t>
       </w:r>
@@ -333,7 +333,7 @@
               <w:rFonts w:asciiTheme="minorHAnsi" w:eastAsiaTheme="minorEastAsia" w:hAnsiTheme="minorHAnsi" w:cstheme="minorBidi"/>
               <w:noProof/>
               <w:sz w:val="22"/>
-              <w:lang w:val="en-GB" w:eastAsia="en-GB"/>
+              <w:lang w:eastAsia="en-IE"/>
             </w:rPr>
           </w:pPr>
           <w:r>
@@ -345,7 +345,7 @@
           <w:r>
             <w:fldChar w:fldCharType="separate"/>
           </w:r>
-          <w:hyperlink w:anchor="_Toc101127201" w:history="1">
+          <w:hyperlink w:anchor="_Toc101971542" w:history="1">
             <w:r>
               <w:rPr>
                 <w:rStyle w:val="Hyperlink"/>
@@ -372,7 +372,7 @@
                 <w:noProof/>
                 <w:webHidden/>
               </w:rPr>
-              <w:instrText xml:space="preserve"> PAGEREF _Toc101127201 \h </w:instrText>
+              <w:instrText xml:space="preserve"> PAGEREF _Toc101971542 \h </w:instrText>
             </w:r>
             <w:r>
               <w:rPr>
@@ -413,10 +413,10 @@
               <w:rFonts w:asciiTheme="minorHAnsi" w:eastAsiaTheme="minorEastAsia" w:hAnsiTheme="minorHAnsi" w:cstheme="minorBidi"/>
               <w:noProof/>
               <w:sz w:val="22"/>
-              <w:lang w:val="en-GB" w:eastAsia="en-GB"/>
+              <w:lang w:eastAsia="en-IE"/>
             </w:rPr>
           </w:pPr>
-          <w:hyperlink w:anchor="_Toc101127202" w:history="1">
+          <w:hyperlink w:anchor="_Toc101971543" w:history="1">
             <w:r>
               <w:rPr>
                 <w:rStyle w:val="Hyperlink"/>
@@ -443,7 +443,7 @@
                 <w:noProof/>
                 <w:webHidden/>
               </w:rPr>
-              <w:instrText xml:space="preserve"> PAGEREF _Toc101127202 \h </w:instrText>
+              <w:instrText xml:space="preserve"> PAGEREF _Toc101971543 \h </w:instrText>
             </w:r>
             <w:r>
               <w:rPr>
@@ -484,16 +484,16 @@
               <w:rFonts w:asciiTheme="minorHAnsi" w:eastAsiaTheme="minorEastAsia" w:hAnsiTheme="minorHAnsi" w:cstheme="minorBidi"/>
               <w:noProof/>
               <w:sz w:val="22"/>
-              <w:lang w:val="en-GB" w:eastAsia="en-GB"/>
+              <w:lang w:eastAsia="en-IE"/>
             </w:rPr>
           </w:pPr>
-          <w:hyperlink w:anchor="_Toc101127203" w:history="1">
+          <w:hyperlink w:anchor="_Toc101971544" w:history="1">
             <w:r>
               <w:rPr>
                 <w:rStyle w:val="Hyperlink"/>
                 <w:noProof/>
               </w:rPr>
-              <w:t>20/04/2022</w:t>
+              <w:t>26/04/2022</w:t>
             </w:r>
             <w:r>
               <w:rPr>
@@ -514,7 +514,7 @@
                 <w:noProof/>
                 <w:webHidden/>
               </w:rPr>
-              <w:instrText xml:space="preserve"> PAGEREF _Toc101127203 \h </w:instrText>
+              <w:instrText xml:space="preserve"> PAGEREF _Toc101971544 \h </w:instrText>
             </w:r>
             <w:r>
               <w:rPr>
@@ -555,10 +555,10 @@
               <w:rFonts w:asciiTheme="minorHAnsi" w:eastAsiaTheme="minorEastAsia" w:hAnsiTheme="minorHAnsi" w:cstheme="minorBidi"/>
               <w:noProof/>
               <w:sz w:val="22"/>
-              <w:lang w:val="en-GB" w:eastAsia="en-GB"/>
+              <w:lang w:eastAsia="en-IE"/>
             </w:rPr>
           </w:pPr>
-          <w:hyperlink w:anchor="_Toc101127204" w:history="1">
+          <w:hyperlink w:anchor="_Toc101971545" w:history="1">
             <w:r>
               <w:rPr>
                 <w:rStyle w:val="Hyperlink"/>
@@ -593,7 +593,7 @@
                 <w:noProof/>
                 <w:webHidden/>
               </w:rPr>
-              <w:instrText xml:space="preserve"> PAGEREF _Toc101127204 \h </w:instrText>
+              <w:instrText xml:space="preserve"> PAGEREF _Toc101971545 \h </w:instrText>
             </w:r>
             <w:r>
               <w:rPr>
@@ -634,10 +634,10 @@
               <w:rFonts w:asciiTheme="minorHAnsi" w:eastAsiaTheme="minorEastAsia" w:hAnsiTheme="minorHAnsi" w:cstheme="minorBidi"/>
               <w:noProof/>
               <w:sz w:val="22"/>
-              <w:lang w:val="en-GB" w:eastAsia="en-GB"/>
+              <w:lang w:eastAsia="en-IE"/>
             </w:rPr>
           </w:pPr>
-          <w:hyperlink w:anchor="_Toc101127205" w:history="1">
+          <w:hyperlink w:anchor="_Toc101971546" w:history="1">
             <w:r>
               <w:rPr>
                 <w:rStyle w:val="Hyperlink"/>
@@ -664,7 +664,7 @@
                 <w:noProof/>
                 <w:webHidden/>
               </w:rPr>
-              <w:instrText xml:space="preserve"> PAGEREF _Toc101127205 \h </w:instrText>
+              <w:instrText xml:space="preserve"> PAGEREF _Toc101971546 \h </w:instrText>
             </w:r>
             <w:r>
               <w:rPr>
@@ -684,7 +684,7 @@
                 <w:noProof/>
                 <w:webHidden/>
               </w:rPr>
-              <w:t>2</w:t>
+              <w:t>1</w:t>
             </w:r>
             <w:r>
               <w:rPr>
@@ -705,10 +705,10 @@
               <w:rFonts w:asciiTheme="minorHAnsi" w:eastAsiaTheme="minorEastAsia" w:hAnsiTheme="minorHAnsi" w:cstheme="minorBidi"/>
               <w:noProof/>
               <w:sz w:val="22"/>
-              <w:lang w:val="en-GB" w:eastAsia="en-GB"/>
+              <w:lang w:eastAsia="en-IE"/>
             </w:rPr>
           </w:pPr>
-          <w:hyperlink w:anchor="_Toc101127206" w:history="1">
+          <w:hyperlink w:anchor="_Toc101971547" w:history="1">
             <w:r>
               <w:rPr>
                 <w:rStyle w:val="Hyperlink"/>
@@ -735,7 +735,7 @@
                 <w:noProof/>
                 <w:webHidden/>
               </w:rPr>
-              <w:instrText xml:space="preserve"> PAGEREF _Toc101127206 \h </w:instrText>
+              <w:instrText xml:space="preserve"> PAGEREF _Toc101971547 \h </w:instrText>
             </w:r>
             <w:r>
               <w:rPr>
@@ -755,7 +755,7 @@
                 <w:noProof/>
                 <w:webHidden/>
               </w:rPr>
-              <w:t>2</w:t>
+              <w:t>1</w:t>
             </w:r>
             <w:r>
               <w:rPr>
@@ -776,10 +776,10 @@
               <w:rFonts w:asciiTheme="minorHAnsi" w:eastAsiaTheme="minorEastAsia" w:hAnsiTheme="minorHAnsi" w:cstheme="minorBidi"/>
               <w:noProof/>
               <w:sz w:val="22"/>
-              <w:lang w:val="en-GB" w:eastAsia="en-GB"/>
+              <w:lang w:eastAsia="en-IE"/>
             </w:rPr>
           </w:pPr>
-          <w:hyperlink w:anchor="_Toc101127207" w:history="1">
+          <w:hyperlink w:anchor="_Toc101971548" w:history="1">
             <w:r>
               <w:rPr>
                 <w:rStyle w:val="Hyperlink"/>
@@ -806,7 +806,7 @@
                 <w:noProof/>
                 <w:webHidden/>
               </w:rPr>
-              <w:instrText xml:space="preserve"> PAGEREF _Toc101127207 \h </w:instrText>
+              <w:instrText xml:space="preserve"> PAGEREF _Toc101971548 \h </w:instrText>
             </w:r>
             <w:r>
               <w:rPr>
@@ -826,7 +826,7 @@
                 <w:noProof/>
                 <w:webHidden/>
               </w:rPr>
-              <w:t>2</w:t>
+              <w:t>1</w:t>
             </w:r>
             <w:r>
               <w:rPr>
@@ -847,10 +847,10 @@
               <w:rFonts w:asciiTheme="minorHAnsi" w:eastAsiaTheme="minorEastAsia" w:hAnsiTheme="minorHAnsi" w:cstheme="minorBidi"/>
               <w:noProof/>
               <w:sz w:val="22"/>
-              <w:lang w:val="en-GB" w:eastAsia="en-GB"/>
+              <w:lang w:eastAsia="en-IE"/>
             </w:rPr>
           </w:pPr>
-          <w:hyperlink w:anchor="_Toc101127208" w:history="1">
+          <w:hyperlink w:anchor="_Toc101971549" w:history="1">
             <w:r>
               <w:rPr>
                 <w:rStyle w:val="Hyperlink"/>
@@ -877,7 +877,7 @@
                 <w:noProof/>
                 <w:webHidden/>
               </w:rPr>
-              <w:instrText xml:space="preserve"> PAGEREF _Toc101127208 \h </w:instrText>
+              <w:instrText xml:space="preserve"> PAGEREF _Toc101971549 \h </w:instrText>
             </w:r>
             <w:r>
               <w:rPr>
@@ -897,7 +897,7 @@
                 <w:noProof/>
                 <w:webHidden/>
               </w:rPr>
-              <w:t>2</w:t>
+              <w:t>1</w:t>
             </w:r>
             <w:r>
               <w:rPr>
@@ -918,10 +918,10 @@
               <w:rFonts w:asciiTheme="minorHAnsi" w:eastAsiaTheme="minorEastAsia" w:hAnsiTheme="minorHAnsi" w:cstheme="minorBidi"/>
               <w:noProof/>
               <w:sz w:val="22"/>
-              <w:lang w:val="en-GB" w:eastAsia="en-GB"/>
+              <w:lang w:eastAsia="en-IE"/>
             </w:rPr>
           </w:pPr>
-          <w:hyperlink w:anchor="_Toc101127209" w:history="1">
+          <w:hyperlink w:anchor="_Toc101971550" w:history="1">
             <w:r>
               <w:rPr>
                 <w:rStyle w:val="Hyperlink"/>
@@ -948,7 +948,7 @@
                 <w:noProof/>
                 <w:webHidden/>
               </w:rPr>
-              <w:instrText xml:space="preserve"> PAGEREF _Toc101127209 \h </w:instrText>
+              <w:instrText xml:space="preserve"> PAGEREF _Toc101971550 \h </w:instrText>
             </w:r>
             <w:r>
               <w:rPr>
@@ -989,10 +989,10 @@
               <w:rFonts w:asciiTheme="minorHAnsi" w:eastAsiaTheme="minorEastAsia" w:hAnsiTheme="minorHAnsi" w:cstheme="minorBidi"/>
               <w:noProof/>
               <w:sz w:val="22"/>
-              <w:lang w:val="en-GB" w:eastAsia="en-GB"/>
+              <w:lang w:eastAsia="en-IE"/>
             </w:rPr>
           </w:pPr>
-          <w:hyperlink w:anchor="_Toc101127210" w:history="1">
+          <w:hyperlink w:anchor="_Toc101971551" w:history="1">
             <w:r>
               <w:rPr>
                 <w:rStyle w:val="Hyperlink"/>
@@ -1019,7 +1019,7 @@
                 <w:noProof/>
                 <w:webHidden/>
               </w:rPr>
-              <w:instrText xml:space="preserve"> PAGEREF _Toc101127210 \h </w:instrText>
+              <w:instrText xml:space="preserve"> PAGEREF _Toc101971551 \h </w:instrText>
             </w:r>
             <w:r>
               <w:rPr>
@@ -1060,10 +1060,10 @@
               <w:rFonts w:asciiTheme="minorHAnsi" w:eastAsiaTheme="minorEastAsia" w:hAnsiTheme="minorHAnsi" w:cstheme="minorBidi"/>
               <w:noProof/>
               <w:sz w:val="22"/>
-              <w:lang w:val="en-GB" w:eastAsia="en-GB"/>
+              <w:lang w:eastAsia="en-IE"/>
             </w:rPr>
           </w:pPr>
-          <w:hyperlink w:anchor="_Toc101127211" w:history="1">
+          <w:hyperlink w:anchor="_Toc101971552" w:history="1">
             <w:r>
               <w:rPr>
                 <w:rStyle w:val="Hyperlink"/>
@@ -1090,7 +1090,7 @@
                 <w:noProof/>
                 <w:webHidden/>
               </w:rPr>
-              <w:instrText xml:space="preserve"> PAGEREF _Toc101127211 \h </w:instrText>
+              <w:instrText xml:space="preserve"> PAGEREF _Toc101971552 \h </w:instrText>
             </w:r>
             <w:r>
               <w:rPr>
@@ -1131,16 +1131,16 @@
               <w:rFonts w:asciiTheme="minorHAnsi" w:eastAsiaTheme="minorEastAsia" w:hAnsiTheme="minorHAnsi" w:cstheme="minorBidi"/>
               <w:noProof/>
               <w:sz w:val="22"/>
-              <w:lang w:val="en-GB" w:eastAsia="en-GB"/>
+              <w:lang w:eastAsia="en-IE"/>
             </w:rPr>
           </w:pPr>
-          <w:hyperlink w:anchor="_Toc101127212" w:history="1">
+          <w:hyperlink w:anchor="_Toc101971553" w:history="1">
             <w:r>
               <w:rPr>
                 <w:rStyle w:val="Hyperlink"/>
                 <w:noProof/>
               </w:rPr>
-              <w:t>3-Dimensional Knapsack w/ Real Data</w:t>
+              <w:t>Further Environments</w:t>
             </w:r>
             <w:r>
               <w:rPr>
@@ -1161,7 +1161,7 @@
                 <w:noProof/>
                 <w:webHidden/>
               </w:rPr>
-              <w:instrText xml:space="preserve"> PAGEREF _Toc101127212 \h </w:instrText>
+              <w:instrText xml:space="preserve"> PAGEREF _Toc101971553 \h </w:instrText>
             </w:r>
             <w:r>
               <w:rPr>
@@ -1194,7 +1194,7 @@
         </w:p>
         <w:p>
           <w:pPr>
-            <w:pStyle w:val="TOC1"/>
+            <w:pStyle w:val="TOC2"/>
             <w:tabs>
               <w:tab w:val="right" w:leader="dot" w:pos="9016"/>
             </w:tabs>
@@ -1202,16 +1202,16 @@
               <w:rFonts w:asciiTheme="minorHAnsi" w:eastAsiaTheme="minorEastAsia" w:hAnsiTheme="minorHAnsi" w:cstheme="minorBidi"/>
               <w:noProof/>
               <w:sz w:val="22"/>
-              <w:lang w:val="en-GB" w:eastAsia="en-GB"/>
+              <w:lang w:eastAsia="en-IE"/>
             </w:rPr>
           </w:pPr>
-          <w:hyperlink w:anchor="_Toc101127213" w:history="1">
+          <w:hyperlink w:anchor="_Toc101971554" w:history="1">
             <w:r>
               <w:rPr>
                 <w:rStyle w:val="Hyperlink"/>
                 <w:noProof/>
               </w:rPr>
-              <w:t>References</w:t>
+              <w:t>Driver Code</w:t>
             </w:r>
             <w:r>
               <w:rPr>
@@ -1232,7 +1232,7 @@
                 <w:noProof/>
                 <w:webHidden/>
               </w:rPr>
-              <w:instrText xml:space="preserve"> PAGEREF _Toc101127213 \h </w:instrText>
+              <w:instrText xml:space="preserve"> PAGEREF _Toc101971554 \h </w:instrText>
             </w:r>
             <w:r>
               <w:rPr>
@@ -1252,7 +1252,646 @@
                 <w:noProof/>
                 <w:webHidden/>
               </w:rPr>
+              <w:t>4</w:t>
+            </w:r>
+            <w:r>
+              <w:rPr>
+                <w:noProof/>
+                <w:webHidden/>
+              </w:rPr>
+              <w:fldChar w:fldCharType="end"/>
+            </w:r>
+          </w:hyperlink>
+        </w:p>
+        <w:p>
+          <w:pPr>
+            <w:pStyle w:val="TOC3"/>
+            <w:tabs>
+              <w:tab w:val="right" w:leader="dot" w:pos="9016"/>
+            </w:tabs>
+            <w:rPr>
+              <w:rFonts w:asciiTheme="minorHAnsi" w:eastAsiaTheme="minorEastAsia" w:hAnsiTheme="minorHAnsi" w:cstheme="minorBidi"/>
+              <w:noProof/>
+              <w:sz w:val="22"/>
+              <w:lang w:eastAsia="en-IE"/>
+            </w:rPr>
+          </w:pPr>
+          <w:hyperlink w:anchor="_Toc101971555" w:history="1">
+            <w:r>
+              <w:rPr>
+                <w:rStyle w:val="Hyperlink"/>
+                <w:noProof/>
+              </w:rPr>
+              <w:t>Helper functions</w:t>
+            </w:r>
+            <w:r>
+              <w:rPr>
+                <w:noProof/>
+                <w:webHidden/>
+              </w:rPr>
+              <w:tab/>
+            </w:r>
+            <w:r>
+              <w:rPr>
+                <w:noProof/>
+                <w:webHidden/>
+              </w:rPr>
+              <w:fldChar w:fldCharType="begin"/>
+            </w:r>
+            <w:r>
+              <w:rPr>
+                <w:noProof/>
+                <w:webHidden/>
+              </w:rPr>
+              <w:instrText xml:space="preserve"> PAGEREF _Toc101971555 \h </w:instrText>
+            </w:r>
+            <w:r>
+              <w:rPr>
+                <w:noProof/>
+                <w:webHidden/>
+              </w:rPr>
+            </w:r>
+            <w:r>
+              <w:rPr>
+                <w:noProof/>
+                <w:webHidden/>
+              </w:rPr>
+              <w:fldChar w:fldCharType="separate"/>
+            </w:r>
+            <w:r>
+              <w:rPr>
+                <w:noProof/>
+                <w:webHidden/>
+              </w:rPr>
+              <w:t>4</w:t>
+            </w:r>
+            <w:r>
+              <w:rPr>
+                <w:noProof/>
+                <w:webHidden/>
+              </w:rPr>
+              <w:fldChar w:fldCharType="end"/>
+            </w:r>
+          </w:hyperlink>
+        </w:p>
+        <w:p>
+          <w:pPr>
+            <w:pStyle w:val="TOC3"/>
+            <w:tabs>
+              <w:tab w:val="right" w:leader="dot" w:pos="9016"/>
+            </w:tabs>
+            <w:rPr>
+              <w:rFonts w:asciiTheme="minorHAnsi" w:eastAsiaTheme="minorEastAsia" w:hAnsiTheme="minorHAnsi" w:cstheme="minorBidi"/>
+              <w:noProof/>
+              <w:sz w:val="22"/>
+              <w:lang w:eastAsia="en-IE"/>
+            </w:rPr>
+          </w:pPr>
+          <w:hyperlink w:anchor="_Toc101971556" w:history="1">
+            <w:r>
+              <w:rPr>
+                <w:rStyle w:val="Hyperlink"/>
+                <w:noProof/>
+              </w:rPr>
+              <w:t>Import dependencies</w:t>
+            </w:r>
+            <w:r>
+              <w:rPr>
+                <w:noProof/>
+                <w:webHidden/>
+              </w:rPr>
+              <w:tab/>
+            </w:r>
+            <w:r>
+              <w:rPr>
+                <w:noProof/>
+                <w:webHidden/>
+              </w:rPr>
+              <w:fldChar w:fldCharType="begin"/>
+            </w:r>
+            <w:r>
+              <w:rPr>
+                <w:noProof/>
+                <w:webHidden/>
+              </w:rPr>
+              <w:instrText xml:space="preserve"> PAGEREF _Toc101971556 \h </w:instrText>
+            </w:r>
+            <w:r>
+              <w:rPr>
+                <w:noProof/>
+                <w:webHidden/>
+              </w:rPr>
+            </w:r>
+            <w:r>
+              <w:rPr>
+                <w:noProof/>
+                <w:webHidden/>
+              </w:rPr>
+              <w:fldChar w:fldCharType="separate"/>
+            </w:r>
+            <w:r>
+              <w:rPr>
+                <w:noProof/>
+                <w:webHidden/>
+              </w:rPr>
+              <w:t>4</w:t>
+            </w:r>
+            <w:r>
+              <w:rPr>
+                <w:noProof/>
+                <w:webHidden/>
+              </w:rPr>
+              <w:fldChar w:fldCharType="end"/>
+            </w:r>
+          </w:hyperlink>
+        </w:p>
+        <w:p>
+          <w:pPr>
+            <w:pStyle w:val="TOC3"/>
+            <w:tabs>
+              <w:tab w:val="right" w:leader="dot" w:pos="9016"/>
+            </w:tabs>
+            <w:rPr>
+              <w:rFonts w:asciiTheme="minorHAnsi" w:eastAsiaTheme="minorEastAsia" w:hAnsiTheme="minorHAnsi" w:cstheme="minorBidi"/>
+              <w:noProof/>
+              <w:sz w:val="22"/>
+              <w:lang w:eastAsia="en-IE"/>
+            </w:rPr>
+          </w:pPr>
+          <w:hyperlink w:anchor="_Toc101971557" w:history="1">
+            <w:r>
+              <w:rPr>
+                <w:rStyle w:val="Hyperlink"/>
+                <w:noProof/>
+              </w:rPr>
+              <w:t>Create environment</w:t>
+            </w:r>
+            <w:r>
+              <w:rPr>
+                <w:noProof/>
+                <w:webHidden/>
+              </w:rPr>
+              <w:tab/>
+            </w:r>
+            <w:r>
+              <w:rPr>
+                <w:noProof/>
+                <w:webHidden/>
+              </w:rPr>
+              <w:fldChar w:fldCharType="begin"/>
+            </w:r>
+            <w:r>
+              <w:rPr>
+                <w:noProof/>
+                <w:webHidden/>
+              </w:rPr>
+              <w:instrText xml:space="preserve"> PAGEREF _Toc101971557 \h </w:instrText>
+            </w:r>
+            <w:r>
+              <w:rPr>
+                <w:noProof/>
+                <w:webHidden/>
+              </w:rPr>
+            </w:r>
+            <w:r>
+              <w:rPr>
+                <w:noProof/>
+                <w:webHidden/>
+              </w:rPr>
+              <w:fldChar w:fldCharType="separate"/>
+            </w:r>
+            <w:r>
+              <w:rPr>
+                <w:noProof/>
+                <w:webHidden/>
+              </w:rPr>
               <w:t>5</w:t>
+            </w:r>
+            <w:r>
+              <w:rPr>
+                <w:noProof/>
+                <w:webHidden/>
+              </w:rPr>
+              <w:fldChar w:fldCharType="end"/>
+            </w:r>
+          </w:hyperlink>
+        </w:p>
+        <w:p>
+          <w:pPr>
+            <w:pStyle w:val="TOC3"/>
+            <w:tabs>
+              <w:tab w:val="right" w:leader="dot" w:pos="9016"/>
+            </w:tabs>
+            <w:rPr>
+              <w:rFonts w:asciiTheme="minorHAnsi" w:eastAsiaTheme="minorEastAsia" w:hAnsiTheme="minorHAnsi" w:cstheme="minorBidi"/>
+              <w:noProof/>
+              <w:sz w:val="22"/>
+              <w:lang w:eastAsia="en-IE"/>
+            </w:rPr>
+          </w:pPr>
+          <w:hyperlink w:anchor="_Toc101971558" w:history="1">
+            <w:r>
+              <w:rPr>
+                <w:rStyle w:val="Hyperlink"/>
+                <w:noProof/>
+              </w:rPr>
+              <w:t>Run baseline test (No ML)</w:t>
+            </w:r>
+            <w:r>
+              <w:rPr>
+                <w:noProof/>
+                <w:webHidden/>
+              </w:rPr>
+              <w:tab/>
+            </w:r>
+            <w:r>
+              <w:rPr>
+                <w:noProof/>
+                <w:webHidden/>
+              </w:rPr>
+              <w:fldChar w:fldCharType="begin"/>
+            </w:r>
+            <w:r>
+              <w:rPr>
+                <w:noProof/>
+                <w:webHidden/>
+              </w:rPr>
+              <w:instrText xml:space="preserve"> PAGEREF _Toc101971558 \h </w:instrText>
+            </w:r>
+            <w:r>
+              <w:rPr>
+                <w:noProof/>
+                <w:webHidden/>
+              </w:rPr>
+            </w:r>
+            <w:r>
+              <w:rPr>
+                <w:noProof/>
+                <w:webHidden/>
+              </w:rPr>
+              <w:fldChar w:fldCharType="separate"/>
+            </w:r>
+            <w:r>
+              <w:rPr>
+                <w:noProof/>
+                <w:webHidden/>
+              </w:rPr>
+              <w:t>5</w:t>
+            </w:r>
+            <w:r>
+              <w:rPr>
+                <w:noProof/>
+                <w:webHidden/>
+              </w:rPr>
+              <w:fldChar w:fldCharType="end"/>
+            </w:r>
+          </w:hyperlink>
+        </w:p>
+        <w:p>
+          <w:pPr>
+            <w:pStyle w:val="TOC3"/>
+            <w:tabs>
+              <w:tab w:val="right" w:leader="dot" w:pos="9016"/>
+            </w:tabs>
+            <w:rPr>
+              <w:rFonts w:asciiTheme="minorHAnsi" w:eastAsiaTheme="minorEastAsia" w:hAnsiTheme="minorHAnsi" w:cstheme="minorBidi"/>
+              <w:noProof/>
+              <w:sz w:val="22"/>
+              <w:lang w:eastAsia="en-IE"/>
+            </w:rPr>
+          </w:pPr>
+          <w:hyperlink w:anchor="_Toc101971559" w:history="1">
+            <w:r>
+              <w:rPr>
+                <w:rStyle w:val="Hyperlink"/>
+                <w:noProof/>
+              </w:rPr>
+              <w:t>Train RL model</w:t>
+            </w:r>
+            <w:r>
+              <w:rPr>
+                <w:noProof/>
+                <w:webHidden/>
+              </w:rPr>
+              <w:tab/>
+            </w:r>
+            <w:r>
+              <w:rPr>
+                <w:noProof/>
+                <w:webHidden/>
+              </w:rPr>
+              <w:fldChar w:fldCharType="begin"/>
+            </w:r>
+            <w:r>
+              <w:rPr>
+                <w:noProof/>
+                <w:webHidden/>
+              </w:rPr>
+              <w:instrText xml:space="preserve"> PAGEREF _Toc101971559 \h </w:instrText>
+            </w:r>
+            <w:r>
+              <w:rPr>
+                <w:noProof/>
+                <w:webHidden/>
+              </w:rPr>
+            </w:r>
+            <w:r>
+              <w:rPr>
+                <w:noProof/>
+                <w:webHidden/>
+              </w:rPr>
+              <w:fldChar w:fldCharType="separate"/>
+            </w:r>
+            <w:r>
+              <w:rPr>
+                <w:noProof/>
+                <w:webHidden/>
+              </w:rPr>
+              <w:t>6</w:t>
+            </w:r>
+            <w:r>
+              <w:rPr>
+                <w:noProof/>
+                <w:webHidden/>
+              </w:rPr>
+              <w:fldChar w:fldCharType="end"/>
+            </w:r>
+          </w:hyperlink>
+        </w:p>
+        <w:p>
+          <w:pPr>
+            <w:pStyle w:val="TOC3"/>
+            <w:tabs>
+              <w:tab w:val="right" w:leader="dot" w:pos="9016"/>
+            </w:tabs>
+            <w:rPr>
+              <w:rFonts w:asciiTheme="minorHAnsi" w:eastAsiaTheme="minorEastAsia" w:hAnsiTheme="minorHAnsi" w:cstheme="minorBidi"/>
+              <w:noProof/>
+              <w:sz w:val="22"/>
+              <w:lang w:eastAsia="en-IE"/>
+            </w:rPr>
+          </w:pPr>
+          <w:hyperlink w:anchor="_Toc101971560" w:history="1">
+            <w:r>
+              <w:rPr>
+                <w:rStyle w:val="Hyperlink"/>
+                <w:noProof/>
+              </w:rPr>
+              <w:t>Save model</w:t>
+            </w:r>
+            <w:r>
+              <w:rPr>
+                <w:noProof/>
+                <w:webHidden/>
+              </w:rPr>
+              <w:tab/>
+            </w:r>
+            <w:r>
+              <w:rPr>
+                <w:noProof/>
+                <w:webHidden/>
+              </w:rPr>
+              <w:fldChar w:fldCharType="begin"/>
+            </w:r>
+            <w:r>
+              <w:rPr>
+                <w:noProof/>
+                <w:webHidden/>
+              </w:rPr>
+              <w:instrText xml:space="preserve"> PAGEREF _Toc101971560 \h </w:instrText>
+            </w:r>
+            <w:r>
+              <w:rPr>
+                <w:noProof/>
+                <w:webHidden/>
+              </w:rPr>
+            </w:r>
+            <w:r>
+              <w:rPr>
+                <w:noProof/>
+                <w:webHidden/>
+              </w:rPr>
+              <w:fldChar w:fldCharType="separate"/>
+            </w:r>
+            <w:r>
+              <w:rPr>
+                <w:noProof/>
+                <w:webHidden/>
+              </w:rPr>
+              <w:t>6</w:t>
+            </w:r>
+            <w:r>
+              <w:rPr>
+                <w:noProof/>
+                <w:webHidden/>
+              </w:rPr>
+              <w:fldChar w:fldCharType="end"/>
+            </w:r>
+          </w:hyperlink>
+        </w:p>
+        <w:p>
+          <w:pPr>
+            <w:pStyle w:val="TOC3"/>
+            <w:tabs>
+              <w:tab w:val="right" w:leader="dot" w:pos="9016"/>
+            </w:tabs>
+            <w:rPr>
+              <w:rFonts w:asciiTheme="minorHAnsi" w:eastAsiaTheme="minorEastAsia" w:hAnsiTheme="minorHAnsi" w:cstheme="minorBidi"/>
+              <w:noProof/>
+              <w:sz w:val="22"/>
+              <w:lang w:eastAsia="en-IE"/>
+            </w:rPr>
+          </w:pPr>
+          <w:hyperlink w:anchor="_Toc101971561" w:history="1">
+            <w:r>
+              <w:rPr>
+                <w:rStyle w:val="Hyperlink"/>
+                <w:noProof/>
+              </w:rPr>
+              <w:t>Load model</w:t>
+            </w:r>
+            <w:r>
+              <w:rPr>
+                <w:noProof/>
+                <w:webHidden/>
+              </w:rPr>
+              <w:tab/>
+            </w:r>
+            <w:r>
+              <w:rPr>
+                <w:noProof/>
+                <w:webHidden/>
+              </w:rPr>
+              <w:fldChar w:fldCharType="begin"/>
+            </w:r>
+            <w:r>
+              <w:rPr>
+                <w:noProof/>
+                <w:webHidden/>
+              </w:rPr>
+              <w:instrText xml:space="preserve"> PAGEREF _Toc101971561 \h </w:instrText>
+            </w:r>
+            <w:r>
+              <w:rPr>
+                <w:noProof/>
+                <w:webHidden/>
+              </w:rPr>
+            </w:r>
+            <w:r>
+              <w:rPr>
+                <w:noProof/>
+                <w:webHidden/>
+              </w:rPr>
+              <w:fldChar w:fldCharType="separate"/>
+            </w:r>
+            <w:r>
+              <w:rPr>
+                <w:noProof/>
+                <w:webHidden/>
+              </w:rPr>
+              <w:t>6</w:t>
+            </w:r>
+            <w:r>
+              <w:rPr>
+                <w:noProof/>
+                <w:webHidden/>
+              </w:rPr>
+              <w:fldChar w:fldCharType="end"/>
+            </w:r>
+          </w:hyperlink>
+        </w:p>
+        <w:p>
+          <w:pPr>
+            <w:pStyle w:val="TOC3"/>
+            <w:tabs>
+              <w:tab w:val="right" w:leader="dot" w:pos="9016"/>
+            </w:tabs>
+            <w:rPr>
+              <w:rFonts w:asciiTheme="minorHAnsi" w:eastAsiaTheme="minorEastAsia" w:hAnsiTheme="minorHAnsi" w:cstheme="minorBidi"/>
+              <w:noProof/>
+              <w:sz w:val="22"/>
+              <w:lang w:eastAsia="en-IE"/>
+            </w:rPr>
+          </w:pPr>
+          <w:hyperlink w:anchor="_Toc101971562" w:history="1">
+            <w:r>
+              <w:rPr>
+                <w:rStyle w:val="Hyperlink"/>
+                <w:noProof/>
+              </w:rPr>
+              <w:t>Test model</w:t>
+            </w:r>
+            <w:r>
+              <w:rPr>
+                <w:noProof/>
+                <w:webHidden/>
+              </w:rPr>
+              <w:tab/>
+            </w:r>
+            <w:r>
+              <w:rPr>
+                <w:noProof/>
+                <w:webHidden/>
+              </w:rPr>
+              <w:fldChar w:fldCharType="begin"/>
+            </w:r>
+            <w:r>
+              <w:rPr>
+                <w:noProof/>
+                <w:webHidden/>
+              </w:rPr>
+              <w:instrText xml:space="preserve"> PAGEREF _Toc101971562 \h </w:instrText>
+            </w:r>
+            <w:r>
+              <w:rPr>
+                <w:noProof/>
+                <w:webHidden/>
+              </w:rPr>
+            </w:r>
+            <w:r>
+              <w:rPr>
+                <w:noProof/>
+                <w:webHidden/>
+              </w:rPr>
+              <w:fldChar w:fldCharType="separate"/>
+            </w:r>
+            <w:r>
+              <w:rPr>
+                <w:noProof/>
+                <w:webHidden/>
+              </w:rPr>
+              <w:t>6</w:t>
+            </w:r>
+            <w:r>
+              <w:rPr>
+                <w:noProof/>
+                <w:webHidden/>
+              </w:rPr>
+              <w:fldChar w:fldCharType="end"/>
+            </w:r>
+          </w:hyperlink>
+        </w:p>
+        <w:p>
+          <w:pPr>
+            <w:pStyle w:val="TOC3"/>
+            <w:tabs>
+              <w:tab w:val="right" w:leader="dot" w:pos="9016"/>
+            </w:tabs>
+            <w:rPr>
+              <w:rFonts w:asciiTheme="minorHAnsi" w:eastAsiaTheme="minorEastAsia" w:hAnsiTheme="minorHAnsi" w:cstheme="minorBidi"/>
+              <w:noProof/>
+              <w:sz w:val="22"/>
+              <w:lang w:eastAsia="en-IE"/>
+            </w:rPr>
+          </w:pPr>
+          <w:hyperlink w:anchor="_Toc101971563" w:history="1">
+            <w:r>
+              <w:rPr>
+                <w:rStyle w:val="Hyperlink"/>
+                <w:noProof/>
+              </w:rPr>
+              <w:t>Compare baseline to model</w:t>
+            </w:r>
+            <w:r>
+              <w:rPr>
+                <w:noProof/>
+                <w:webHidden/>
+              </w:rPr>
+              <w:tab/>
+            </w:r>
+            <w:r>
+              <w:rPr>
+                <w:noProof/>
+                <w:webHidden/>
+              </w:rPr>
+              <w:fldChar w:fldCharType="begin"/>
+            </w:r>
+            <w:r>
+              <w:rPr>
+                <w:noProof/>
+                <w:webHidden/>
+              </w:rPr>
+              <w:instrText xml:space="preserve"> PAGEREF _Toc101971563 \h </w:instrText>
+            </w:r>
+            <w:r>
+              <w:rPr>
+                <w:noProof/>
+                <w:webHidden/>
+              </w:rPr>
+            </w:r>
+            <w:r>
+              <w:rPr>
+                <w:noProof/>
+                <w:webHidden/>
+              </w:rPr>
+              <w:fldChar w:fldCharType="separate"/>
+            </w:r>
+            <w:r>
+              <w:rPr>
+                <w:noProof/>
+                <w:webHidden/>
+              </w:rPr>
+              <w:t>6</w:t>
             </w:r>
             <w:r>
               <w:rPr>
@@ -1285,24 +1924,24 @@
         </w:p>
       </w:sdtContent>
     </w:sdt>
-    <w:bookmarkStart w:id="4" w:name="_Toc101127205" w:displacedByCustomXml="prev"/>
-    <w:bookmarkStart w:id="5" w:name="_Toc54713656" w:displacedByCustomXml="prev"/>
+    <w:bookmarkStart w:id="4" w:name="_Toc54713656" w:displacedByCustomXml="prev"/>
     <w:p>
       <w:pPr>
         <w:pStyle w:val="Heading1"/>
       </w:pPr>
+      <w:bookmarkStart w:id="5" w:name="_Toc101971546"/>
       <w:r>
         <w:lastRenderedPageBreak/>
         <w:t>Technical Design</w:t>
       </w:r>
+      <w:bookmarkEnd w:id="4"/>
       <w:bookmarkEnd w:id="5"/>
-      <w:bookmarkEnd w:id="4"/>
     </w:p>
     <w:p>
       <w:pPr>
         <w:pStyle w:val="Heading2"/>
       </w:pPr>
-      <w:bookmarkStart w:id="6" w:name="_Toc101127206"/>
+      <w:bookmarkStart w:id="6" w:name="_Toc101971547"/>
       <w:r>
         <w:t>Background</w:t>
       </w:r>
@@ -1356,7 +1995,23 @@
           <w:i/>
           <w:iCs/>
         </w:rPr>
-        <w:t>python (.py)</w:t>
+        <w:t>python (.</w:t>
+      </w:r>
+      <w:proofErr w:type="spellStart"/>
+      <w:r>
+        <w:rPr>
+          <w:i/>
+          <w:iCs/>
+        </w:rPr>
+        <w:t>py</w:t>
+      </w:r>
+      <w:proofErr w:type="spellEnd"/>
+      <w:r>
+        <w:rPr>
+          <w:i/>
+          <w:iCs/>
+        </w:rPr>
+        <w:t>)</w:t>
       </w:r>
       <w:r>
         <w:t xml:space="preserve"> file.</w:t>
@@ -1399,12 +2054,46 @@
       <w:r>
         <w:t xml:space="preserve"> own driver code, which will be contained in a </w:t>
       </w:r>
+      <w:proofErr w:type="spellStart"/>
       <w:r>
         <w:rPr>
           <w:i/>
           <w:iCs/>
         </w:rPr>
-        <w:t>Jupyter Notebook (.ipynb)</w:t>
+        <w:t>Jupyter</w:t>
+      </w:r>
+      <w:proofErr w:type="spellEnd"/>
+      <w:r>
+        <w:rPr>
+          <w:i/>
+          <w:iCs/>
+        </w:rPr>
+        <w:t xml:space="preserve"> Notebook </w:t>
+      </w:r>
+      <w:proofErr w:type="gramStart"/>
+      <w:r>
+        <w:rPr>
+          <w:i/>
+          <w:iCs/>
+        </w:rPr>
+        <w:t>(.</w:t>
+      </w:r>
+      <w:proofErr w:type="spellStart"/>
+      <w:r>
+        <w:rPr>
+          <w:i/>
+          <w:iCs/>
+        </w:rPr>
+        <w:t>ipynb</w:t>
+      </w:r>
+      <w:proofErr w:type="spellEnd"/>
+      <w:proofErr w:type="gramEnd"/>
+      <w:r>
+        <w:rPr>
+          <w:i/>
+          <w:iCs/>
+        </w:rPr>
+        <w:t>)</w:t>
       </w:r>
       <w:r>
         <w:t>.</w:t>
@@ -1425,7 +2114,7 @@
       <w:pPr>
         <w:pStyle w:val="Heading2"/>
       </w:pPr>
-      <w:bookmarkStart w:id="7" w:name="_Toc101127207"/>
+      <w:bookmarkStart w:id="7" w:name="_Toc101971548"/>
       <w:r>
         <w:t>Environments</w:t>
       </w:r>
@@ -1458,7 +2147,7 @@
       <w:pPr>
         <w:pStyle w:val="Heading3"/>
       </w:pPr>
-      <w:bookmarkStart w:id="8" w:name="_Toc101127208"/>
+      <w:bookmarkStart w:id="8" w:name="_Toc101971549"/>
       <w:r>
         <w:t>1-Dimensional Bin Packing</w:t>
       </w:r>
@@ -2011,7 +2700,7 @@
       <w:pPr>
         <w:pStyle w:val="Heading3"/>
       </w:pPr>
-      <w:bookmarkStart w:id="9" w:name="_Toc101127209"/>
+      <w:bookmarkStart w:id="9" w:name="_Toc101971550"/>
       <w:r>
         <w:lastRenderedPageBreak/>
         <w:t>1-Dimensional Knapsack</w:t>
@@ -2375,7 +3064,7 @@
       <w:pPr>
         <w:pStyle w:val="Heading3"/>
       </w:pPr>
-      <w:bookmarkStart w:id="10" w:name="_Toc101127210"/>
+      <w:bookmarkStart w:id="10" w:name="_Toc101971551"/>
       <w:r>
         <w:t>2-Dimensional Bin Packing</w:t>
       </w:r>
@@ -2895,7 +3584,7 @@
       <w:pPr>
         <w:pStyle w:val="Heading3"/>
       </w:pPr>
-      <w:bookmarkStart w:id="11" w:name="_Toc101127211"/>
+      <w:bookmarkStart w:id="11" w:name="_Toc101971552"/>
       <w:r>
         <w:lastRenderedPageBreak/>
         <w:t>2-Dimensional Knapsack</w:t>
@@ -3311,9 +4000,11 @@
       <w:pPr>
         <w:pStyle w:val="Heading3"/>
       </w:pPr>
+      <w:bookmarkStart w:id="12" w:name="_Toc101971553"/>
       <w:r>
         <w:t>Further Environments</w:t>
       </w:r>
+      <w:bookmarkEnd w:id="12"/>
     </w:p>
     <w:p>
       <w:r>
@@ -3331,13 +4022,23 @@
       <w:pPr>
         <w:pStyle w:val="Heading2"/>
       </w:pPr>
+      <w:bookmarkStart w:id="13" w:name="_Toc101971554"/>
       <w:r>
         <w:t>Driver Code</w:t>
       </w:r>
-    </w:p>
-    <w:p>
-      <w:r>
-        <w:t>Each environment has its own Jupyter Notebook in which the environment and the deep reinforcement learning agent are initialized. Some additional functionality is also added to aid in logging useful data when testing DRL agents.</w:t>
+      <w:bookmarkEnd w:id="13"/>
+    </w:p>
+    <w:p>
+      <w:r>
+        <w:t xml:space="preserve">Each environment has its own </w:t>
+      </w:r>
+      <w:proofErr w:type="spellStart"/>
+      <w:r>
+        <w:t>Jupyter</w:t>
+      </w:r>
+      <w:proofErr w:type="spellEnd"/>
+      <w:r>
+        <w:t xml:space="preserve"> Notebook in which the environment and the deep reinforcement learning agent are initialized. Some additional functionality is also added to aid in logging useful data when testing DRL agents.</w:t>
       </w:r>
     </w:p>
     <w:p>
@@ -3349,9 +4050,11 @@
       <w:pPr>
         <w:pStyle w:val="Heading3"/>
       </w:pPr>
+      <w:bookmarkStart w:id="14" w:name="_Toc101971555"/>
       <w:r>
         <w:t>Helper functions</w:t>
       </w:r>
+      <w:bookmarkEnd w:id="14"/>
     </w:p>
     <w:p>
       <w:r>
@@ -3452,9 +4155,11 @@
       <w:pPr>
         <w:pStyle w:val="Heading3"/>
       </w:pPr>
+      <w:bookmarkStart w:id="15" w:name="_Toc101971556"/>
       <w:r>
         <w:t>Import dependencies</w:t>
       </w:r>
+      <w:bookmarkEnd w:id="15"/>
     </w:p>
     <w:p>
       <w:r>
@@ -3469,9 +4174,14 @@
           <w:numId w:val="18"/>
         </w:numPr>
       </w:pPr>
+      <w:proofErr w:type="spellStart"/>
       <w:r>
         <w:lastRenderedPageBreak/>
-        <w:t>Tensorflow 2.7.0</w:t>
+        <w:t>Tensorflow</w:t>
+      </w:r>
+      <w:proofErr w:type="spellEnd"/>
+      <w:r>
+        <w:t xml:space="preserve"> 2.7.0</w:t>
       </w:r>
     </w:p>
     <w:p>
@@ -3483,7 +4193,15 @@
         </w:numPr>
       </w:pPr>
       <w:r>
-        <w:t>Gym (OpenAI gym)</w:t>
+        <w:t>Gym (</w:t>
+      </w:r>
+      <w:proofErr w:type="spellStart"/>
+      <w:r>
+        <w:t>OpenAI</w:t>
+      </w:r>
+      <w:proofErr w:type="spellEnd"/>
+      <w:r>
+        <w:t xml:space="preserve"> gym)</w:t>
       </w:r>
     </w:p>
     <w:p>
@@ -3494,9 +4212,11 @@
           <w:numId w:val="18"/>
         </w:numPr>
       </w:pPr>
+      <w:proofErr w:type="spellStart"/>
       <w:r>
         <w:t>Keras</w:t>
       </w:r>
+      <w:proofErr w:type="spellEnd"/>
     </w:p>
     <w:p>
       <w:pPr>
@@ -3514,9 +4234,11 @@
       <w:pPr>
         <w:pStyle w:val="Heading3"/>
       </w:pPr>
+      <w:bookmarkStart w:id="16" w:name="_Toc101971557"/>
       <w:r>
         <w:t>Create environment</w:t>
       </w:r>
+      <w:bookmarkEnd w:id="16"/>
     </w:p>
     <w:p>
       <w:r>
@@ -3530,9 +4252,11 @@
       <w:pPr>
         <w:pStyle w:val="Heading3"/>
       </w:pPr>
+      <w:bookmarkStart w:id="17" w:name="_Toc101971558"/>
       <w:r>
         <w:t>Run baseline test (No ML)</w:t>
       </w:r>
+      <w:bookmarkEnd w:id="17"/>
     </w:p>
     <w:p>
       <w:r>
@@ -3547,14 +4271,8 @@
     <w:p>
       <w:pPr>
         <w:pStyle w:val="Code"/>
-        <w:rPr>
-          <w:color w:val="262626" w:themeColor="text1" w:themeTint="D9"/>
-        </w:rPr>
-      </w:pPr>
-      <w:r>
-        <w:rPr>
-          <w:color w:val="262626" w:themeColor="text1" w:themeTint="D9"/>
-        </w:rPr>
+      </w:pPr>
+      <w:r>
         <w:t>MAX_STEPS</w:t>
       </w:r>
       <w:r>
@@ -3564,9 +4282,6 @@
         <w:t xml:space="preserve"> =</w:t>
       </w:r>
       <w:r>
-        <w:rPr>
-          <w:color w:val="262626" w:themeColor="text1" w:themeTint="D9"/>
-        </w:rPr>
         <w:t xml:space="preserve"> </w:t>
       </w:r>
       <w:r>
@@ -3579,14 +4294,8 @@
     <w:p>
       <w:pPr>
         <w:pStyle w:val="Code"/>
-        <w:rPr>
-          <w:color w:val="262626" w:themeColor="text1" w:themeTint="D9"/>
-        </w:rPr>
-      </w:pPr>
-      <w:r>
-        <w:rPr>
-          <w:color w:val="262626" w:themeColor="text1" w:themeTint="D9"/>
-        </w:rPr>
+      </w:pPr>
+      <w:r>
         <w:t xml:space="preserve">episodes </w:t>
       </w:r>
       <w:r>
@@ -3605,34 +4314,56 @@
     <w:p>
       <w:pPr>
         <w:pStyle w:val="Code"/>
-        <w:rPr>
-          <w:color w:val="262626" w:themeColor="text1" w:themeTint="D9"/>
-        </w:rPr>
       </w:pPr>
     </w:p>
     <w:p>
       <w:pPr>
         <w:pStyle w:val="Code"/>
-        <w:rPr>
-          <w:color w:val="262626" w:themeColor="text1" w:themeTint="D9"/>
-        </w:rPr>
-      </w:pPr>
-      <w:r>
-        <w:rPr>
-          <w:color w:val="262626" w:themeColor="text1" w:themeTint="D9"/>
-        </w:rPr>
-        <w:t>for episode in range(</w:t>
-      </w:r>
-      <w:r>
-        <w:rPr>
+      </w:pPr>
+      <w:r>
+        <w:rPr>
+          <w:b/>
           <w:color w:val="538135" w:themeColor="accent6" w:themeShade="BF"/>
         </w:rPr>
+        <w:t>for</w:t>
+      </w:r>
+      <w:r>
+        <w:rPr>
+          <w:color w:val="538135" w:themeColor="accent6" w:themeShade="BF"/>
+        </w:rPr>
+        <w:t xml:space="preserve"> </w:t>
+      </w:r>
+      <w:r>
+        <w:t xml:space="preserve">episode </w:t>
+      </w:r>
+      <w:r>
+        <w:rPr>
+          <w:b/>
+          <w:color w:val="538135" w:themeColor="accent6" w:themeShade="BF"/>
+        </w:rPr>
+        <w:t>in</w:t>
+      </w:r>
+      <w:r>
+        <w:rPr>
+          <w:color w:val="538135" w:themeColor="accent6" w:themeShade="BF"/>
+        </w:rPr>
+        <w:t xml:space="preserve"> </w:t>
+      </w:r>
+      <w:proofErr w:type="gramStart"/>
+      <w:r>
+        <w:rPr>
+          <w:color w:val="538135" w:themeColor="accent6" w:themeShade="BF"/>
+        </w:rPr>
+        <w:t>range(</w:t>
+      </w:r>
+      <w:proofErr w:type="gramEnd"/>
+      <w:r>
+        <w:rPr>
+          <w:color w:val="538135" w:themeColor="accent6" w:themeShade="BF"/>
+        </w:rPr>
         <w:t>1</w:t>
       </w:r>
       <w:r>
-        <w:rPr>
-          <w:color w:val="262626" w:themeColor="text1" w:themeTint="D9"/>
-        </w:rPr>
         <w:t>, episodes</w:t>
       </w:r>
       <w:r>
@@ -3648,23 +4379,14 @@
         <w:t>1</w:t>
       </w:r>
       <w:r>
-        <w:rPr>
-          <w:color w:val="262626" w:themeColor="text1" w:themeTint="D9"/>
-        </w:rPr>
         <w:t>):</w:t>
       </w:r>
     </w:p>
     <w:p>
       <w:pPr>
         <w:pStyle w:val="Code"/>
-        <w:rPr>
-          <w:color w:val="262626" w:themeColor="text1" w:themeTint="D9"/>
-        </w:rPr>
-      </w:pPr>
-      <w:r>
-        <w:rPr>
-          <w:color w:val="262626" w:themeColor="text1" w:themeTint="D9"/>
-        </w:rPr>
+      </w:pPr>
+      <w:r>
         <w:t xml:space="preserve">    state</w:t>
       </w:r>
       <w:r>
@@ -3674,23 +4396,24 @@
         <w:t xml:space="preserve"> =</w:t>
       </w:r>
       <w:r>
-        <w:rPr>
-          <w:color w:val="262626" w:themeColor="text1" w:themeTint="D9"/>
-        </w:rPr>
-        <w:t xml:space="preserve"> env.reset()</w:t>
+        <w:t xml:space="preserve"> </w:t>
+      </w:r>
+      <w:proofErr w:type="spellStart"/>
+      <w:proofErr w:type="gramStart"/>
+      <w:r>
+        <w:t>env.reset</w:t>
+      </w:r>
+      <w:proofErr w:type="spellEnd"/>
+      <w:proofErr w:type="gramEnd"/>
+      <w:r>
+        <w:t>()</w:t>
       </w:r>
     </w:p>
     <w:p>
       <w:pPr>
         <w:pStyle w:val="Code"/>
-        <w:rPr>
-          <w:color w:val="262626" w:themeColor="text1" w:themeTint="D9"/>
-        </w:rPr>
-      </w:pPr>
-      <w:r>
-        <w:rPr>
-          <w:color w:val="262626" w:themeColor="text1" w:themeTint="D9"/>
-        </w:rPr>
+      </w:pPr>
+      <w:r>
         <w:t xml:space="preserve">    steps</w:t>
       </w:r>
       <w:r>
@@ -3700,9 +4423,6 @@
         <w:t xml:space="preserve"> =</w:t>
       </w:r>
       <w:r>
-        <w:rPr>
-          <w:color w:val="262626" w:themeColor="text1" w:themeTint="D9"/>
-        </w:rPr>
         <w:t xml:space="preserve"> </w:t>
       </w:r>
       <w:r>
@@ -3715,14 +4435,8 @@
     <w:p>
       <w:pPr>
         <w:pStyle w:val="Code"/>
-        <w:rPr>
-          <w:color w:val="262626" w:themeColor="text1" w:themeTint="D9"/>
-        </w:rPr>
-      </w:pPr>
-      <w:r>
-        <w:rPr>
-          <w:color w:val="262626" w:themeColor="text1" w:themeTint="D9"/>
-        </w:rPr>
+      </w:pPr>
+      <w:r>
         <w:t xml:space="preserve">    done </w:t>
       </w:r>
       <w:r>
@@ -3733,22 +4447,18 @@
       </w:r>
       <w:r>
         <w:rPr>
-          <w:color w:val="262626" w:themeColor="text1" w:themeTint="D9"/>
+          <w:color w:val="538135" w:themeColor="accent6" w:themeShade="BF"/>
         </w:rPr>
         <w:t>False</w:t>
       </w:r>
+      <w:bookmarkStart w:id="18" w:name="_GoBack"/>
+      <w:bookmarkEnd w:id="18"/>
     </w:p>
     <w:p>
       <w:pPr>
         <w:pStyle w:val="Code"/>
-        <w:rPr>
-          <w:color w:val="262626" w:themeColor="text1" w:themeTint="D9"/>
-        </w:rPr>
-      </w:pPr>
-      <w:r>
-        <w:rPr>
-          <w:color w:val="262626" w:themeColor="text1" w:themeTint="D9"/>
-        </w:rPr>
+      </w:pPr>
+      <w:r>
         <w:t xml:space="preserve">    score</w:t>
       </w:r>
       <w:r>
@@ -3758,9 +4468,6 @@
         <w:t xml:space="preserve"> =</w:t>
       </w:r>
       <w:r>
-        <w:rPr>
-          <w:color w:val="262626" w:themeColor="text1" w:themeTint="D9"/>
-        </w:rPr>
         <w:t xml:space="preserve"> </w:t>
       </w:r>
       <w:r>
@@ -3773,42 +4480,69 @@
     <w:p>
       <w:pPr>
         <w:pStyle w:val="Code"/>
-        <w:rPr>
-          <w:color w:val="262626" w:themeColor="text1" w:themeTint="D9"/>
-        </w:rPr>
-      </w:pPr>
-      <w:r>
-        <w:rPr>
-          <w:color w:val="262626" w:themeColor="text1" w:themeTint="D9"/>
-        </w:rPr>
+      </w:pPr>
+      <w:r>
         <w:t xml:space="preserve">    </w:t>
       </w:r>
     </w:p>
     <w:p>
       <w:pPr>
         <w:pStyle w:val="Code"/>
-        <w:rPr>
-          <w:color w:val="262626" w:themeColor="text1" w:themeTint="D9"/>
-        </w:rPr>
-      </w:pPr>
-      <w:r>
-        <w:rPr>
-          <w:color w:val="262626" w:themeColor="text1" w:themeTint="D9"/>
-        </w:rPr>
-        <w:t xml:space="preserve">    while not done and steps &lt; MAX_STEPS:</w:t>
+      </w:pPr>
+      <w:r>
+        <w:t xml:space="preserve">    </w:t>
+      </w:r>
+      <w:r>
+        <w:rPr>
+          <w:b/>
+          <w:color w:val="538135" w:themeColor="accent6" w:themeShade="BF"/>
+        </w:rPr>
+        <w:t>while</w:t>
+      </w:r>
+      <w:r>
+        <w:rPr>
+          <w:color w:val="538135" w:themeColor="accent6" w:themeShade="BF"/>
+        </w:rPr>
+        <w:t xml:space="preserve"> </w:t>
+      </w:r>
+      <w:r>
+        <w:rPr>
+          <w:b/>
+          <w:color w:val="538135" w:themeColor="accent6" w:themeShade="BF"/>
+        </w:rPr>
+        <w:t>not</w:t>
+      </w:r>
+      <w:r>
+        <w:rPr>
+          <w:color w:val="538135" w:themeColor="accent6" w:themeShade="BF"/>
+        </w:rPr>
+        <w:t xml:space="preserve"> </w:t>
+      </w:r>
+      <w:r>
+        <w:t xml:space="preserve">done </w:t>
+      </w:r>
+      <w:r>
+        <w:rPr>
+          <w:b/>
+          <w:color w:val="538135" w:themeColor="accent6" w:themeShade="BF"/>
+        </w:rPr>
+        <w:t>and</w:t>
+      </w:r>
+      <w:r>
+        <w:rPr>
+          <w:color w:val="538135" w:themeColor="accent6" w:themeShade="BF"/>
+        </w:rPr>
+        <w:t xml:space="preserve"> </w:t>
+      </w:r>
+      <w:r>
+        <w:t>steps &lt; MAX_STEPS:</w:t>
       </w:r>
     </w:p>
     <w:p>
       <w:pPr>
         <w:pStyle w:val="Code"/>
-        <w:rPr>
-          <w:color w:val="262626" w:themeColor="text1" w:themeTint="D9"/>
-        </w:rPr>
-      </w:pPr>
-      <w:r>
-        <w:rPr>
-          <w:color w:val="262626" w:themeColor="text1" w:themeTint="D9"/>
-        </w:rPr>
+      </w:pPr>
+      <w:r>
         <w:t xml:space="preserve">        action </w:t>
       </w:r>
       <w:r>
@@ -3817,25 +4551,34 @@
         </w:rPr>
         <w:t xml:space="preserve">= </w:t>
       </w:r>
-      <w:r>
-        <w:rPr>
-          <w:color w:val="262626" w:themeColor="text1" w:themeTint="D9"/>
-        </w:rPr>
-        <w:t>env.action_space.sample()</w:t>
+      <w:proofErr w:type="spellStart"/>
+      <w:proofErr w:type="gramStart"/>
+      <w:r>
+        <w:t>env.action</w:t>
+      </w:r>
+      <w:proofErr w:type="gramEnd"/>
+      <w:r>
+        <w:t>_space.sample</w:t>
+      </w:r>
+      <w:proofErr w:type="spellEnd"/>
+      <w:r>
+        <w:t>()</w:t>
       </w:r>
     </w:p>
     <w:p>
       <w:pPr>
         <w:pStyle w:val="Code"/>
-        <w:rPr>
-          <w:color w:val="262626" w:themeColor="text1" w:themeTint="D9"/>
-        </w:rPr>
-      </w:pPr>
-      <w:r>
-        <w:rPr>
-          <w:color w:val="262626" w:themeColor="text1" w:themeTint="D9"/>
-        </w:rPr>
-        <w:t xml:space="preserve">        n_state, reward, done, info </w:t>
+      </w:pPr>
+      <w:r>
+        <w:t xml:space="preserve">        </w:t>
+      </w:r>
+      <w:proofErr w:type="spellStart"/>
+      <w:r>
+        <w:t>n_state</w:t>
+      </w:r>
+      <w:proofErr w:type="spellEnd"/>
+      <w:r>
+        <w:t xml:space="preserve">, reward, done, info </w:t>
       </w:r>
       <w:r>
         <w:rPr>
@@ -3844,23 +4587,24 @@
         <w:t>=</w:t>
       </w:r>
       <w:r>
-        <w:rPr>
-          <w:color w:val="262626" w:themeColor="text1" w:themeTint="D9"/>
-        </w:rPr>
-        <w:t xml:space="preserve"> env.step(action)</w:t>
+        <w:t xml:space="preserve"> </w:t>
+      </w:r>
+      <w:proofErr w:type="spellStart"/>
+      <w:proofErr w:type="gramStart"/>
+      <w:r>
+        <w:t>env.step</w:t>
+      </w:r>
+      <w:proofErr w:type="spellEnd"/>
+      <w:proofErr w:type="gramEnd"/>
+      <w:r>
+        <w:t>(action)</w:t>
       </w:r>
     </w:p>
     <w:p>
       <w:pPr>
         <w:pStyle w:val="Code"/>
-        <w:rPr>
-          <w:color w:val="262626" w:themeColor="text1" w:themeTint="D9"/>
-        </w:rPr>
-      </w:pPr>
-      <w:r>
-        <w:rPr>
-          <w:color w:val="262626" w:themeColor="text1" w:themeTint="D9"/>
-        </w:rPr>
+      </w:pPr>
+      <w:r>
         <w:t xml:space="preserve">        score </w:t>
       </w:r>
       <w:r>
@@ -3870,23 +4614,14 @@
         <w:t>+=</w:t>
       </w:r>
       <w:r>
-        <w:rPr>
-          <w:color w:val="262626" w:themeColor="text1" w:themeTint="D9"/>
-        </w:rPr>
         <w:t xml:space="preserve"> reward</w:t>
       </w:r>
     </w:p>
     <w:p>
       <w:pPr>
         <w:pStyle w:val="Code"/>
-        <w:rPr>
-          <w:color w:val="262626" w:themeColor="text1" w:themeTint="D9"/>
-        </w:rPr>
-      </w:pPr>
-      <w:r>
-        <w:rPr>
-          <w:color w:val="262626" w:themeColor="text1" w:themeTint="D9"/>
-        </w:rPr>
+      </w:pPr>
+      <w:r>
         <w:t xml:space="preserve">        steps </w:t>
       </w:r>
       <w:r>
@@ -3896,9 +4631,6 @@
         <w:t>+=</w:t>
       </w:r>
       <w:r>
-        <w:rPr>
-          <w:color w:val="262626" w:themeColor="text1" w:themeTint="D9"/>
-        </w:rPr>
         <w:t xml:space="preserve"> </w:t>
       </w:r>
       <w:r>
@@ -3911,136 +4643,140 @@
     <w:p>
       <w:pPr>
         <w:pStyle w:val="Code"/>
-        <w:rPr>
-          <w:color w:val="262626" w:themeColor="text1" w:themeTint="D9"/>
-        </w:rPr>
       </w:pPr>
     </w:p>
     <w:p>
       <w:pPr>
         <w:pStyle w:val="Code"/>
-        <w:rPr>
-          <w:color w:val="262626" w:themeColor="text1" w:themeTint="D9"/>
-        </w:rPr>
-      </w:pPr>
-      <w:r>
-        <w:rPr>
-          <w:color w:val="262626" w:themeColor="text1" w:themeTint="D9"/>
-        </w:rPr>
-        <w:t xml:space="preserve">    print(</w:t>
-      </w:r>
+      </w:pPr>
+      <w:r>
+        <w:t xml:space="preserve">    </w:t>
+      </w:r>
+      <w:proofErr w:type="gramStart"/>
+      <w:r>
+        <w:rPr>
+          <w:color w:val="538135" w:themeColor="accent6" w:themeShade="BF"/>
+        </w:rPr>
+        <w:t>print</w:t>
+      </w:r>
+      <w:r>
+        <w:t>(</w:t>
+      </w:r>
+      <w:proofErr w:type="gramEnd"/>
       <w:r>
         <w:rPr>
           <w:color w:val="C00000"/>
         </w:rPr>
-        <w:t>'</w:t>
+        <w:t>'Episode: {} Score: {}'</w:t>
+      </w:r>
+      <w:r>
+        <w:t>.format(episode, score))</w:t>
+      </w:r>
+    </w:p>
+    <w:p>
+      <w:pPr>
+        <w:pStyle w:val="Code"/>
+      </w:pPr>
+      <w:r>
+        <w:t xml:space="preserve">    </w:t>
+      </w:r>
+      <w:r>
+        <w:rPr>
+          <w:color w:val="538135" w:themeColor="accent6" w:themeShade="BF"/>
+        </w:rPr>
+        <w:t>print</w:t>
+      </w:r>
+      <w:r>
+        <w:t>(</w:t>
+      </w:r>
+      <w:proofErr w:type="spellStart"/>
+      <w:proofErr w:type="gramStart"/>
+      <w:r>
+        <w:t>env.logs</w:t>
+      </w:r>
+      <w:proofErr w:type="spellEnd"/>
+      <w:proofErr w:type="gramEnd"/>
+      <w:r>
+        <w:t>)</w:t>
+      </w:r>
+    </w:p>
+    <w:p>
+      <w:pPr>
+        <w:pStyle w:val="Code"/>
+      </w:pPr>
+      <w:r>
+        <w:t xml:space="preserve">    control_data.log(env)</w:t>
+      </w:r>
+    </w:p>
+    <w:p>
+      <w:pPr>
+        <w:pStyle w:val="Code"/>
+      </w:pPr>
+      <w:r>
+        <w:t xml:space="preserve">    </w:t>
+      </w:r>
+      <w:proofErr w:type="spellStart"/>
+      <w:proofErr w:type="gramStart"/>
+      <w:r>
+        <w:t>env.logs</w:t>
+      </w:r>
+      <w:proofErr w:type="spellEnd"/>
+      <w:proofErr w:type="gramEnd"/>
+      <w:r>
+        <w:t xml:space="preserve"> </w:t>
+      </w:r>
+      <w:r>
+        <w:rPr>
+          <w:color w:val="7030A0"/>
+        </w:rPr>
+        <w:t>=</w:t>
+      </w:r>
+      <w:r>
+        <w:t xml:space="preserve"> { </w:t>
       </w:r>
       <w:r>
         <w:rPr>
           <w:color w:val="C00000"/>
         </w:rPr>
-        <w:t>Episode: {</w:t>
+        <w:t>'placed'</w:t>
+      </w:r>
+      <w:r>
+        <w:t>:</w:t>
+      </w:r>
+      <w:r>
+        <w:rPr>
+          <w:color w:val="538135" w:themeColor="accent6" w:themeShade="BF"/>
+        </w:rPr>
+        <w:t>0</w:t>
+      </w:r>
+      <w:r>
+        <w:t xml:space="preserve">, </w:t>
       </w:r>
       <w:r>
         <w:rPr>
           <w:color w:val="C00000"/>
         </w:rPr>
-        <w:t>} Score:</w:t>
+        <w:t>'misplaced'</w:t>
+      </w:r>
+      <w:r>
+        <w:t>:</w:t>
+      </w:r>
+      <w:r>
+        <w:rPr>
+          <w:color w:val="538135" w:themeColor="accent6" w:themeShade="BF"/>
+        </w:rPr>
+        <w:t>0</w:t>
+      </w:r>
+      <w:r>
+        <w:t xml:space="preserve">, </w:t>
       </w:r>
       <w:r>
         <w:rPr>
           <w:color w:val="C00000"/>
         </w:rPr>
-        <w:t xml:space="preserve"> </w:t>
-      </w:r>
-      <w:r>
-        <w:rPr>
-          <w:color w:val="C00000"/>
-        </w:rPr>
-        <w:t>{}'</w:t>
-      </w:r>
-      <w:r>
-        <w:rPr>
-          <w:color w:val="262626" w:themeColor="text1" w:themeTint="D9"/>
-        </w:rPr>
-        <w:t>.format(</w:t>
-      </w:r>
-      <w:r>
-        <w:rPr>
-          <w:color w:val="262626" w:themeColor="text1" w:themeTint="D9"/>
-        </w:rPr>
-        <w:t>episode, score</w:t>
-      </w:r>
-      <w:r>
-        <w:rPr>
-          <w:color w:val="262626" w:themeColor="text1" w:themeTint="D9"/>
-        </w:rPr>
-        <w:t>))</w:t>
-      </w:r>
-    </w:p>
-    <w:p>
-      <w:pPr>
-        <w:pStyle w:val="Code"/>
-        <w:rPr>
-          <w:color w:val="262626" w:themeColor="text1" w:themeTint="D9"/>
-        </w:rPr>
-      </w:pPr>
-      <w:r>
-        <w:rPr>
-          <w:color w:val="262626" w:themeColor="text1" w:themeTint="D9"/>
-        </w:rPr>
-        <w:t xml:space="preserve">    print(env.logs)</w:t>
-      </w:r>
-    </w:p>
-    <w:p>
-      <w:pPr>
-        <w:pStyle w:val="Code"/>
-        <w:rPr>
-          <w:color w:val="262626" w:themeColor="text1" w:themeTint="D9"/>
-        </w:rPr>
-      </w:pPr>
-      <w:r>
-        <w:rPr>
-          <w:color w:val="262626" w:themeColor="text1" w:themeTint="D9"/>
-        </w:rPr>
-        <w:t xml:space="preserve">    control_data.log(env)</w:t>
-      </w:r>
-    </w:p>
-    <w:p>
-      <w:pPr>
-        <w:pStyle w:val="Code"/>
-        <w:rPr>
-          <w:color w:val="262626" w:themeColor="text1" w:themeTint="D9"/>
-        </w:rPr>
-      </w:pPr>
-      <w:r>
-        <w:rPr>
-          <w:color w:val="262626" w:themeColor="text1" w:themeTint="D9"/>
-        </w:rPr>
-        <w:t xml:space="preserve">    env.logs </w:t>
-      </w:r>
-      <w:r>
-        <w:rPr>
-          <w:color w:val="7030A0"/>
-        </w:rPr>
-        <w:t>=</w:t>
-      </w:r>
-      <w:r>
-        <w:rPr>
-          <w:color w:val="262626" w:themeColor="text1" w:themeTint="D9"/>
-        </w:rPr>
-        <w:t xml:space="preserve"> { </w:t>
-      </w:r>
-      <w:r>
-        <w:rPr>
-          <w:color w:val="C00000"/>
-        </w:rPr>
-        <w:t>'placed'</w:t>
-      </w:r>
-      <w:r>
-        <w:rPr>
-          <w:color w:val="262626" w:themeColor="text1" w:themeTint="D9"/>
-        </w:rPr>
+        <w:t>'discarded'</w:t>
+      </w:r>
+      <w:r>
         <w:t>:</w:t>
       </w:r>
       <w:r>
@@ -4050,57 +4786,6 @@
         <w:t>0</w:t>
       </w:r>
       <w:r>
-        <w:rPr>
-          <w:color w:val="262626" w:themeColor="text1" w:themeTint="D9"/>
-        </w:rPr>
-        <w:t xml:space="preserve">, </w:t>
-      </w:r>
-      <w:r>
-        <w:rPr>
-          <w:color w:val="C00000"/>
-        </w:rPr>
-        <w:t>'misplaced'</w:t>
-      </w:r>
-      <w:r>
-        <w:rPr>
-          <w:color w:val="262626" w:themeColor="text1" w:themeTint="D9"/>
-        </w:rPr>
-        <w:t>:</w:t>
-      </w:r>
-      <w:r>
-        <w:rPr>
-          <w:color w:val="538135" w:themeColor="accent6" w:themeShade="BF"/>
-        </w:rPr>
-        <w:t>0</w:t>
-      </w:r>
-      <w:r>
-        <w:rPr>
-          <w:color w:val="262626" w:themeColor="text1" w:themeTint="D9"/>
-        </w:rPr>
-        <w:t xml:space="preserve">, </w:t>
-      </w:r>
-      <w:r>
-        <w:rPr>
-          <w:color w:val="C00000"/>
-        </w:rPr>
-        <w:t>'discarded'</w:t>
-      </w:r>
-      <w:r>
-        <w:rPr>
-          <w:color w:val="262626" w:themeColor="text1" w:themeTint="D9"/>
-        </w:rPr>
-        <w:t>:</w:t>
-      </w:r>
-      <w:r>
-        <w:rPr>
-          <w:color w:val="538135" w:themeColor="accent6" w:themeShade="BF"/>
-        </w:rPr>
-        <w:t>0</w:t>
-      </w:r>
-      <w:r>
-        <w:rPr>
-          <w:color w:val="262626" w:themeColor="text1" w:themeTint="D9"/>
-        </w:rPr>
         <w:t xml:space="preserve"> }</w:t>
       </w:r>
     </w:p>
@@ -4122,10 +4807,12 @@
       <w:pPr>
         <w:pStyle w:val="Heading3"/>
       </w:pPr>
+      <w:bookmarkStart w:id="19" w:name="_Toc101971559"/>
       <w:r>
         <w:lastRenderedPageBreak/>
         <w:t>Train RL model</w:t>
       </w:r>
+      <w:bookmarkEnd w:id="19"/>
     </w:p>
     <w:p>
       <w:r>
@@ -4140,9 +4827,6 @@
     <w:p>
       <w:pPr>
         <w:pStyle w:val="Code"/>
-        <w:rPr>
-          <w:color w:val="262626" w:themeColor="text1" w:themeTint="D9"/>
-        </w:rPr>
       </w:pPr>
       <w:r>
         <w:rPr>
@@ -4150,19 +4834,15 @@
         </w:rPr>
         <w:t xml:space="preserve">import </w:t>
       </w:r>
-      <w:r>
-        <w:rPr>
-          <w:color w:val="262626" w:themeColor="text1" w:themeTint="D9"/>
-        </w:rPr>
+      <w:proofErr w:type="spellStart"/>
+      <w:r>
         <w:t>os</w:t>
       </w:r>
+      <w:proofErr w:type="spellEnd"/>
     </w:p>
     <w:p>
       <w:pPr>
         <w:pStyle w:val="Code"/>
-        <w:rPr>
-          <w:color w:val="262626" w:themeColor="text1" w:themeTint="D9"/>
-        </w:rPr>
       </w:pPr>
       <w:r>
         <w:rPr>
@@ -4171,18 +4851,12 @@
         <w:t xml:space="preserve">import </w:t>
       </w:r>
       <w:r>
-        <w:rPr>
-          <w:color w:val="262626" w:themeColor="text1" w:themeTint="D9"/>
-        </w:rPr>
         <w:t>gym</w:t>
       </w:r>
     </w:p>
     <w:p>
       <w:pPr>
         <w:pStyle w:val="Code"/>
-        <w:rPr>
-          <w:color w:val="262626" w:themeColor="text1" w:themeTint="D9"/>
-        </w:rPr>
       </w:pPr>
       <w:r>
         <w:rPr>
@@ -4191,9 +4865,6 @@
         <w:t xml:space="preserve">from </w:t>
       </w:r>
       <w:r>
-        <w:rPr>
-          <w:color w:val="262626" w:themeColor="text1" w:themeTint="D9"/>
-        </w:rPr>
         <w:t xml:space="preserve">stable_baselines3 </w:t>
       </w:r>
       <w:r>
@@ -4203,18 +4874,12 @@
         <w:t xml:space="preserve">import </w:t>
       </w:r>
       <w:r>
-        <w:rPr>
-          <w:color w:val="262626" w:themeColor="text1" w:themeTint="D9"/>
-        </w:rPr>
         <w:t>PPO</w:t>
       </w:r>
     </w:p>
     <w:p>
       <w:pPr>
         <w:pStyle w:val="Code"/>
-        <w:rPr>
-          <w:color w:val="262626" w:themeColor="text1" w:themeTint="D9"/>
-        </w:rPr>
       </w:pPr>
       <w:r>
         <w:rPr>
@@ -4223,9 +4888,6 @@
         <w:t xml:space="preserve">from </w:t>
       </w:r>
       <w:r>
-        <w:rPr>
-          <w:color w:val="262626" w:themeColor="text1" w:themeTint="D9"/>
-        </w:rPr>
         <w:t xml:space="preserve">stable_baselines3.common.vec_env </w:t>
       </w:r>
       <w:r>
@@ -4234,19 +4896,15 @@
         </w:rPr>
         <w:t xml:space="preserve">import </w:t>
       </w:r>
-      <w:r>
-        <w:rPr>
-          <w:color w:val="262626" w:themeColor="text1" w:themeTint="D9"/>
-        </w:rPr>
+      <w:proofErr w:type="spellStart"/>
+      <w:r>
         <w:t>DummyVecEnv</w:t>
       </w:r>
+      <w:proofErr w:type="spellEnd"/>
     </w:p>
     <w:p>
       <w:pPr>
         <w:pStyle w:val="Code"/>
-        <w:rPr>
-          <w:color w:val="262626" w:themeColor="text1" w:themeTint="D9"/>
-        </w:rPr>
       </w:pPr>
     </w:p>
     <w:p>
@@ -4266,15 +4924,14 @@
     <w:p>
       <w:pPr>
         <w:pStyle w:val="Code"/>
-        <w:rPr>
-          <w:color w:val="262626" w:themeColor="text1" w:themeTint="D9"/>
-        </w:rPr>
-      </w:pPr>
-      <w:r>
-        <w:rPr>
-          <w:color w:val="262626" w:themeColor="text1" w:themeTint="D9"/>
-        </w:rPr>
-        <w:t xml:space="preserve">log_path </w:t>
+      </w:pPr>
+      <w:proofErr w:type="spellStart"/>
+      <w:r>
+        <w:t>log_path</w:t>
+      </w:r>
+      <w:proofErr w:type="spellEnd"/>
+      <w:r>
+        <w:t xml:space="preserve"> </w:t>
       </w:r>
       <w:r>
         <w:rPr>
@@ -4283,10 +4940,20 @@
         <w:t>=</w:t>
       </w:r>
       <w:r>
-        <w:rPr>
-          <w:color w:val="262626" w:themeColor="text1" w:themeTint="D9"/>
-        </w:rPr>
-        <w:t xml:space="preserve"> os.path.join(</w:t>
+        <w:t xml:space="preserve"> </w:t>
+      </w:r>
+      <w:proofErr w:type="spellStart"/>
+      <w:proofErr w:type="gramStart"/>
+      <w:r>
+        <w:t>os.path</w:t>
+      </w:r>
+      <w:proofErr w:type="gramEnd"/>
+      <w:r>
+        <w:t>.join</w:t>
+      </w:r>
+      <w:proofErr w:type="spellEnd"/>
+      <w:r>
+        <w:t>(</w:t>
       </w:r>
       <w:r>
         <w:rPr>
@@ -4295,9 +4962,6 @@
         <w:t>'Training'</w:t>
       </w:r>
       <w:r>
-        <w:rPr>
-          <w:color w:val="262626" w:themeColor="text1" w:themeTint="D9"/>
-        </w:rPr>
         <w:t xml:space="preserve">, </w:t>
       </w:r>
       <w:r>
@@ -4307,31 +4971,19 @@
         <w:t>'Logs'</w:t>
       </w:r>
       <w:r>
-        <w:rPr>
-          <w:color w:val="262626" w:themeColor="text1" w:themeTint="D9"/>
-        </w:rPr>
         <w:t>)</w:t>
       </w:r>
     </w:p>
     <w:p>
       <w:pPr>
         <w:pStyle w:val="Code"/>
-        <w:rPr>
-          <w:color w:val="262626" w:themeColor="text1" w:themeTint="D9"/>
-        </w:rPr>
       </w:pPr>
     </w:p>
     <w:p>
       <w:pPr>
         <w:pStyle w:val="Code"/>
-        <w:rPr>
-          <w:color w:val="262626" w:themeColor="text1" w:themeTint="D9"/>
-        </w:rPr>
-      </w:pPr>
-      <w:r>
-        <w:rPr>
-          <w:color w:val="262626" w:themeColor="text1" w:themeTint="D9"/>
-        </w:rPr>
+      </w:pPr>
+      <w:r>
         <w:t xml:space="preserve">env </w:t>
       </w:r>
       <w:r>
@@ -4341,11 +4993,23 @@
         <w:t>=</w:t>
       </w:r>
       <w:r>
-        <w:rPr>
-          <w:color w:val="262626" w:themeColor="text1" w:themeTint="D9"/>
-        </w:rPr>
-        <w:t xml:space="preserve"> KnapsackPacking(num_knapsacks</w:t>
-      </w:r>
+        <w:t xml:space="preserve"> </w:t>
+      </w:r>
+      <w:proofErr w:type="spellStart"/>
+      <w:proofErr w:type="gramStart"/>
+      <w:r>
+        <w:t>KnapsackPacking</w:t>
+      </w:r>
+      <w:proofErr w:type="spellEnd"/>
+      <w:r>
+        <w:t>(</w:t>
+      </w:r>
+      <w:proofErr w:type="spellStart"/>
+      <w:proofErr w:type="gramEnd"/>
+      <w:r>
+        <w:t>num_knapsacks</w:t>
+      </w:r>
+      <w:proofErr w:type="spellEnd"/>
       <w:r>
         <w:rPr>
           <w:color w:val="7030A0"/>
@@ -4359,9 +5023,6 @@
         <w:t>10</w:t>
       </w:r>
       <w:r>
-        <w:rPr>
-          <w:color w:val="262626" w:themeColor="text1" w:themeTint="D9"/>
-        </w:rPr>
         <w:t>, capacity</w:t>
       </w:r>
       <w:r>
@@ -4377,31 +5038,19 @@
         <w:t>20</w:t>
       </w:r>
       <w:r>
-        <w:rPr>
-          <w:color w:val="262626" w:themeColor="text1" w:themeTint="D9"/>
-        </w:rPr>
         <w:t>)</w:t>
       </w:r>
     </w:p>
     <w:p>
       <w:pPr>
         <w:pStyle w:val="Code"/>
-        <w:rPr>
-          <w:color w:val="262626" w:themeColor="text1" w:themeTint="D9"/>
-        </w:rPr>
       </w:pPr>
     </w:p>
     <w:p>
       <w:pPr>
         <w:pStyle w:val="Code"/>
-        <w:rPr>
-          <w:color w:val="262626" w:themeColor="text1" w:themeTint="D9"/>
-        </w:rPr>
-      </w:pPr>
-      <w:r>
-        <w:rPr>
-          <w:color w:val="262626" w:themeColor="text1" w:themeTint="D9"/>
-        </w:rPr>
+      </w:pPr>
+      <w:r>
         <w:t xml:space="preserve">model </w:t>
       </w:r>
       <w:r>
@@ -4411,21 +5060,34 @@
         <w:t>=</w:t>
       </w:r>
       <w:r>
-        <w:rPr>
-          <w:color w:val="262626" w:themeColor="text1" w:themeTint="D9"/>
-        </w:rPr>
-        <w:t xml:space="preserve"> PPO(</w:t>
-      </w:r>
+        <w:t xml:space="preserve"> </w:t>
+      </w:r>
+      <w:proofErr w:type="gramStart"/>
+      <w:r>
+        <w:t>PPO(</w:t>
+      </w:r>
+      <w:proofErr w:type="gramEnd"/>
       <w:r>
         <w:rPr>
           <w:color w:val="C00000"/>
         </w:rPr>
-        <w:t>'MlpPolicy'</w:t>
-      </w:r>
-      <w:r>
-        <w:rPr>
-          <w:color w:val="262626" w:themeColor="text1" w:themeTint="D9"/>
-        </w:rPr>
+        <w:t>'</w:t>
+      </w:r>
+      <w:proofErr w:type="spellStart"/>
+      <w:r>
+        <w:rPr>
+          <w:color w:val="C00000"/>
+        </w:rPr>
+        <w:t>MlpPolicy</w:t>
+      </w:r>
+      <w:proofErr w:type="spellEnd"/>
+      <w:r>
+        <w:rPr>
+          <w:color w:val="C00000"/>
+        </w:rPr>
+        <w:t>'</w:t>
+      </w:r>
+      <w:r>
         <w:t>, env, verbose</w:t>
       </w:r>
       <w:r>
@@ -4441,45 +5103,52 @@
         <w:t>1</w:t>
       </w:r>
       <w:r>
-        <w:rPr>
-          <w:color w:val="262626" w:themeColor="text1" w:themeTint="D9"/>
-        </w:rPr>
-        <w:t>, tensorboard_log</w:t>
-      </w:r>
+        <w:t xml:space="preserve">, </w:t>
+      </w:r>
+      <w:proofErr w:type="spellStart"/>
+      <w:r>
+        <w:t>tensorboard_log</w:t>
+      </w:r>
+      <w:proofErr w:type="spellEnd"/>
       <w:r>
         <w:rPr>
           <w:color w:val="7030A0"/>
         </w:rPr>
         <w:t>=</w:t>
       </w:r>
-      <w:r>
-        <w:rPr>
-          <w:color w:val="262626" w:themeColor="text1" w:themeTint="D9"/>
-        </w:rPr>
-        <w:t>log_path)</w:t>
+      <w:proofErr w:type="spellStart"/>
+      <w:r>
+        <w:t>log_path</w:t>
+      </w:r>
+      <w:proofErr w:type="spellEnd"/>
+      <w:r>
+        <w:t>)</w:t>
       </w:r>
     </w:p>
     <w:p>
       <w:pPr>
         <w:pStyle w:val="Code"/>
-        <w:rPr>
-          <w:color w:val="262626" w:themeColor="text1" w:themeTint="D9"/>
-        </w:rPr>
       </w:pPr>
     </w:p>
     <w:p>
       <w:pPr>
         <w:pStyle w:val="Code"/>
-        <w:rPr>
-          <w:color w:val="262626" w:themeColor="text1" w:themeTint="D9"/>
-        </w:rPr>
-      </w:pPr>
-      <w:r>
-        <w:rPr>
-          <w:color w:val="262626" w:themeColor="text1" w:themeTint="D9"/>
-        </w:rPr>
-        <w:t>model.learn(total_timesteps</w:t>
-      </w:r>
+      </w:pPr>
+      <w:proofErr w:type="spellStart"/>
+      <w:proofErr w:type="gramStart"/>
+      <w:r>
+        <w:t>model.learn</w:t>
+      </w:r>
+      <w:proofErr w:type="spellEnd"/>
+      <w:proofErr w:type="gramEnd"/>
+      <w:r>
+        <w:t>(</w:t>
+      </w:r>
+      <w:proofErr w:type="spellStart"/>
+      <w:r>
+        <w:t>total_timesteps</w:t>
+      </w:r>
+      <w:proofErr w:type="spellEnd"/>
       <w:r>
         <w:rPr>
           <w:color w:val="7030A0"/>
@@ -4493,9 +5162,6 @@
         <w:t>100000</w:t>
       </w:r>
       <w:r>
-        <w:rPr>
-          <w:color w:val="262626" w:themeColor="text1" w:themeTint="D9"/>
-        </w:rPr>
         <w:t>)</w:t>
       </w:r>
     </w:p>
@@ -4503,9 +5169,11 @@
       <w:pPr>
         <w:pStyle w:val="Heading3"/>
       </w:pPr>
+      <w:bookmarkStart w:id="20" w:name="_Toc101971560"/>
       <w:r>
         <w:t>Save model</w:t>
       </w:r>
+      <w:bookmarkEnd w:id="20"/>
     </w:p>
     <w:p>
       <w:r>
@@ -4520,15 +5188,14 @@
     <w:p>
       <w:pPr>
         <w:pStyle w:val="Code"/>
-        <w:rPr>
-          <w:color w:val="262626" w:themeColor="text1" w:themeTint="D9"/>
-        </w:rPr>
-      </w:pPr>
-      <w:r>
-        <w:rPr>
-          <w:color w:val="262626" w:themeColor="text1" w:themeTint="D9"/>
-        </w:rPr>
-        <w:t xml:space="preserve">PPO_Path </w:t>
+      </w:pPr>
+      <w:proofErr w:type="spellStart"/>
+      <w:r>
+        <w:t>PPO_Path</w:t>
+      </w:r>
+      <w:proofErr w:type="spellEnd"/>
+      <w:r>
+        <w:t xml:space="preserve"> </w:t>
       </w:r>
       <w:r>
         <w:rPr>
@@ -4537,10 +5204,20 @@
         <w:t>=</w:t>
       </w:r>
       <w:r>
-        <w:rPr>
-          <w:color w:val="262626" w:themeColor="text1" w:themeTint="D9"/>
-        </w:rPr>
-        <w:t xml:space="preserve"> os.path.join(</w:t>
+        <w:t xml:space="preserve"> </w:t>
+      </w:r>
+      <w:proofErr w:type="spellStart"/>
+      <w:proofErr w:type="gramStart"/>
+      <w:r>
+        <w:t>os.path</w:t>
+      </w:r>
+      <w:proofErr w:type="gramEnd"/>
+      <w:r>
+        <w:t>.join</w:t>
+      </w:r>
+      <w:proofErr w:type="spellEnd"/>
+      <w:r>
+        <w:t>(</w:t>
       </w:r>
       <w:r>
         <w:rPr>
@@ -4549,9 +5226,6 @@
         <w:t>'Training'</w:t>
       </w:r>
       <w:r>
-        <w:rPr>
-          <w:color w:val="262626" w:themeColor="text1" w:themeTint="D9"/>
-        </w:rPr>
         <w:t xml:space="preserve">, </w:t>
       </w:r>
       <w:r>
@@ -4561,62 +5235,1053 @@
         <w:t>'Saved Models'</w:t>
       </w:r>
       <w:r>
-        <w:rPr>
-          <w:color w:val="262626" w:themeColor="text1" w:themeTint="D9"/>
-        </w:rPr>
         <w:t xml:space="preserve">, </w:t>
       </w:r>
       <w:r>
         <w:rPr>
           <w:color w:val="C00000"/>
         </w:rPr>
-        <w:t>'Knapsack_model'</w:t>
-      </w:r>
-      <w:r>
-        <w:rPr>
-          <w:color w:val="262626" w:themeColor="text1" w:themeTint="D9"/>
-        </w:rPr>
+        <w:t>'</w:t>
+      </w:r>
+      <w:proofErr w:type="spellStart"/>
+      <w:r>
+        <w:rPr>
+          <w:color w:val="C00000"/>
+        </w:rPr>
+        <w:t>Knapsack_model</w:t>
+      </w:r>
+      <w:proofErr w:type="spellEnd"/>
+      <w:r>
+        <w:rPr>
+          <w:color w:val="C00000"/>
+        </w:rPr>
+        <w:t>'</w:t>
+      </w:r>
+      <w:r>
         <w:t>)</w:t>
       </w:r>
     </w:p>
     <w:p>
       <w:pPr>
         <w:pStyle w:val="Code"/>
-        <w:rPr>
-          <w:color w:val="262626" w:themeColor="text1" w:themeTint="D9"/>
-        </w:rPr>
-      </w:pPr>
-      <w:r>
-        <w:rPr>
-          <w:color w:val="262626" w:themeColor="text1" w:themeTint="D9"/>
-        </w:rPr>
-        <w:t>model.save(PPO_Path)</w:t>
+      </w:pPr>
+      <w:proofErr w:type="spellStart"/>
+      <w:proofErr w:type="gramStart"/>
+      <w:r>
+        <w:t>model.save</w:t>
+      </w:r>
+      <w:proofErr w:type="spellEnd"/>
+      <w:proofErr w:type="gramEnd"/>
+      <w:r>
+        <w:t>(</w:t>
+      </w:r>
+      <w:proofErr w:type="spellStart"/>
+      <w:r>
+        <w:t>PPO_Path</w:t>
+      </w:r>
+      <w:proofErr w:type="spellEnd"/>
+      <w:r>
+        <w:t>)</w:t>
       </w:r>
     </w:p>
     <w:p>
       <w:pPr>
         <w:pStyle w:val="Heading3"/>
       </w:pPr>
+      <w:bookmarkStart w:id="21" w:name="_Toc101971561"/>
       <w:r>
         <w:t>Load model</w:t>
       </w:r>
+      <w:bookmarkEnd w:id="21"/>
+    </w:p>
+    <w:p>
+      <w:r>
+        <w:t>Code snippet:</w:t>
+      </w:r>
+    </w:p>
+    <w:p>
+      <w:pPr>
+        <w:pStyle w:val="Code"/>
+      </w:pPr>
+      <w:r>
+        <w:t xml:space="preserve">model </w:t>
+      </w:r>
+      <w:r>
+        <w:rPr>
+          <w:shd w:val="clear" w:color="auto" w:fill="7030A0"/>
+        </w:rPr>
+        <w:t>=</w:t>
+      </w:r>
+      <w:r>
+        <w:t xml:space="preserve"> </w:t>
+      </w:r>
+      <w:proofErr w:type="spellStart"/>
+      <w:r>
+        <w:t>PPO.load</w:t>
+      </w:r>
+      <w:proofErr w:type="spellEnd"/>
+      <w:r>
+        <w:t>(</w:t>
+      </w:r>
+      <w:proofErr w:type="spellStart"/>
+      <w:r>
+        <w:t>PPO_Path</w:t>
+      </w:r>
+      <w:proofErr w:type="spellEnd"/>
+      <w:r>
+        <w:t>, env</w:t>
+      </w:r>
+      <w:r>
+        <w:rPr>
+          <w:shd w:val="clear" w:color="auto" w:fill="7030A0"/>
+        </w:rPr>
+        <w:t>=</w:t>
+      </w:r>
+      <w:r>
+        <w:t>env)</w:t>
+      </w:r>
+    </w:p>
+    <w:p>
+      <w:pPr>
+        <w:spacing w:after="0" w:line="240" w:lineRule="auto"/>
+        <w:jc w:val="left"/>
+        <w:rPr>
+          <w:rFonts w:ascii="Cambria" w:eastAsia="Times New Roman" w:hAnsi="Cambria"/>
+          <w:b/>
+          <w:bCs/>
+        </w:rPr>
+      </w:pPr>
+      <w:bookmarkStart w:id="22" w:name="_Toc101971562"/>
+      <w:r>
+        <w:br w:type="page"/>
+      </w:r>
     </w:p>
     <w:p>
       <w:pPr>
         <w:pStyle w:val="Heading3"/>
       </w:pPr>
       <w:r>
+        <w:lastRenderedPageBreak/>
         <w:t>Test model</w:t>
       </w:r>
+      <w:bookmarkEnd w:id="22"/>
+    </w:p>
+    <w:p>
+      <w:r>
+        <w:t>Code snippet:</w:t>
+      </w:r>
+    </w:p>
+    <w:p>
+      <w:pPr>
+        <w:pStyle w:val="Code"/>
+      </w:pPr>
+      <w:proofErr w:type="spellStart"/>
+      <w:r>
+        <w:t>real_data</w:t>
+      </w:r>
+      <w:proofErr w:type="spellEnd"/>
+      <w:r>
+        <w:t xml:space="preserve"> </w:t>
+      </w:r>
+      <w:r>
+        <w:rPr>
+          <w:color w:val="7030A0"/>
+        </w:rPr>
+        <w:t xml:space="preserve">= </w:t>
+      </w:r>
+      <w:proofErr w:type="spellStart"/>
+      <w:r>
+        <w:t>bin_data</w:t>
+      </w:r>
+      <w:proofErr w:type="spellEnd"/>
+      <w:r>
+        <w:t>(env)</w:t>
+      </w:r>
+    </w:p>
+    <w:p>
+      <w:pPr>
+        <w:pStyle w:val="Code"/>
+      </w:pPr>
+      <w:proofErr w:type="spellStart"/>
+      <w:proofErr w:type="gramStart"/>
+      <w:r>
+        <w:t>env.logs</w:t>
+      </w:r>
+      <w:proofErr w:type="spellEnd"/>
+      <w:proofErr w:type="gramEnd"/>
+      <w:r>
+        <w:t xml:space="preserve"> </w:t>
+      </w:r>
+      <w:r>
+        <w:rPr>
+          <w:color w:val="7030A0"/>
+        </w:rPr>
+        <w:t xml:space="preserve">= </w:t>
+      </w:r>
+      <w:r>
+        <w:t xml:space="preserve">{ </w:t>
+      </w:r>
+      <w:r>
+        <w:rPr>
+          <w:color w:val="FF0000"/>
+        </w:rPr>
+        <w:t>'placed'</w:t>
+      </w:r>
+      <w:r>
+        <w:t>:</w:t>
+      </w:r>
+      <w:r>
+        <w:rPr>
+          <w:color w:val="538135" w:themeColor="accent6" w:themeShade="BF"/>
+        </w:rPr>
+        <w:t>0</w:t>
+      </w:r>
+      <w:r>
+        <w:t xml:space="preserve">, </w:t>
+      </w:r>
+      <w:r>
+        <w:rPr>
+          <w:color w:val="FF0000"/>
+        </w:rPr>
+        <w:t>'misplaced'</w:t>
+      </w:r>
+      <w:r>
+        <w:t>:</w:t>
+      </w:r>
+      <w:r>
+        <w:rPr>
+          <w:color w:val="538135" w:themeColor="accent6" w:themeShade="BF"/>
+        </w:rPr>
+        <w:t>0</w:t>
+      </w:r>
+      <w:r>
+        <w:t xml:space="preserve">, </w:t>
+      </w:r>
+      <w:r>
+        <w:rPr>
+          <w:color w:val="FF0000"/>
+        </w:rPr>
+        <w:t>'discarded'</w:t>
+      </w:r>
+      <w:r>
+        <w:t>:</w:t>
+      </w:r>
+      <w:r>
+        <w:rPr>
+          <w:color w:val="538135" w:themeColor="accent6" w:themeShade="BF"/>
+        </w:rPr>
+        <w:t xml:space="preserve">0 </w:t>
+      </w:r>
+      <w:r>
+        <w:t>}</w:t>
+      </w:r>
+    </w:p>
+    <w:p>
+      <w:pPr>
+        <w:pStyle w:val="Code"/>
+      </w:pPr>
+      <w:r>
+        <w:t xml:space="preserve">MAX_STEPS </w:t>
+      </w:r>
+      <w:r>
+        <w:rPr>
+          <w:color w:val="7030A0"/>
+        </w:rPr>
+        <w:t xml:space="preserve">= </w:t>
+      </w:r>
+      <w:r>
+        <w:rPr>
+          <w:color w:val="538135" w:themeColor="accent6" w:themeShade="BF"/>
+        </w:rPr>
+        <w:t>1000</w:t>
+      </w:r>
+    </w:p>
+    <w:p>
+      <w:pPr>
+        <w:pStyle w:val="Code"/>
+      </w:pPr>
+      <w:r>
+        <w:t xml:space="preserve">episodes </w:t>
+      </w:r>
+      <w:r>
+        <w:rPr>
+          <w:color w:val="7030A0"/>
+        </w:rPr>
+        <w:t xml:space="preserve">= </w:t>
+      </w:r>
+      <w:r>
+        <w:rPr>
+          <w:color w:val="538135" w:themeColor="accent6" w:themeShade="BF"/>
+        </w:rPr>
+        <w:t>10</w:t>
+      </w:r>
+    </w:p>
+    <w:p>
+      <w:pPr>
+        <w:pStyle w:val="Code"/>
+      </w:pPr>
+    </w:p>
+    <w:p>
+      <w:pPr>
+        <w:pStyle w:val="Code"/>
+      </w:pPr>
+      <w:r>
+        <w:rPr>
+          <w:b/>
+          <w:color w:val="538135" w:themeColor="accent6" w:themeShade="BF"/>
+        </w:rPr>
+        <w:t>for</w:t>
+      </w:r>
+      <w:r>
+        <w:rPr>
+          <w:color w:val="538135" w:themeColor="accent6" w:themeShade="BF"/>
+        </w:rPr>
+        <w:t xml:space="preserve"> </w:t>
+      </w:r>
+      <w:r>
+        <w:t xml:space="preserve">episode </w:t>
+      </w:r>
+      <w:r>
+        <w:rPr>
+          <w:b/>
+          <w:color w:val="538135" w:themeColor="accent6" w:themeShade="BF"/>
+        </w:rPr>
+        <w:t>in</w:t>
+      </w:r>
+      <w:r>
+        <w:rPr>
+          <w:color w:val="538135" w:themeColor="accent6" w:themeShade="BF"/>
+        </w:rPr>
+        <w:t xml:space="preserve"> </w:t>
+      </w:r>
+      <w:proofErr w:type="gramStart"/>
+      <w:r>
+        <w:rPr>
+          <w:color w:val="538135" w:themeColor="accent6" w:themeShade="BF"/>
+        </w:rPr>
+        <w:t>range</w:t>
+      </w:r>
+      <w:r>
+        <w:t>(</w:t>
+      </w:r>
+      <w:proofErr w:type="gramEnd"/>
+      <w:r>
+        <w:rPr>
+          <w:color w:val="538135" w:themeColor="accent6" w:themeShade="BF"/>
+        </w:rPr>
+        <w:t>1</w:t>
+      </w:r>
+      <w:r>
+        <w:t>, episodes</w:t>
+      </w:r>
+      <w:r>
+        <w:rPr>
+          <w:color w:val="7030A0"/>
+        </w:rPr>
+        <w:t>+</w:t>
+      </w:r>
+      <w:r>
+        <w:rPr>
+          <w:color w:val="538135" w:themeColor="accent6" w:themeShade="BF"/>
+        </w:rPr>
+        <w:t>1</w:t>
+      </w:r>
+      <w:r>
+        <w:t>):</w:t>
+      </w:r>
+    </w:p>
+    <w:p>
+      <w:pPr>
+        <w:pStyle w:val="Code"/>
+      </w:pPr>
+      <w:r>
+        <w:t xml:space="preserve">    </w:t>
+      </w:r>
+      <w:proofErr w:type="spellStart"/>
+      <w:r>
+        <w:t>obs</w:t>
+      </w:r>
+      <w:proofErr w:type="spellEnd"/>
+      <w:r>
+        <w:t xml:space="preserve"> </w:t>
+      </w:r>
+      <w:r>
+        <w:rPr>
+          <w:color w:val="7030A0"/>
+        </w:rPr>
+        <w:t xml:space="preserve">= </w:t>
+      </w:r>
+      <w:proofErr w:type="spellStart"/>
+      <w:proofErr w:type="gramStart"/>
+      <w:r>
+        <w:t>env.reset</w:t>
+      </w:r>
+      <w:proofErr w:type="spellEnd"/>
+      <w:proofErr w:type="gramEnd"/>
+      <w:r>
+        <w:t>()</w:t>
+      </w:r>
+    </w:p>
+    <w:p>
+      <w:pPr>
+        <w:pStyle w:val="Code"/>
+        <w:rPr>
+          <w:color w:val="538135" w:themeColor="accent6" w:themeShade="BF"/>
+        </w:rPr>
+      </w:pPr>
+      <w:r>
+        <w:t xml:space="preserve">    steps </w:t>
+      </w:r>
+      <w:r>
+        <w:rPr>
+          <w:color w:val="7030A0"/>
+        </w:rPr>
+        <w:t xml:space="preserve">= </w:t>
+      </w:r>
+      <w:r>
+        <w:rPr>
+          <w:color w:val="538135" w:themeColor="accent6" w:themeShade="BF"/>
+        </w:rPr>
+        <w:t>0</w:t>
+      </w:r>
+    </w:p>
+    <w:p>
+      <w:pPr>
+        <w:pStyle w:val="Code"/>
+      </w:pPr>
+      <w:r>
+        <w:t xml:space="preserve">    done </w:t>
+      </w:r>
+      <w:r>
+        <w:rPr>
+          <w:color w:val="7030A0"/>
+        </w:rPr>
+        <w:t xml:space="preserve">= </w:t>
+      </w:r>
+      <w:r>
+        <w:rPr>
+          <w:color w:val="538135" w:themeColor="accent6" w:themeShade="BF"/>
+        </w:rPr>
+        <w:t>False</w:t>
+      </w:r>
+    </w:p>
+    <w:p>
+      <w:pPr>
+        <w:pStyle w:val="Code"/>
+      </w:pPr>
+      <w:r>
+        <w:t xml:space="preserve">    score </w:t>
+      </w:r>
+      <w:r>
+        <w:rPr>
+          <w:color w:val="7030A0"/>
+        </w:rPr>
+        <w:t xml:space="preserve">= </w:t>
+      </w:r>
+      <w:r>
+        <w:rPr>
+          <w:color w:val="538135" w:themeColor="accent6" w:themeShade="BF"/>
+        </w:rPr>
+        <w:t>0</w:t>
+      </w:r>
+    </w:p>
+    <w:p>
+      <w:pPr>
+        <w:pStyle w:val="Code"/>
+      </w:pPr>
+      <w:r>
+        <w:t xml:space="preserve">    </w:t>
+      </w:r>
+    </w:p>
+    <w:p>
+      <w:pPr>
+        <w:pStyle w:val="Code"/>
+      </w:pPr>
+      <w:r>
+        <w:t xml:space="preserve">    </w:t>
+      </w:r>
+      <w:r>
+        <w:rPr>
+          <w:b/>
+          <w:color w:val="538135" w:themeColor="accent6" w:themeShade="BF"/>
+        </w:rPr>
+        <w:t>while</w:t>
+      </w:r>
+      <w:r>
+        <w:rPr>
+          <w:color w:val="538135" w:themeColor="accent6" w:themeShade="BF"/>
+        </w:rPr>
+        <w:t xml:space="preserve"> </w:t>
+      </w:r>
+      <w:r>
+        <w:rPr>
+          <w:b/>
+          <w:color w:val="538135" w:themeColor="accent6" w:themeShade="BF"/>
+        </w:rPr>
+        <w:t>not</w:t>
+      </w:r>
+      <w:r>
+        <w:rPr>
+          <w:color w:val="538135" w:themeColor="accent6" w:themeShade="BF"/>
+        </w:rPr>
+        <w:t xml:space="preserve"> </w:t>
+      </w:r>
+      <w:r>
+        <w:rPr>
+          <w:color w:val="auto"/>
+        </w:rPr>
+        <w:t xml:space="preserve">done </w:t>
+      </w:r>
+      <w:r>
+        <w:rPr>
+          <w:b/>
+          <w:color w:val="538135" w:themeColor="accent6" w:themeShade="BF"/>
+        </w:rPr>
+        <w:t>and</w:t>
+      </w:r>
+      <w:r>
+        <w:rPr>
+          <w:color w:val="538135" w:themeColor="accent6" w:themeShade="BF"/>
+        </w:rPr>
+        <w:t xml:space="preserve"> </w:t>
+      </w:r>
+      <w:r>
+        <w:t xml:space="preserve">steps </w:t>
+      </w:r>
+      <w:r>
+        <w:rPr>
+          <w:color w:val="7030A0"/>
+        </w:rPr>
+        <w:t>&lt;</w:t>
+      </w:r>
+      <w:r>
+        <w:t xml:space="preserve"> MAX_STEPS:</w:t>
+      </w:r>
+    </w:p>
+    <w:p>
+      <w:pPr>
+        <w:pStyle w:val="Code"/>
+      </w:pPr>
+      <w:r>
+        <w:t xml:space="preserve">        action, _ </w:t>
+      </w:r>
+      <w:r>
+        <w:rPr>
+          <w:color w:val="7030A0"/>
+        </w:rPr>
+        <w:t xml:space="preserve">= </w:t>
+      </w:r>
+      <w:proofErr w:type="spellStart"/>
+      <w:proofErr w:type="gramStart"/>
+      <w:r>
+        <w:t>model.predict</w:t>
+      </w:r>
+      <w:proofErr w:type="spellEnd"/>
+      <w:proofErr w:type="gramEnd"/>
+      <w:r>
+        <w:t>(</w:t>
+      </w:r>
+      <w:proofErr w:type="spellStart"/>
+      <w:r>
+        <w:t>obs</w:t>
+      </w:r>
+      <w:proofErr w:type="spellEnd"/>
+      <w:r>
+        <w:t>)</w:t>
+      </w:r>
+    </w:p>
+    <w:p>
+      <w:pPr>
+        <w:pStyle w:val="Code"/>
+      </w:pPr>
+      <w:r>
+        <w:t xml:space="preserve">        </w:t>
+      </w:r>
+      <w:proofErr w:type="spellStart"/>
+      <w:r>
+        <w:t>obs</w:t>
+      </w:r>
+      <w:proofErr w:type="spellEnd"/>
+      <w:r>
+        <w:t xml:space="preserve">, reward, done, info </w:t>
+      </w:r>
+      <w:r>
+        <w:rPr>
+          <w:color w:val="7030A0"/>
+        </w:rPr>
+        <w:t xml:space="preserve">= </w:t>
+      </w:r>
+      <w:proofErr w:type="spellStart"/>
+      <w:proofErr w:type="gramStart"/>
+      <w:r>
+        <w:t>env.step</w:t>
+      </w:r>
+      <w:proofErr w:type="spellEnd"/>
+      <w:proofErr w:type="gramEnd"/>
+      <w:r>
+        <w:t>(action)</w:t>
+      </w:r>
+    </w:p>
+    <w:p>
+      <w:pPr>
+        <w:pStyle w:val="Code"/>
+      </w:pPr>
+      <w:r>
+        <w:t xml:space="preserve">        score </w:t>
+      </w:r>
+      <w:r>
+        <w:rPr>
+          <w:color w:val="7030A0"/>
+        </w:rPr>
+        <w:t xml:space="preserve">+= </w:t>
+      </w:r>
+      <w:r>
+        <w:t>reward</w:t>
+      </w:r>
+    </w:p>
+    <w:p>
+      <w:pPr>
+        <w:pStyle w:val="Code"/>
+      </w:pPr>
+      <w:r>
+        <w:t xml:space="preserve">        steps </w:t>
+      </w:r>
+      <w:r>
+        <w:rPr>
+          <w:color w:val="7030A0"/>
+        </w:rPr>
+        <w:t>+=</w:t>
+      </w:r>
+      <w:r>
+        <w:t xml:space="preserve"> </w:t>
+      </w:r>
+      <w:r>
+        <w:rPr>
+          <w:color w:val="538135" w:themeColor="accent6" w:themeShade="BF"/>
+        </w:rPr>
+        <w:t>1</w:t>
+      </w:r>
+    </w:p>
+    <w:p>
+      <w:pPr>
+        <w:pStyle w:val="Code"/>
+      </w:pPr>
+    </w:p>
+    <w:p>
+      <w:pPr>
+        <w:pStyle w:val="Code"/>
+      </w:pPr>
+      <w:r>
+        <w:t xml:space="preserve">    </w:t>
+      </w:r>
+      <w:r>
+        <w:rPr>
+          <w:color w:val="538135" w:themeColor="accent6" w:themeShade="BF"/>
+        </w:rPr>
+        <w:t>print</w:t>
+      </w:r>
+      <w:r>
+        <w:t>(</w:t>
+      </w:r>
+      <w:r>
+        <w:rPr>
+          <w:color w:val="538135" w:themeColor="accent6" w:themeShade="BF"/>
+        </w:rPr>
+        <w:t>'</w:t>
+      </w:r>
+      <w:proofErr w:type="gramStart"/>
+      <w:r>
+        <w:rPr>
+          <w:color w:val="538135" w:themeColor="accent6" w:themeShade="BF"/>
+        </w:rPr>
+        <w:t>Episode:{</w:t>
+      </w:r>
+      <w:proofErr w:type="gramEnd"/>
+      <w:r>
+        <w:rPr>
+          <w:color w:val="538135" w:themeColor="accent6" w:themeShade="BF"/>
+        </w:rPr>
+        <w:t>} Score:{}'</w:t>
+      </w:r>
+      <w:r>
+        <w:t>.format(</w:t>
+      </w:r>
+      <w:proofErr w:type="spellStart"/>
+      <w:r>
+        <w:t>episode,score</w:t>
+      </w:r>
+      <w:proofErr w:type="spellEnd"/>
+      <w:r>
+        <w:t>))</w:t>
+      </w:r>
+    </w:p>
+    <w:p>
+      <w:pPr>
+        <w:pStyle w:val="Code"/>
+      </w:pPr>
+      <w:r>
+        <w:t xml:space="preserve">    </w:t>
+      </w:r>
+      <w:r>
+        <w:rPr>
+          <w:color w:val="538135" w:themeColor="accent6" w:themeShade="BF"/>
+        </w:rPr>
+        <w:t>print</w:t>
+      </w:r>
+      <w:r>
+        <w:t>(</w:t>
+      </w:r>
+      <w:proofErr w:type="spellStart"/>
+      <w:proofErr w:type="gramStart"/>
+      <w:r>
+        <w:t>env.logs</w:t>
+      </w:r>
+      <w:proofErr w:type="spellEnd"/>
+      <w:proofErr w:type="gramEnd"/>
+      <w:r>
+        <w:t>)</w:t>
+      </w:r>
+    </w:p>
+    <w:p>
+      <w:pPr>
+        <w:pStyle w:val="Code"/>
+      </w:pPr>
+      <w:r>
+        <w:t xml:space="preserve">    real_data.log(env)</w:t>
+      </w:r>
+    </w:p>
+    <w:p>
+      <w:pPr>
+        <w:pStyle w:val="Code"/>
+      </w:pPr>
+      <w:r>
+        <w:t xml:space="preserve">    </w:t>
+      </w:r>
+      <w:proofErr w:type="spellStart"/>
+      <w:proofErr w:type="gramStart"/>
+      <w:r>
+        <w:t>env.logs</w:t>
+      </w:r>
+      <w:proofErr w:type="spellEnd"/>
+      <w:proofErr w:type="gramEnd"/>
+      <w:r>
+        <w:t xml:space="preserve"> </w:t>
+      </w:r>
+      <w:r>
+        <w:rPr>
+          <w:color w:val="7030A0"/>
+        </w:rPr>
+        <w:t>=</w:t>
+      </w:r>
+      <w:r>
+        <w:t xml:space="preserve"> { </w:t>
+      </w:r>
+      <w:r>
+        <w:rPr>
+          <w:color w:val="FF0000"/>
+        </w:rPr>
+        <w:t>'placed'</w:t>
+      </w:r>
+      <w:r>
+        <w:t>:</w:t>
+      </w:r>
+      <w:r>
+        <w:rPr>
+          <w:color w:val="538135" w:themeColor="accent6" w:themeShade="BF"/>
+        </w:rPr>
+        <w:t>0</w:t>
+      </w:r>
+      <w:r>
+        <w:t xml:space="preserve">, </w:t>
+      </w:r>
+      <w:r>
+        <w:rPr>
+          <w:color w:val="FF0000"/>
+        </w:rPr>
+        <w:t>'misplaced'</w:t>
+      </w:r>
+      <w:r>
+        <w:t>:</w:t>
+      </w:r>
+      <w:r>
+        <w:rPr>
+          <w:color w:val="538135" w:themeColor="accent6" w:themeShade="BF"/>
+        </w:rPr>
+        <w:t>0</w:t>
+      </w:r>
+      <w:r>
+        <w:t xml:space="preserve">, </w:t>
+      </w:r>
+      <w:r>
+        <w:rPr>
+          <w:color w:val="FF0000"/>
+        </w:rPr>
+        <w:t>'discarded'</w:t>
+      </w:r>
+      <w:r>
+        <w:t>:0 }</w:t>
+      </w:r>
     </w:p>
     <w:p>
       <w:pPr>
         <w:pStyle w:val="Heading3"/>
       </w:pPr>
+      <w:bookmarkStart w:id="23" w:name="_Toc101971563"/>
       <w:r>
         <w:t>Compare baseline to model</w:t>
       </w:r>
-    </w:p>
+      <w:bookmarkEnd w:id="23"/>
+    </w:p>
+    <w:p>
+      <w:r>
+        <w:t>Code snippet:</w:t>
+      </w:r>
+    </w:p>
+    <w:p>
+      <w:pPr>
+        <w:pStyle w:val="Code"/>
+      </w:pPr>
+      <w:proofErr w:type="spellStart"/>
+      <w:r>
+        <w:t>control_data.print_</w:t>
+      </w:r>
+      <w:proofErr w:type="gramStart"/>
+      <w:r>
+        <w:t>data</w:t>
+      </w:r>
+      <w:proofErr w:type="spellEnd"/>
+      <w:r>
+        <w:t>(</w:t>
+      </w:r>
+      <w:proofErr w:type="gramEnd"/>
+      <w:r>
+        <w:t>)</w:t>
+      </w:r>
+    </w:p>
+    <w:p>
+      <w:pPr>
+        <w:shd w:val="clear" w:color="auto" w:fill="FFFFFF"/>
+        <w:tabs>
+          <w:tab w:val="left" w:pos="916"/>
+          <w:tab w:val="left" w:pos="1832"/>
+          <w:tab w:val="left" w:pos="2748"/>
+          <w:tab w:val="left" w:pos="3664"/>
+          <w:tab w:val="left" w:pos="4580"/>
+          <w:tab w:val="left" w:pos="5496"/>
+          <w:tab w:val="left" w:pos="6412"/>
+          <w:tab w:val="left" w:pos="7328"/>
+          <w:tab w:val="left" w:pos="8244"/>
+          <w:tab w:val="left" w:pos="9160"/>
+          <w:tab w:val="left" w:pos="10076"/>
+          <w:tab w:val="left" w:pos="10992"/>
+          <w:tab w:val="left" w:pos="11908"/>
+          <w:tab w:val="left" w:pos="12824"/>
+          <w:tab w:val="left" w:pos="13740"/>
+          <w:tab w:val="left" w:pos="14656"/>
+        </w:tabs>
+        <w:wordWrap w:val="0"/>
+        <w:spacing w:after="0" w:line="240" w:lineRule="auto"/>
+        <w:ind w:left="720"/>
+        <w:jc w:val="left"/>
+        <w:textAlignment w:val="baseline"/>
+        <w:rPr>
+          <w:rFonts w:ascii="Courier New" w:eastAsia="Times New Roman" w:hAnsi="Courier New" w:cs="Courier New"/>
+          <w:color w:val="000000"/>
+          <w:sz w:val="21"/>
+          <w:szCs w:val="21"/>
+          <w:lang w:eastAsia="en-IE"/>
+        </w:rPr>
+      </w:pPr>
+      <w:r>
+        <w:rPr>
+          <w:rFonts w:ascii="Courier New" w:eastAsia="Times New Roman" w:hAnsi="Courier New" w:cs="Courier New"/>
+          <w:color w:val="000000"/>
+          <w:sz w:val="21"/>
+          <w:szCs w:val="21"/>
+          <w:lang w:eastAsia="en-IE"/>
+        </w:rPr>
+        <w:t>Average number of steps taken: 462.3</w:t>
+      </w:r>
+    </w:p>
+    <w:p>
+      <w:pPr>
+        <w:shd w:val="clear" w:color="auto" w:fill="FFFFFF"/>
+        <w:tabs>
+          <w:tab w:val="left" w:pos="916"/>
+          <w:tab w:val="left" w:pos="1832"/>
+          <w:tab w:val="left" w:pos="2748"/>
+          <w:tab w:val="left" w:pos="3664"/>
+          <w:tab w:val="left" w:pos="4580"/>
+          <w:tab w:val="left" w:pos="5496"/>
+          <w:tab w:val="left" w:pos="6412"/>
+          <w:tab w:val="left" w:pos="7328"/>
+          <w:tab w:val="left" w:pos="8244"/>
+          <w:tab w:val="left" w:pos="9160"/>
+          <w:tab w:val="left" w:pos="10076"/>
+          <w:tab w:val="left" w:pos="10992"/>
+          <w:tab w:val="left" w:pos="11908"/>
+          <w:tab w:val="left" w:pos="12824"/>
+          <w:tab w:val="left" w:pos="13740"/>
+          <w:tab w:val="left" w:pos="14656"/>
+        </w:tabs>
+        <w:wordWrap w:val="0"/>
+        <w:spacing w:after="0" w:line="240" w:lineRule="auto"/>
+        <w:ind w:left="720"/>
+        <w:jc w:val="left"/>
+        <w:textAlignment w:val="baseline"/>
+        <w:rPr>
+          <w:rFonts w:ascii="Courier New" w:eastAsia="Times New Roman" w:hAnsi="Courier New" w:cs="Courier New"/>
+          <w:color w:val="000000"/>
+          <w:sz w:val="21"/>
+          <w:szCs w:val="21"/>
+          <w:lang w:eastAsia="en-IE"/>
+        </w:rPr>
+      </w:pPr>
+      <w:r>
+        <w:rPr>
+          <w:rFonts w:ascii="Courier New" w:eastAsia="Times New Roman" w:hAnsi="Courier New" w:cs="Courier New"/>
+          <w:color w:val="000000"/>
+          <w:sz w:val="21"/>
+          <w:szCs w:val="21"/>
+          <w:lang w:eastAsia="en-IE"/>
+        </w:rPr>
+        <w:t>Average bin utilization: 98.5%</w:t>
+      </w:r>
+    </w:p>
+    <w:p>
+      <w:pPr>
+        <w:shd w:val="clear" w:color="auto" w:fill="FFFFFF"/>
+        <w:tabs>
+          <w:tab w:val="left" w:pos="916"/>
+          <w:tab w:val="left" w:pos="1832"/>
+          <w:tab w:val="left" w:pos="2748"/>
+          <w:tab w:val="left" w:pos="3664"/>
+          <w:tab w:val="left" w:pos="4580"/>
+          <w:tab w:val="left" w:pos="5496"/>
+          <w:tab w:val="left" w:pos="6412"/>
+          <w:tab w:val="left" w:pos="7328"/>
+          <w:tab w:val="left" w:pos="8244"/>
+          <w:tab w:val="left" w:pos="9160"/>
+          <w:tab w:val="left" w:pos="10076"/>
+          <w:tab w:val="left" w:pos="10992"/>
+          <w:tab w:val="left" w:pos="11908"/>
+          <w:tab w:val="left" w:pos="12824"/>
+          <w:tab w:val="left" w:pos="13740"/>
+          <w:tab w:val="left" w:pos="14656"/>
+        </w:tabs>
+        <w:wordWrap w:val="0"/>
+        <w:spacing w:after="0" w:line="240" w:lineRule="auto"/>
+        <w:ind w:left="720"/>
+        <w:jc w:val="left"/>
+        <w:textAlignment w:val="baseline"/>
+        <w:rPr>
+          <w:rFonts w:ascii="Courier New" w:eastAsia="Times New Roman" w:hAnsi="Courier New" w:cs="Courier New"/>
+          <w:color w:val="000000"/>
+          <w:sz w:val="21"/>
+          <w:szCs w:val="21"/>
+          <w:lang w:eastAsia="en-IE"/>
+        </w:rPr>
+      </w:pPr>
+      <w:r>
+        <w:rPr>
+          <w:rFonts w:ascii="Courier New" w:eastAsia="Times New Roman" w:hAnsi="Courier New" w:cs="Courier New"/>
+          <w:color w:val="000000"/>
+          <w:sz w:val="21"/>
+          <w:szCs w:val="21"/>
+          <w:lang w:eastAsia="en-IE"/>
+        </w:rPr>
+        <w:t>Accuracy: 10.24%</w:t>
+      </w:r>
+    </w:p>
+    <w:p/>
+    <w:p>
+      <w:pPr>
+        <w:pStyle w:val="Code"/>
+      </w:pPr>
+      <w:proofErr w:type="spellStart"/>
+      <w:r>
+        <w:t>real_data.print_</w:t>
+      </w:r>
+      <w:proofErr w:type="gramStart"/>
+      <w:r>
+        <w:t>data</w:t>
+      </w:r>
+      <w:proofErr w:type="spellEnd"/>
+      <w:r>
+        <w:t>(</w:t>
+      </w:r>
+      <w:proofErr w:type="gramEnd"/>
+      <w:r>
+        <w:t>)</w:t>
+      </w:r>
+    </w:p>
+    <w:p>
+      <w:pPr>
+        <w:pStyle w:val="HTMLPreformatted"/>
+        <w:shd w:val="clear" w:color="auto" w:fill="FFFFFF"/>
+        <w:wordWrap w:val="0"/>
+        <w:ind w:left="720"/>
+        <w:textAlignment w:val="baseline"/>
+        <w:rPr>
+          <w:color w:val="000000"/>
+          <w:sz w:val="21"/>
+          <w:szCs w:val="21"/>
+        </w:rPr>
+      </w:pPr>
+      <w:r>
+        <w:rPr>
+          <w:color w:val="000000"/>
+          <w:sz w:val="21"/>
+          <w:szCs w:val="21"/>
+        </w:rPr>
+        <w:t>Average number of steps taken: 90.3</w:t>
+      </w:r>
+    </w:p>
+    <w:p>
+      <w:pPr>
+        <w:pStyle w:val="HTMLPreformatted"/>
+        <w:shd w:val="clear" w:color="auto" w:fill="FFFFFF"/>
+        <w:wordWrap w:val="0"/>
+        <w:ind w:left="720"/>
+        <w:textAlignment w:val="baseline"/>
+        <w:rPr>
+          <w:color w:val="000000"/>
+          <w:sz w:val="21"/>
+          <w:szCs w:val="21"/>
+        </w:rPr>
+      </w:pPr>
+      <w:r>
+        <w:rPr>
+          <w:color w:val="000000"/>
+          <w:sz w:val="21"/>
+          <w:szCs w:val="21"/>
+        </w:rPr>
+        <w:t>Average bin utilization: 97.8%</w:t>
+      </w:r>
+    </w:p>
+    <w:p>
+      <w:pPr>
+        <w:pStyle w:val="HTMLPreformatted"/>
+        <w:shd w:val="clear" w:color="auto" w:fill="FFFFFF"/>
+        <w:wordWrap w:val="0"/>
+        <w:ind w:left="720"/>
+        <w:textAlignment w:val="baseline"/>
+        <w:rPr>
+          <w:color w:val="000000"/>
+          <w:sz w:val="21"/>
+          <w:szCs w:val="21"/>
+        </w:rPr>
+      </w:pPr>
+      <w:r>
+        <w:rPr>
+          <w:color w:val="000000"/>
+          <w:sz w:val="21"/>
+          <w:szCs w:val="21"/>
+        </w:rPr>
+        <w:t>Accuracy: 85.85%</w:t>
+      </w:r>
+    </w:p>
+    <w:p/>
     <w:sectPr>
       <w:footerReference w:type="default" r:id="rId14"/>
       <w:headerReference w:type="first" r:id="rId15"/>
@@ -4631,7 +6296,7 @@
 </file>
 
 <file path=word/endnotes.xml><?xml version="1.0" encoding="utf-8"?>
-<w:endnotes xmlns:wpc="http://schemas.microsoft.com/office/word/2010/wordprocessingCanvas" xmlns:cx="http://schemas.microsoft.com/office/drawing/2014/chartex" xmlns:cx1="http://schemas.microsoft.com/office/drawing/2015/9/8/chartex" xmlns:cx2="http://schemas.microsoft.com/office/drawing/2015/10/21/chartex" xmlns:cx3="http://schemas.microsoft.com/office/drawing/2016/5/9/chartex" xmlns:cx4="http://schemas.microsoft.com/office/drawing/2016/5/10/chartex" xmlns:cx5="http://schemas.microsoft.com/office/drawing/2016/5/11/chartex" xmlns:cx6="http://schemas.microsoft.com/office/drawing/2016/5/12/chartex" xmlns:cx7="http://schemas.microsoft.com/office/drawing/2016/5/13/chartex" xmlns:cx8="http://schemas.microsoft.com/office/drawing/2016/5/14/chartex" xmlns:mc="http://schemas.openxmlformats.org/markup-compatibility/2006" xmlns:aink="http://schemas.microsoft.com/office/drawing/2016/ink" xmlns:am3d="http://schemas.microsoft.com/office/drawing/2017/model3d" xmlns:o="urn:schemas-microsoft-com:office:office" xmlns:r="http://schemas.openxmlformats.org/officeDocument/2006/relationships" xmlns:m="http://schemas.openxmlformats.org/officeDocument/2006/math" xmlns:v="urn:schemas-microsoft-com:vml" xmlns:wp14="http://schemas.microsoft.com/office/word/2010/wordprocessingDrawing" xmlns:wp="http://schemas.openxmlformats.org/drawingml/2006/wordprocessingDrawing" xmlns:w10="urn:schemas-microsoft-com:office:word" xmlns:w="http://schemas.openxmlformats.org/wordprocessingml/2006/main" xmlns:w14="http://schemas.microsoft.com/office/word/2010/wordml" xmlns:w15="http://schemas.microsoft.com/office/word/2012/wordml" xmlns:w16cex="http://schemas.microsoft.com/office/word/2018/wordml/cex" xmlns:w16cid="http://schemas.microsoft.com/office/word/2016/wordml/cid" xmlns:w16="http://schemas.microsoft.com/office/word/2018/wordml" xmlns:w16sdtdh="http://schemas.microsoft.com/office/word/2020/wordml/sdtdatahash" xmlns:w16se="http://schemas.microsoft.com/office/word/2015/wordml/symex" xmlns:wpg="http://schemas.microsoft.com/office/word/2010/wordprocessingGroup" xmlns:wpi="http://schemas.microsoft.com/office/word/2010/wordprocessingInk" xmlns:wne="http://schemas.microsoft.com/office/word/2006/wordml" xmlns:wps="http://schemas.microsoft.com/office/word/2010/wordprocessingShape" mc:Ignorable="w14 w15 w16se w16cid w16 w16cex w16sdtdh wp14">
+<w:endnotes xmlns:wpc="http://schemas.microsoft.com/office/word/2010/wordprocessingCanvas" xmlns:cx="http://schemas.microsoft.com/office/drawing/2014/chartex" xmlns:cx1="http://schemas.microsoft.com/office/drawing/2015/9/8/chartex" xmlns:cx2="http://schemas.microsoft.com/office/drawing/2015/10/21/chartex" xmlns:cx3="http://schemas.microsoft.com/office/drawing/2016/5/9/chartex" xmlns:cx4="http://schemas.microsoft.com/office/drawing/2016/5/10/chartex" xmlns:cx5="http://schemas.microsoft.com/office/drawing/2016/5/11/chartex" xmlns:cx6="http://schemas.microsoft.com/office/drawing/2016/5/12/chartex" xmlns:cx7="http://schemas.microsoft.com/office/drawing/2016/5/13/chartex" xmlns:cx8="http://schemas.microsoft.com/office/drawing/2016/5/14/chartex" xmlns:mc="http://schemas.openxmlformats.org/markup-compatibility/2006" xmlns:aink="http://schemas.microsoft.com/office/drawing/2016/ink" xmlns:am3d="http://schemas.microsoft.com/office/drawing/2017/model3d" xmlns:o="urn:schemas-microsoft-com:office:office" xmlns:r="http://schemas.openxmlformats.org/officeDocument/2006/relationships" xmlns:m="http://schemas.openxmlformats.org/officeDocument/2006/math" xmlns:v="urn:schemas-microsoft-com:vml" xmlns:wp14="http://schemas.microsoft.com/office/word/2010/wordprocessingDrawing" xmlns:wp="http://schemas.openxmlformats.org/drawingml/2006/wordprocessingDrawing" xmlns:w10="urn:schemas-microsoft-com:office:word" xmlns:w="http://schemas.openxmlformats.org/wordprocessingml/2006/main" xmlns:w14="http://schemas.microsoft.com/office/word/2010/wordml" xmlns:w15="http://schemas.microsoft.com/office/word/2012/wordml" xmlns:w16cid="http://schemas.microsoft.com/office/word/2016/wordml/cid" xmlns:w16se="http://schemas.microsoft.com/office/word/2015/wordml/symex" xmlns:wpg="http://schemas.microsoft.com/office/word/2010/wordprocessingGroup" xmlns:wpi="http://schemas.microsoft.com/office/word/2010/wordprocessingInk" xmlns:wne="http://schemas.microsoft.com/office/word/2006/wordml" xmlns:wps="http://schemas.microsoft.com/office/word/2010/wordprocessingShape" mc:Ignorable="w14 w15 w16se w16cid wp14">
   <w:endnote w:type="separator" w:id="-1">
     <w:p>
       <w:r>
@@ -4652,7 +6317,7 @@
 </file>
 
 <file path=word/footer1.xml><?xml version="1.0" encoding="utf-8"?>
-<w:ftr xmlns:wpc="http://schemas.microsoft.com/office/word/2010/wordprocessingCanvas" xmlns:cx="http://schemas.microsoft.com/office/drawing/2014/chartex" xmlns:cx1="http://schemas.microsoft.com/office/drawing/2015/9/8/chartex" xmlns:cx2="http://schemas.microsoft.com/office/drawing/2015/10/21/chartex" xmlns:cx3="http://schemas.microsoft.com/office/drawing/2016/5/9/chartex" xmlns:cx4="http://schemas.microsoft.com/office/drawing/2016/5/10/chartex" xmlns:cx5="http://schemas.microsoft.com/office/drawing/2016/5/11/chartex" xmlns:cx6="http://schemas.microsoft.com/office/drawing/2016/5/12/chartex" xmlns:cx7="http://schemas.microsoft.com/office/drawing/2016/5/13/chartex" xmlns:cx8="http://schemas.microsoft.com/office/drawing/2016/5/14/chartex" xmlns:mc="http://schemas.openxmlformats.org/markup-compatibility/2006" xmlns:aink="http://schemas.microsoft.com/office/drawing/2016/ink" xmlns:am3d="http://schemas.microsoft.com/office/drawing/2017/model3d" xmlns:o="urn:schemas-microsoft-com:office:office" xmlns:r="http://schemas.openxmlformats.org/officeDocument/2006/relationships" xmlns:m="http://schemas.openxmlformats.org/officeDocument/2006/math" xmlns:v="urn:schemas-microsoft-com:vml" xmlns:wp14="http://schemas.microsoft.com/office/word/2010/wordprocessingDrawing" xmlns:wp="http://schemas.openxmlformats.org/drawingml/2006/wordprocessingDrawing" xmlns:w10="urn:schemas-microsoft-com:office:word" xmlns:w="http://schemas.openxmlformats.org/wordprocessingml/2006/main" xmlns:w14="http://schemas.microsoft.com/office/word/2010/wordml" xmlns:w15="http://schemas.microsoft.com/office/word/2012/wordml" xmlns:w16cex="http://schemas.microsoft.com/office/word/2018/wordml/cex" xmlns:w16cid="http://schemas.microsoft.com/office/word/2016/wordml/cid" xmlns:w16="http://schemas.microsoft.com/office/word/2018/wordml" xmlns:w16sdtdh="http://schemas.microsoft.com/office/word/2020/wordml/sdtdatahash" xmlns:w16se="http://schemas.microsoft.com/office/word/2015/wordml/symex" xmlns:wpg="http://schemas.microsoft.com/office/word/2010/wordprocessingGroup" xmlns:wpi="http://schemas.microsoft.com/office/word/2010/wordprocessingInk" xmlns:wne="http://schemas.microsoft.com/office/word/2006/wordml" xmlns:wps="http://schemas.microsoft.com/office/word/2010/wordprocessingShape" mc:Ignorable="w14 w15 w16se w16cid w16 w16cex w16sdtdh wp14">
+<w:ftr xmlns:wpc="http://schemas.microsoft.com/office/word/2010/wordprocessingCanvas" xmlns:cx="http://schemas.microsoft.com/office/drawing/2014/chartex" xmlns:cx1="http://schemas.microsoft.com/office/drawing/2015/9/8/chartex" xmlns:cx2="http://schemas.microsoft.com/office/drawing/2015/10/21/chartex" xmlns:cx3="http://schemas.microsoft.com/office/drawing/2016/5/9/chartex" xmlns:cx4="http://schemas.microsoft.com/office/drawing/2016/5/10/chartex" xmlns:cx5="http://schemas.microsoft.com/office/drawing/2016/5/11/chartex" xmlns:cx6="http://schemas.microsoft.com/office/drawing/2016/5/12/chartex" xmlns:cx7="http://schemas.microsoft.com/office/drawing/2016/5/13/chartex" xmlns:cx8="http://schemas.microsoft.com/office/drawing/2016/5/14/chartex" xmlns:mc="http://schemas.openxmlformats.org/markup-compatibility/2006" xmlns:aink="http://schemas.microsoft.com/office/drawing/2016/ink" xmlns:am3d="http://schemas.microsoft.com/office/drawing/2017/model3d" xmlns:o="urn:schemas-microsoft-com:office:office" xmlns:r="http://schemas.openxmlformats.org/officeDocument/2006/relationships" xmlns:m="http://schemas.openxmlformats.org/officeDocument/2006/math" xmlns:v="urn:schemas-microsoft-com:vml" xmlns:wp14="http://schemas.microsoft.com/office/word/2010/wordprocessingDrawing" xmlns:wp="http://schemas.openxmlformats.org/drawingml/2006/wordprocessingDrawing" xmlns:w10="urn:schemas-microsoft-com:office:word" xmlns:w="http://schemas.openxmlformats.org/wordprocessingml/2006/main" xmlns:w14="http://schemas.microsoft.com/office/word/2010/wordml" xmlns:w15="http://schemas.microsoft.com/office/word/2012/wordml" xmlns:w16cid="http://schemas.microsoft.com/office/word/2016/wordml/cid" xmlns:w16se="http://schemas.microsoft.com/office/word/2015/wordml/symex" xmlns:wpg="http://schemas.microsoft.com/office/word/2010/wordprocessingGroup" xmlns:wpi="http://schemas.microsoft.com/office/word/2010/wordprocessingInk" xmlns:wne="http://schemas.microsoft.com/office/word/2006/wordml" xmlns:wps="http://schemas.microsoft.com/office/word/2010/wordprocessingShape" mc:Ignorable="w14 w15 w16se w16cid wp14">
   <w:p>
     <w:pPr>
       <w:pStyle w:val="Footer"/>
@@ -4740,7 +6405,7 @@
 </file>
 
 <file path=word/footer2.xml><?xml version="1.0" encoding="utf-8"?>
-<w:ftr xmlns:wpc="http://schemas.microsoft.com/office/word/2010/wordprocessingCanvas" xmlns:cx="http://schemas.microsoft.com/office/drawing/2014/chartex" xmlns:cx1="http://schemas.microsoft.com/office/drawing/2015/9/8/chartex" xmlns:cx2="http://schemas.microsoft.com/office/drawing/2015/10/21/chartex" xmlns:cx3="http://schemas.microsoft.com/office/drawing/2016/5/9/chartex" xmlns:cx4="http://schemas.microsoft.com/office/drawing/2016/5/10/chartex" xmlns:cx5="http://schemas.microsoft.com/office/drawing/2016/5/11/chartex" xmlns:cx6="http://schemas.microsoft.com/office/drawing/2016/5/12/chartex" xmlns:cx7="http://schemas.microsoft.com/office/drawing/2016/5/13/chartex" xmlns:cx8="http://schemas.microsoft.com/office/drawing/2016/5/14/chartex" xmlns:mc="http://schemas.openxmlformats.org/markup-compatibility/2006" xmlns:aink="http://schemas.microsoft.com/office/drawing/2016/ink" xmlns:am3d="http://schemas.microsoft.com/office/drawing/2017/model3d" xmlns:o="urn:schemas-microsoft-com:office:office" xmlns:r="http://schemas.openxmlformats.org/officeDocument/2006/relationships" xmlns:m="http://schemas.openxmlformats.org/officeDocument/2006/math" xmlns:v="urn:schemas-microsoft-com:vml" xmlns:wp14="http://schemas.microsoft.com/office/word/2010/wordprocessingDrawing" xmlns:wp="http://schemas.openxmlformats.org/drawingml/2006/wordprocessingDrawing" xmlns:w10="urn:schemas-microsoft-com:office:word" xmlns:w="http://schemas.openxmlformats.org/wordprocessingml/2006/main" xmlns:w14="http://schemas.microsoft.com/office/word/2010/wordml" xmlns:w15="http://schemas.microsoft.com/office/word/2012/wordml" xmlns:w16cex="http://schemas.microsoft.com/office/word/2018/wordml/cex" xmlns:w16cid="http://schemas.microsoft.com/office/word/2016/wordml/cid" xmlns:w16="http://schemas.microsoft.com/office/word/2018/wordml" xmlns:w16sdtdh="http://schemas.microsoft.com/office/word/2020/wordml/sdtdatahash" xmlns:w16se="http://schemas.microsoft.com/office/word/2015/wordml/symex" xmlns:wpg="http://schemas.microsoft.com/office/word/2010/wordprocessingGroup" xmlns:wpi="http://schemas.microsoft.com/office/word/2010/wordprocessingInk" xmlns:wne="http://schemas.microsoft.com/office/word/2006/wordml" xmlns:wps="http://schemas.microsoft.com/office/word/2010/wordprocessingShape" mc:Ignorable="w14 w15 w16se w16cid w16 w16cex w16sdtdh wp14">
+<w:ftr xmlns:wpc="http://schemas.microsoft.com/office/word/2010/wordprocessingCanvas" xmlns:cx="http://schemas.microsoft.com/office/drawing/2014/chartex" xmlns:cx1="http://schemas.microsoft.com/office/drawing/2015/9/8/chartex" xmlns:cx2="http://schemas.microsoft.com/office/drawing/2015/10/21/chartex" xmlns:cx3="http://schemas.microsoft.com/office/drawing/2016/5/9/chartex" xmlns:cx4="http://schemas.microsoft.com/office/drawing/2016/5/10/chartex" xmlns:cx5="http://schemas.microsoft.com/office/drawing/2016/5/11/chartex" xmlns:cx6="http://schemas.microsoft.com/office/drawing/2016/5/12/chartex" xmlns:cx7="http://schemas.microsoft.com/office/drawing/2016/5/13/chartex" xmlns:cx8="http://schemas.microsoft.com/office/drawing/2016/5/14/chartex" xmlns:mc="http://schemas.openxmlformats.org/markup-compatibility/2006" xmlns:aink="http://schemas.microsoft.com/office/drawing/2016/ink" xmlns:am3d="http://schemas.microsoft.com/office/drawing/2017/model3d" xmlns:o="urn:schemas-microsoft-com:office:office" xmlns:r="http://schemas.openxmlformats.org/officeDocument/2006/relationships" xmlns:m="http://schemas.openxmlformats.org/officeDocument/2006/math" xmlns:v="urn:schemas-microsoft-com:vml" xmlns:wp14="http://schemas.microsoft.com/office/word/2010/wordprocessingDrawing" xmlns:wp="http://schemas.openxmlformats.org/drawingml/2006/wordprocessingDrawing" xmlns:w10="urn:schemas-microsoft-com:office:word" xmlns:w="http://schemas.openxmlformats.org/wordprocessingml/2006/main" xmlns:w14="http://schemas.microsoft.com/office/word/2010/wordml" xmlns:w15="http://schemas.microsoft.com/office/word/2012/wordml" xmlns:w16cid="http://schemas.microsoft.com/office/word/2016/wordml/cid" xmlns:w16se="http://schemas.microsoft.com/office/word/2015/wordml/symex" xmlns:wpg="http://schemas.microsoft.com/office/word/2010/wordprocessingGroup" xmlns:wpi="http://schemas.microsoft.com/office/word/2010/wordprocessingInk" xmlns:wne="http://schemas.microsoft.com/office/word/2006/wordml" xmlns:wps="http://schemas.microsoft.com/office/word/2010/wordprocessingShape" mc:Ignorable="w14 w15 w16se w16cid wp14">
   <w:sdt>
     <w:sdtPr>
       <w:id w:val="2004543751"/>
@@ -4803,7 +6468,7 @@
 </file>
 
 <file path=word/footnotes.xml><?xml version="1.0" encoding="utf-8"?>
-<w:footnotes xmlns:wpc="http://schemas.microsoft.com/office/word/2010/wordprocessingCanvas" xmlns:cx="http://schemas.microsoft.com/office/drawing/2014/chartex" xmlns:cx1="http://schemas.microsoft.com/office/drawing/2015/9/8/chartex" xmlns:cx2="http://schemas.microsoft.com/office/drawing/2015/10/21/chartex" xmlns:cx3="http://schemas.microsoft.com/office/drawing/2016/5/9/chartex" xmlns:cx4="http://schemas.microsoft.com/office/drawing/2016/5/10/chartex" xmlns:cx5="http://schemas.microsoft.com/office/drawing/2016/5/11/chartex" xmlns:cx6="http://schemas.microsoft.com/office/drawing/2016/5/12/chartex" xmlns:cx7="http://schemas.microsoft.com/office/drawing/2016/5/13/chartex" xmlns:cx8="http://schemas.microsoft.com/office/drawing/2016/5/14/chartex" xmlns:mc="http://schemas.openxmlformats.org/markup-compatibility/2006" xmlns:aink="http://schemas.microsoft.com/office/drawing/2016/ink" xmlns:am3d="http://schemas.microsoft.com/office/drawing/2017/model3d" xmlns:o="urn:schemas-microsoft-com:office:office" xmlns:r="http://schemas.openxmlformats.org/officeDocument/2006/relationships" xmlns:m="http://schemas.openxmlformats.org/officeDocument/2006/math" xmlns:v="urn:schemas-microsoft-com:vml" xmlns:wp14="http://schemas.microsoft.com/office/word/2010/wordprocessingDrawing" xmlns:wp="http://schemas.openxmlformats.org/drawingml/2006/wordprocessingDrawing" xmlns:w10="urn:schemas-microsoft-com:office:word" xmlns:w="http://schemas.openxmlformats.org/wordprocessingml/2006/main" xmlns:w14="http://schemas.microsoft.com/office/word/2010/wordml" xmlns:w15="http://schemas.microsoft.com/office/word/2012/wordml" xmlns:w16cex="http://schemas.microsoft.com/office/word/2018/wordml/cex" xmlns:w16cid="http://schemas.microsoft.com/office/word/2016/wordml/cid" xmlns:w16="http://schemas.microsoft.com/office/word/2018/wordml" xmlns:w16sdtdh="http://schemas.microsoft.com/office/word/2020/wordml/sdtdatahash" xmlns:w16se="http://schemas.microsoft.com/office/word/2015/wordml/symex" xmlns:wpg="http://schemas.microsoft.com/office/word/2010/wordprocessingGroup" xmlns:wpi="http://schemas.microsoft.com/office/word/2010/wordprocessingInk" xmlns:wne="http://schemas.microsoft.com/office/word/2006/wordml" xmlns:wps="http://schemas.microsoft.com/office/word/2010/wordprocessingShape" mc:Ignorable="w14 w15 w16se w16cid w16 w16cex w16sdtdh wp14">
+<w:footnotes xmlns:wpc="http://schemas.microsoft.com/office/word/2010/wordprocessingCanvas" xmlns:cx="http://schemas.microsoft.com/office/drawing/2014/chartex" xmlns:cx1="http://schemas.microsoft.com/office/drawing/2015/9/8/chartex" xmlns:cx2="http://schemas.microsoft.com/office/drawing/2015/10/21/chartex" xmlns:cx3="http://schemas.microsoft.com/office/drawing/2016/5/9/chartex" xmlns:cx4="http://schemas.microsoft.com/office/drawing/2016/5/10/chartex" xmlns:cx5="http://schemas.microsoft.com/office/drawing/2016/5/11/chartex" xmlns:cx6="http://schemas.microsoft.com/office/drawing/2016/5/12/chartex" xmlns:cx7="http://schemas.microsoft.com/office/drawing/2016/5/13/chartex" xmlns:cx8="http://schemas.microsoft.com/office/drawing/2016/5/14/chartex" xmlns:mc="http://schemas.openxmlformats.org/markup-compatibility/2006" xmlns:aink="http://schemas.microsoft.com/office/drawing/2016/ink" xmlns:am3d="http://schemas.microsoft.com/office/drawing/2017/model3d" xmlns:o="urn:schemas-microsoft-com:office:office" xmlns:r="http://schemas.openxmlformats.org/officeDocument/2006/relationships" xmlns:m="http://schemas.openxmlformats.org/officeDocument/2006/math" xmlns:v="urn:schemas-microsoft-com:vml" xmlns:wp14="http://schemas.microsoft.com/office/word/2010/wordprocessingDrawing" xmlns:wp="http://schemas.openxmlformats.org/drawingml/2006/wordprocessingDrawing" xmlns:w10="urn:schemas-microsoft-com:office:word" xmlns:w="http://schemas.openxmlformats.org/wordprocessingml/2006/main" xmlns:w14="http://schemas.microsoft.com/office/word/2010/wordml" xmlns:w15="http://schemas.microsoft.com/office/word/2012/wordml" xmlns:w16cid="http://schemas.microsoft.com/office/word/2016/wordml/cid" xmlns:w16se="http://schemas.microsoft.com/office/word/2015/wordml/symex" xmlns:wpg="http://schemas.microsoft.com/office/word/2010/wordprocessingGroup" xmlns:wpi="http://schemas.microsoft.com/office/word/2010/wordprocessingInk" xmlns:wne="http://schemas.microsoft.com/office/word/2006/wordml" xmlns:wps="http://schemas.microsoft.com/office/word/2010/wordprocessingShape" mc:Ignorable="w14 w15 w16se w16cid wp14">
   <w:footnote w:type="separator" w:id="-1">
     <w:p>
       <w:r>
@@ -4846,7 +6511,7 @@
 </file>
 
 <file path=word/header1.xml><?xml version="1.0" encoding="utf-8"?>
-<w:hdr xmlns:wpc="http://schemas.microsoft.com/office/word/2010/wordprocessingCanvas" xmlns:cx="http://schemas.microsoft.com/office/drawing/2014/chartex" xmlns:cx1="http://schemas.microsoft.com/office/drawing/2015/9/8/chartex" xmlns:cx2="http://schemas.microsoft.com/office/drawing/2015/10/21/chartex" xmlns:cx3="http://schemas.microsoft.com/office/drawing/2016/5/9/chartex" xmlns:cx4="http://schemas.microsoft.com/office/drawing/2016/5/10/chartex" xmlns:cx5="http://schemas.microsoft.com/office/drawing/2016/5/11/chartex" xmlns:cx6="http://schemas.microsoft.com/office/drawing/2016/5/12/chartex" xmlns:cx7="http://schemas.microsoft.com/office/drawing/2016/5/13/chartex" xmlns:cx8="http://schemas.microsoft.com/office/drawing/2016/5/14/chartex" xmlns:mc="http://schemas.openxmlformats.org/markup-compatibility/2006" xmlns:aink="http://schemas.microsoft.com/office/drawing/2016/ink" xmlns:am3d="http://schemas.microsoft.com/office/drawing/2017/model3d" xmlns:o="urn:schemas-microsoft-com:office:office" xmlns:r="http://schemas.openxmlformats.org/officeDocument/2006/relationships" xmlns:m="http://schemas.openxmlformats.org/officeDocument/2006/math" xmlns:v="urn:schemas-microsoft-com:vml" xmlns:wp14="http://schemas.microsoft.com/office/word/2010/wordprocessingDrawing" xmlns:wp="http://schemas.openxmlformats.org/drawingml/2006/wordprocessingDrawing" xmlns:w10="urn:schemas-microsoft-com:office:word" xmlns:w="http://schemas.openxmlformats.org/wordprocessingml/2006/main" xmlns:w14="http://schemas.microsoft.com/office/word/2010/wordml" xmlns:w15="http://schemas.microsoft.com/office/word/2012/wordml" xmlns:w16cex="http://schemas.microsoft.com/office/word/2018/wordml/cex" xmlns:w16cid="http://schemas.microsoft.com/office/word/2016/wordml/cid" xmlns:w16="http://schemas.microsoft.com/office/word/2018/wordml" xmlns:w16sdtdh="http://schemas.microsoft.com/office/word/2020/wordml/sdtdatahash" xmlns:w16se="http://schemas.microsoft.com/office/word/2015/wordml/symex" xmlns:wpg="http://schemas.microsoft.com/office/word/2010/wordprocessingGroup" xmlns:wpi="http://schemas.microsoft.com/office/word/2010/wordprocessingInk" xmlns:wne="http://schemas.microsoft.com/office/word/2006/wordml" xmlns:wps="http://schemas.microsoft.com/office/word/2010/wordprocessingShape" mc:Ignorable="w14 w15 w16se w16cid w16 w16cex w16sdtdh wp14">
+<w:hdr xmlns:wpc="http://schemas.microsoft.com/office/word/2010/wordprocessingCanvas" xmlns:cx="http://schemas.microsoft.com/office/drawing/2014/chartex" xmlns:cx1="http://schemas.microsoft.com/office/drawing/2015/9/8/chartex" xmlns:cx2="http://schemas.microsoft.com/office/drawing/2015/10/21/chartex" xmlns:cx3="http://schemas.microsoft.com/office/drawing/2016/5/9/chartex" xmlns:cx4="http://schemas.microsoft.com/office/drawing/2016/5/10/chartex" xmlns:cx5="http://schemas.microsoft.com/office/drawing/2016/5/11/chartex" xmlns:cx6="http://schemas.microsoft.com/office/drawing/2016/5/12/chartex" xmlns:cx7="http://schemas.microsoft.com/office/drawing/2016/5/13/chartex" xmlns:cx8="http://schemas.microsoft.com/office/drawing/2016/5/14/chartex" xmlns:mc="http://schemas.openxmlformats.org/markup-compatibility/2006" xmlns:aink="http://schemas.microsoft.com/office/drawing/2016/ink" xmlns:am3d="http://schemas.microsoft.com/office/drawing/2017/model3d" xmlns:o="urn:schemas-microsoft-com:office:office" xmlns:r="http://schemas.openxmlformats.org/officeDocument/2006/relationships" xmlns:m="http://schemas.openxmlformats.org/officeDocument/2006/math" xmlns:v="urn:schemas-microsoft-com:vml" xmlns:wp14="http://schemas.microsoft.com/office/word/2010/wordprocessingDrawing" xmlns:wp="http://schemas.openxmlformats.org/drawingml/2006/wordprocessingDrawing" xmlns:w10="urn:schemas-microsoft-com:office:word" xmlns:w="http://schemas.openxmlformats.org/wordprocessingml/2006/main" xmlns:w14="http://schemas.microsoft.com/office/word/2010/wordml" xmlns:w15="http://schemas.microsoft.com/office/word/2012/wordml" xmlns:w16cid="http://schemas.microsoft.com/office/word/2016/wordml/cid" xmlns:w16se="http://schemas.microsoft.com/office/word/2015/wordml/symex" xmlns:wpg="http://schemas.microsoft.com/office/word/2010/wordprocessingGroup" xmlns:wpi="http://schemas.microsoft.com/office/word/2010/wordprocessingInk" xmlns:wne="http://schemas.microsoft.com/office/word/2006/wordml" xmlns:wps="http://schemas.microsoft.com/office/word/2010/wordprocessingShape" mc:Ignorable="w14 w15 w16se w16cid wp14">
   <w:p>
     <w:pPr>
       <w:pStyle w:val="Header"/>
@@ -4856,7 +6521,7 @@
 </file>
 
 <file path=word/numbering.xml><?xml version="1.0" encoding="utf-8"?>
-<w:numbering xmlns:wpc="http://schemas.microsoft.com/office/word/2010/wordprocessingCanvas" xmlns:cx="http://schemas.microsoft.com/office/drawing/2014/chartex" xmlns:cx1="http://schemas.microsoft.com/office/drawing/2015/9/8/chartex" xmlns:cx2="http://schemas.microsoft.com/office/drawing/2015/10/21/chartex" xmlns:cx3="http://schemas.microsoft.com/office/drawing/2016/5/9/chartex" xmlns:cx4="http://schemas.microsoft.com/office/drawing/2016/5/10/chartex" xmlns:cx5="http://schemas.microsoft.com/office/drawing/2016/5/11/chartex" xmlns:cx6="http://schemas.microsoft.com/office/drawing/2016/5/12/chartex" xmlns:cx7="http://schemas.microsoft.com/office/drawing/2016/5/13/chartex" xmlns:cx8="http://schemas.microsoft.com/office/drawing/2016/5/14/chartex" xmlns:mc="http://schemas.openxmlformats.org/markup-compatibility/2006" xmlns:aink="http://schemas.microsoft.com/office/drawing/2016/ink" xmlns:am3d="http://schemas.microsoft.com/office/drawing/2017/model3d" xmlns:o="urn:schemas-microsoft-com:office:office" xmlns:r="http://schemas.openxmlformats.org/officeDocument/2006/relationships" xmlns:m="http://schemas.openxmlformats.org/officeDocument/2006/math" xmlns:v="urn:schemas-microsoft-com:vml" xmlns:wp14="http://schemas.microsoft.com/office/word/2010/wordprocessingDrawing" xmlns:wp="http://schemas.openxmlformats.org/drawingml/2006/wordprocessingDrawing" xmlns:w10="urn:schemas-microsoft-com:office:word" xmlns:w="http://schemas.openxmlformats.org/wordprocessingml/2006/main" xmlns:w14="http://schemas.microsoft.com/office/word/2010/wordml" xmlns:w15="http://schemas.microsoft.com/office/word/2012/wordml" xmlns:w16cex="http://schemas.microsoft.com/office/word/2018/wordml/cex" xmlns:w16cid="http://schemas.microsoft.com/office/word/2016/wordml/cid" xmlns:w16="http://schemas.microsoft.com/office/word/2018/wordml" xmlns:w16sdtdh="http://schemas.microsoft.com/office/word/2020/wordml/sdtdatahash" xmlns:w16se="http://schemas.microsoft.com/office/word/2015/wordml/symex" xmlns:wpg="http://schemas.microsoft.com/office/word/2010/wordprocessingGroup" xmlns:wpi="http://schemas.microsoft.com/office/word/2010/wordprocessingInk" xmlns:wne="http://schemas.microsoft.com/office/word/2006/wordml" xmlns:wps="http://schemas.microsoft.com/office/word/2010/wordprocessingShape" mc:Ignorable="w14 w15 w16se w16cid w16 w16cex w16sdtdh wp14">
+<w:numbering xmlns:wpc="http://schemas.microsoft.com/office/word/2010/wordprocessingCanvas" xmlns:cx="http://schemas.microsoft.com/office/drawing/2014/chartex" xmlns:cx1="http://schemas.microsoft.com/office/drawing/2015/9/8/chartex" xmlns:cx2="http://schemas.microsoft.com/office/drawing/2015/10/21/chartex" xmlns:cx3="http://schemas.microsoft.com/office/drawing/2016/5/9/chartex" xmlns:cx4="http://schemas.microsoft.com/office/drawing/2016/5/10/chartex" xmlns:cx5="http://schemas.microsoft.com/office/drawing/2016/5/11/chartex" xmlns:cx6="http://schemas.microsoft.com/office/drawing/2016/5/12/chartex" xmlns:cx7="http://schemas.microsoft.com/office/drawing/2016/5/13/chartex" xmlns:cx8="http://schemas.microsoft.com/office/drawing/2016/5/14/chartex" xmlns:mc="http://schemas.openxmlformats.org/markup-compatibility/2006" xmlns:aink="http://schemas.microsoft.com/office/drawing/2016/ink" xmlns:am3d="http://schemas.microsoft.com/office/drawing/2017/model3d" xmlns:o="urn:schemas-microsoft-com:office:office" xmlns:r="http://schemas.openxmlformats.org/officeDocument/2006/relationships" xmlns:m="http://schemas.openxmlformats.org/officeDocument/2006/math" xmlns:v="urn:schemas-microsoft-com:vml" xmlns:wp14="http://schemas.microsoft.com/office/word/2010/wordprocessingDrawing" xmlns:wp="http://schemas.openxmlformats.org/drawingml/2006/wordprocessingDrawing" xmlns:w10="urn:schemas-microsoft-com:office:word" xmlns:w="http://schemas.openxmlformats.org/wordprocessingml/2006/main" xmlns:w14="http://schemas.microsoft.com/office/word/2010/wordml" xmlns:w15="http://schemas.microsoft.com/office/word/2012/wordml" xmlns:w16cid="http://schemas.microsoft.com/office/word/2016/wordml/cid" xmlns:w16se="http://schemas.microsoft.com/office/word/2015/wordml/symex" xmlns:wpg="http://schemas.microsoft.com/office/word/2010/wordprocessingGroup" xmlns:wpi="http://schemas.microsoft.com/office/word/2010/wordprocessingInk" xmlns:wne="http://schemas.microsoft.com/office/word/2006/wordml" xmlns:wps="http://schemas.microsoft.com/office/word/2010/wordprocessingShape" mc:Ignorable="w14 w15 w16se w16cid wp14">
   <w:abstractNum w:abstractNumId="0" w15:restartNumberingAfterBreak="0">
     <w:nsid w:val="068E2B0A"/>
     <w:multiLevelType w:val="hybridMultilevel"/>
@@ -7272,7 +8937,7 @@
 </file>
 
 <file path=word/styles.xml><?xml version="1.0" encoding="utf-8"?>
-<w:styles xmlns:mc="http://schemas.openxmlformats.org/markup-compatibility/2006" xmlns:r="http://schemas.openxmlformats.org/officeDocument/2006/relationships" xmlns:w="http://schemas.openxmlformats.org/wordprocessingml/2006/main" xmlns:w14="http://schemas.microsoft.com/office/word/2010/wordml" xmlns:w15="http://schemas.microsoft.com/office/word/2012/wordml" xmlns:w16cex="http://schemas.microsoft.com/office/word/2018/wordml/cex" xmlns:w16cid="http://schemas.microsoft.com/office/word/2016/wordml/cid" xmlns:w16="http://schemas.microsoft.com/office/word/2018/wordml" xmlns:w16sdtdh="http://schemas.microsoft.com/office/word/2020/wordml/sdtdatahash" xmlns:w16se="http://schemas.microsoft.com/office/word/2015/wordml/symex" mc:Ignorable="w14 w15 w16se w16cid w16 w16cex w16sdtdh">
+<w:styles xmlns:mc="http://schemas.openxmlformats.org/markup-compatibility/2006" xmlns:r="http://schemas.openxmlformats.org/officeDocument/2006/relationships" xmlns:w="http://schemas.openxmlformats.org/wordprocessingml/2006/main" xmlns:w14="http://schemas.microsoft.com/office/word/2010/wordml" xmlns:w15="http://schemas.microsoft.com/office/word/2012/wordml" xmlns:w16cid="http://schemas.microsoft.com/office/word/2016/wordml/cid" xmlns:w16se="http://schemas.microsoft.com/office/word/2015/wordml/symex" mc:Ignorable="w14 w15 w16se w16cid">
   <w:docDefaults>
     <w:rPrDefault>
       <w:rPr>
@@ -7282,7 +8947,7 @@
     </w:rPrDefault>
     <w:pPrDefault/>
   </w:docDefaults>
-  <w:latentStyles w:defLockedState="0" w:defUIPriority="99" w:defSemiHidden="0" w:defUnhideWhenUsed="0" w:defQFormat="0" w:count="376">
+  <w:latentStyles w:defLockedState="0" w:defUIPriority="99" w:defSemiHidden="0" w:defUnhideWhenUsed="0" w:defQFormat="0" w:count="375">
     <w:lsdException w:name="Normal" w:uiPriority="0" w:qFormat="1"/>
     <w:lsdException w:name="heading 1" w:uiPriority="9" w:qFormat="1"/>
     <w:lsdException w:name="heading 2" w:semiHidden="1" w:uiPriority="9" w:unhideWhenUsed="1" w:qFormat="1"/>
@@ -7388,6 +9053,7 @@
     <w:lsdException w:name="HTML Sample" w:semiHidden="1" w:unhideWhenUsed="1"/>
     <w:lsdException w:name="HTML Typewriter" w:semiHidden="1" w:unhideWhenUsed="1"/>
     <w:lsdException w:name="HTML Variable" w:semiHidden="1" w:unhideWhenUsed="1"/>
+    <w:lsdException w:name="Normal Table" w:semiHidden="1" w:unhideWhenUsed="1"/>
     <w:lsdException w:name="annotation subject" w:semiHidden="1" w:unhideWhenUsed="1"/>
     <w:lsdException w:name="No List" w:semiHidden="1" w:unhideWhenUsed="1"/>
     <w:lsdException w:name="Outline List 1" w:semiHidden="1" w:unhideWhenUsed="1"/>
@@ -7434,8 +9100,10 @@
     <w:lsdException w:name="Table Subtle 2" w:semiHidden="1" w:unhideWhenUsed="1"/>
     <w:lsdException w:name="Table Web 1" w:semiHidden="1" w:unhideWhenUsed="1"/>
     <w:lsdException w:name="Table Web 2" w:semiHidden="1" w:unhideWhenUsed="1"/>
+    <w:lsdException w:name="Table Web 3" w:semiHidden="1" w:unhideWhenUsed="1"/>
     <w:lsdException w:name="Balloon Text" w:semiHidden="1" w:unhideWhenUsed="1"/>
     <w:lsdException w:name="Table Grid" w:uiPriority="39"/>
+    <w:lsdException w:name="Table Theme" w:semiHidden="1" w:unhideWhenUsed="1"/>
     <w:lsdException w:name="Placeholder Text" w:semiHidden="1"/>
     <w:lsdException w:name="No Spacing" w:uiPriority="1" w:qFormat="1"/>
     <w:lsdException w:name="Light Shading" w:uiPriority="60"/>
@@ -7655,7 +9323,6 @@
     <w:lsdException w:name="Smart Hyperlink" w:semiHidden="1" w:unhideWhenUsed="1"/>
     <w:lsdException w:name="Hashtag" w:semiHidden="1" w:unhideWhenUsed="1"/>
     <w:lsdException w:name="Unresolved Mention" w:semiHidden="1" w:unhideWhenUsed="1"/>
-    <w:lsdException w:name="Smart Link" w:semiHidden="1" w:unhideWhenUsed="1"/>
   </w:latentStyles>
   <w:style w:type="paragraph" w:default="1" w:styleId="Normal">
     <w:name w:val="Normal"/>
@@ -8219,6 +9886,55 @@
       <w:lang w:val="en-IE" w:eastAsia="en-US"/>
     </w:rPr>
   </w:style>
+  <w:style w:type="paragraph" w:styleId="HTMLPreformatted">
+    <w:name w:val="HTML Preformatted"/>
+    <w:basedOn w:val="Normal"/>
+    <w:link w:val="HTMLPreformattedChar"/>
+    <w:uiPriority w:val="99"/>
+    <w:semiHidden/>
+    <w:unhideWhenUsed/>
+    <w:rsid w:val="007A7D35"/>
+    <w:pPr>
+      <w:tabs>
+        <w:tab w:val="left" w:pos="916"/>
+        <w:tab w:val="left" w:pos="1832"/>
+        <w:tab w:val="left" w:pos="2748"/>
+        <w:tab w:val="left" w:pos="3664"/>
+        <w:tab w:val="left" w:pos="4580"/>
+        <w:tab w:val="left" w:pos="5496"/>
+        <w:tab w:val="left" w:pos="6412"/>
+        <w:tab w:val="left" w:pos="7328"/>
+        <w:tab w:val="left" w:pos="8244"/>
+        <w:tab w:val="left" w:pos="9160"/>
+        <w:tab w:val="left" w:pos="10076"/>
+        <w:tab w:val="left" w:pos="10992"/>
+        <w:tab w:val="left" w:pos="11908"/>
+        <w:tab w:val="left" w:pos="12824"/>
+        <w:tab w:val="left" w:pos="13740"/>
+        <w:tab w:val="left" w:pos="14656"/>
+      </w:tabs>
+      <w:spacing w:after="0" w:line="240" w:lineRule="auto"/>
+      <w:jc w:val="left"/>
+    </w:pPr>
+    <w:rPr>
+      <w:rFonts w:ascii="Courier New" w:eastAsia="Times New Roman" w:hAnsi="Courier New" w:cs="Courier New"/>
+      <w:sz w:val="20"/>
+      <w:szCs w:val="20"/>
+      <w:lang w:eastAsia="en-IE"/>
+    </w:rPr>
+  </w:style>
+  <w:style w:type="character" w:customStyle="1" w:styleId="HTMLPreformattedChar">
+    <w:name w:val="HTML Preformatted Char"/>
+    <w:basedOn w:val="DefaultParagraphFont"/>
+    <w:link w:val="HTMLPreformatted"/>
+    <w:uiPriority w:val="99"/>
+    <w:semiHidden/>
+    <w:rsid w:val="007A7D35"/>
+    <w:rPr>
+      <w:rFonts w:ascii="Courier New" w:eastAsia="Times New Roman" w:hAnsi="Courier New" w:cs="Courier New"/>
+      <w:lang w:val="en-IE" w:eastAsia="en-IE"/>
+    </w:rPr>
+  </w:style>
 </w:styles>
 </file>
 
@@ -8518,6 +10234,21 @@
 </file>
 
 <file path=customXml/item1.xml><?xml version="1.0" encoding="utf-8"?>
+<?mso-contentType ?>
+<FormTemplates xmlns="http://schemas.microsoft.com/sharepoint/v3/contenttype/forms">
+  <Display>DocumentLibraryForm</Display>
+  <Edit>DocumentLibraryForm</Edit>
+  <New>DocumentLibraryForm</New>
+</FormTemplates>
+</file>
+
+<file path=customXml/item2.xml><?xml version="1.0" encoding="utf-8"?>
+<p:properties xmlns:p="http://schemas.microsoft.com/office/2006/metadata/properties" xmlns:xsi="http://www.w3.org/2001/XMLSchema-instance" xmlns:pc="http://schemas.microsoft.com/office/infopath/2007/PartnerControls">
+  <documentManagement/>
+</p:properties>
+</file>
+
+<file path=customXml/item3.xml><?xml version="1.0" encoding="utf-8"?>
 <ct:contentTypeSchema xmlns:ct="http://schemas.microsoft.com/office/2006/metadata/contentType" xmlns:ma="http://schemas.microsoft.com/office/2006/metadata/properties/metaAttributes" ct:_="" ma:_="" ma:contentTypeName="Document" ma:contentTypeID="0x010100B4B3963D136B89489C303B1F134CDEFE" ma:contentTypeVersion="0" ma:contentTypeDescription="Create a new document." ma:contentTypeScope="" ma:versionID="026fdfc35e331994e9a8b4247b4178a8">
   <xsd:schema xmlns:xsd="http://www.w3.org/2001/XMLSchema" xmlns:xs="http://www.w3.org/2001/XMLSchema" xmlns:p="http://schemas.microsoft.com/office/2006/metadata/properties" targetNamespace="http://schemas.microsoft.com/office/2006/metadata/properties" ma:root="true" ma:fieldsID="b80b5e096eff2bc8f947cf8b52ef8442">
     <xsd:element name="properties">
@@ -8631,13 +10362,7 @@
 </ct:contentTypeSchema>
 </file>
 
-<file path=customXml/item2.xml><?xml version="1.0" encoding="utf-8"?>
-<p:properties xmlns:p="http://schemas.microsoft.com/office/2006/metadata/properties" xmlns:xsi="http://www.w3.org/2001/XMLSchema-instance" xmlns:pc="http://schemas.microsoft.com/office/infopath/2007/PartnerControls">
-  <documentManagement/>
-</p:properties>
-</file>
-
-<file path=customXml/item3.xml><?xml version="1.0" encoding="utf-8"?>
+<file path=customXml/item4.xml><?xml version="1.0" encoding="utf-8"?>
 <b:Sources xmlns:b="http://schemas.openxmlformats.org/officeDocument/2006/bibliography" xmlns="http://schemas.openxmlformats.org/officeDocument/2006/bibliography" SelectedStyle="\HarvardAnglia2008OfficeOnline.xsl" StyleName="Harvard - Anglia" Version="2008">
   <b:Source>
     <b:Tag>Ben22</b:Tag>
@@ -8660,16 +10385,24 @@
 </b:Sources>
 </file>
 
-<file path=customXml/item4.xml><?xml version="1.0" encoding="utf-8"?>
-<?mso-contentType ?>
-<FormTemplates xmlns="http://schemas.microsoft.com/sharepoint/v3/contenttype/forms">
-  <Display>DocumentLibraryForm</Display>
-  <Edit>DocumentLibraryForm</Edit>
-  <New>DocumentLibraryForm</New>
-</FormTemplates>
+<file path=customXml/itemProps1.xml><?xml version="1.0" encoding="utf-8"?>
+<ds:datastoreItem xmlns:ds="http://schemas.openxmlformats.org/officeDocument/2006/customXml" ds:itemID="{53CEE206-AAC0-4B67-96AF-4DDD537A33D8}">
+  <ds:schemaRefs>
+    <ds:schemaRef ds:uri="http://schemas.microsoft.com/sharepoint/v3/contenttype/forms"/>
+  </ds:schemaRefs>
+</ds:datastoreItem>
 </file>
 
-<file path=customXml/itemProps1.xml><?xml version="1.0" encoding="utf-8"?>
+<file path=customXml/itemProps2.xml><?xml version="1.0" encoding="utf-8"?>
+<ds:datastoreItem xmlns:ds="http://schemas.openxmlformats.org/officeDocument/2006/customXml" ds:itemID="{849D8D16-8B43-4EFD-BF16-6CC4DB463C86}">
+  <ds:schemaRefs>
+    <ds:schemaRef ds:uri="http://schemas.microsoft.com/office/2006/metadata/properties"/>
+    <ds:schemaRef ds:uri="http://schemas.microsoft.com/office/infopath/2007/PartnerControls"/>
+  </ds:schemaRefs>
+</ds:datastoreItem>
+</file>
+
+<file path=customXml/itemProps3.xml><?xml version="1.0" encoding="utf-8"?>
 <ds:datastoreItem xmlns:ds="http://schemas.openxmlformats.org/officeDocument/2006/customXml" ds:itemID="{307509E4-CEFD-4EA4-B4E2-DD85C972A378}">
   <ds:schemaRefs>
     <ds:schemaRef ds:uri="http://schemas.microsoft.com/office/2006/metadata/contentType"/>
@@ -8685,27 +10418,10 @@
 </ds:datastoreItem>
 </file>
 
-<file path=customXml/itemProps2.xml><?xml version="1.0" encoding="utf-8"?>
-<ds:datastoreItem xmlns:ds="http://schemas.openxmlformats.org/officeDocument/2006/customXml" ds:itemID="{849D8D16-8B43-4EFD-BF16-6CC4DB463C86}">
-  <ds:schemaRefs>
-    <ds:schemaRef ds:uri="http://schemas.microsoft.com/office/2006/metadata/properties"/>
-    <ds:schemaRef ds:uri="http://schemas.microsoft.com/office/infopath/2007/PartnerControls"/>
-  </ds:schemaRefs>
-</ds:datastoreItem>
-</file>
-
-<file path=customXml/itemProps3.xml><?xml version="1.0" encoding="utf-8"?>
-<ds:datastoreItem xmlns:ds="http://schemas.openxmlformats.org/officeDocument/2006/customXml" ds:itemID="{7BA78C95-F4C4-478F-AB93-ED37C1FA8F0B}">
+<file path=customXml/itemProps4.xml><?xml version="1.0" encoding="utf-8"?>
+<ds:datastoreItem xmlns:ds="http://schemas.openxmlformats.org/officeDocument/2006/customXml" ds:itemID="{4D73C46B-350F-4C7C-ABDD-68CAF9EBD841}">
   <ds:schemaRefs>
     <ds:schemaRef ds:uri="http://schemas.openxmlformats.org/officeDocument/2006/bibliography"/>
   </ds:schemaRefs>
 </ds:datastoreItem>
-</file>
-
-<file path=customXml/itemProps4.xml><?xml version="1.0" encoding="utf-8"?>
-<ds:datastoreItem xmlns:ds="http://schemas.openxmlformats.org/officeDocument/2006/customXml" ds:itemID="{53CEE206-AAC0-4B67-96AF-4DDD537A33D8}">
-  <ds:schemaRefs>
-    <ds:schemaRef ds:uri="http://schemas.microsoft.com/sharepoint/v3/contenttype/forms"/>
-  </ds:schemaRefs>
-</ds:datastoreItem>
 </file>
</xml_diff>